<commit_message>
Fill remaining fields in invoice printed document
</commit_message>
<xml_diff>
--- a/web/src/assets/print-templates/invoice/Modelo_Factura_ASCATLI.docx
+++ b/web/src/assets/print-templates/invoice/Modelo_Factura_ASCATLI.docx
@@ -101,18 +101,7 @@
                 <w:sz w:val="22"/>
                 <w:szCs w:val="22"/>
               </w:rPr>
-              <w:t>+++IMAGE getInvoiceBarcode(</w:t>
-            </w:r>
-            <w:r>
-              <w:rPr>
-                <w:rStyle w:val="SourceText"/>
-                <w:rFonts w:ascii="Liberation Serif" w:hAnsi="Liberation Serif"/>
-                <w:b/>
-                <w:bCs/>
-                <w:sz w:val="22"/>
-                <w:szCs w:val="22"/>
-              </w:rPr>
-              <w:t>$</w:t>
+              <w:t>+++IMAGE getInvoiceBarcode($</w:t>
             </w:r>
             <w:r>
               <w:rPr>
@@ -265,8 +254,8 @@
               </w:rPr>
               <w:t>Recibo nº: 0+++=</w:t>
             </w:r>
-            <w:bookmarkStart w:id="0" w:name="__DdeLink__146_3255043841"/>
-            <w:bookmarkStart w:id="1" w:name="__DdeLink__156_802158442"/>
+            <w:bookmarkStart w:id="0" w:name="__DdeLink__156_802158442"/>
+            <w:bookmarkStart w:id="1" w:name="__DdeLink__146_3255043841"/>
             <w:r>
               <w:rPr>
                 <w:rFonts w:ascii="Liberation Serif" w:hAnsi="Liberation Serif"/>
@@ -542,8 +531,8 @@
       <w:tblGrid>
         <w:gridCol w:w="1251"/>
         <w:gridCol w:w="1149"/>
-        <w:gridCol w:w="109"/>
-        <w:gridCol w:w="1057"/>
+        <w:gridCol w:w="108"/>
+        <w:gridCol w:w="1058"/>
         <w:gridCol w:w="1651"/>
         <w:gridCol w:w="1"/>
         <w:gridCol w:w="159"/>
@@ -552,8 +541,8 @@
         <w:gridCol w:w="2"/>
         <w:gridCol w:w="1"/>
         <w:gridCol w:w="1"/>
-        <w:gridCol w:w="3"/>
-        <w:gridCol w:w="2403"/>
+        <w:gridCol w:w="4"/>
+        <w:gridCol w:w="2402"/>
       </w:tblGrid>
       <w:tr>
         <w:trPr>
@@ -766,7 +755,7 @@
         </w:tc>
         <w:tc>
           <w:tcPr>
-            <w:tcW w:w="1258" w:type="dxa"/>
+            <w:tcW w:w="1257" w:type="dxa"/>
             <w:gridSpan w:val="2"/>
             <w:tcBorders>
               <w:top w:val="single" w:sz="2" w:space="0" w:color="000000"/>
@@ -797,7 +786,7 @@
         </w:tc>
         <w:tc>
           <w:tcPr>
-            <w:tcW w:w="1057" w:type="dxa"/>
+            <w:tcW w:w="1058" w:type="dxa"/>
             <w:tcBorders>
               <w:top w:val="single" w:sz="2" w:space="0" w:color="000000"/>
               <w:left w:val="single" w:sz="2" w:space="0" w:color="000000"/>
@@ -997,7 +986,7 @@
         </w:tc>
         <w:tc>
           <w:tcPr>
-            <w:tcW w:w="1258" w:type="dxa"/>
+            <w:tcW w:w="1257" w:type="dxa"/>
             <w:gridSpan w:val="2"/>
             <w:tcBorders>
               <w:top w:val="single" w:sz="2" w:space="0" w:color="000000"/>
@@ -1028,7 +1017,7 @@
         </w:tc>
         <w:tc>
           <w:tcPr>
-            <w:tcW w:w="1057" w:type="dxa"/>
+            <w:tcW w:w="1058" w:type="dxa"/>
             <w:tcBorders>
               <w:top w:val="single" w:sz="2" w:space="0" w:color="000000"/>
               <w:left w:val="single" w:sz="2" w:space="0" w:color="000000"/>
@@ -1535,6 +1524,7 @@
                 <w:rFonts w:ascii="Liberation Serif" w:hAnsi="Liberation Serif"/>
               </w:rPr>
             </w:pPr>
+            <w:bookmarkStart w:id="3" w:name="__DdeLink__1773_1121781719"/>
             <w:r>
               <w:rPr>
                 <w:rFonts w:ascii="Liberation Serif" w:hAnsi="Liberation Serif"/>
@@ -1543,10 +1533,11 @@
               </w:rPr>
               <w:t>+++=$invoice.mora+++</w:t>
             </w:r>
-          </w:p>
-          <w:p>
-            <w:pPr>
-              <w:pStyle w:val="TableContents"/>
+            <w:bookmarkEnd w:id="3"/>
+          </w:p>
+          <w:p>
+            <w:pPr>
+              <w:pStyle w:val="Standard"/>
               <w:jc w:val="center"/>
               <w:rPr/>
             </w:pPr>
@@ -1556,39 +1547,23 @@
                 <w:sz w:val="22"/>
                 <w:szCs w:val="22"/>
               </w:rPr>
-              <w:fldChar w:fldCharType="begin"/>
-            </w:r>
-            <w:r>
-              <w:rPr>
-                <w:sz w:val="22"/>
-                <w:szCs w:val="22"/>
-                <w:rFonts w:ascii="Liberation Serif" w:hAnsi="Liberation Serif"/>
-              </w:rPr>
-              <w:instrText> MERGEFIELD Asamblea </w:instrText>
-            </w:r>
-            <w:r>
-              <w:rPr>
-                <w:sz w:val="22"/>
-                <w:szCs w:val="22"/>
-                <w:rFonts w:ascii="Liberation Serif" w:hAnsi="Liberation Serif"/>
-              </w:rPr>
-              <w:fldChar w:fldCharType="separate"/>
-            </w:r>
-            <w:r>
-              <w:rPr>
-                <w:sz w:val="22"/>
-                <w:szCs w:val="22"/>
-                <w:rFonts w:ascii="Liberation Serif" w:hAnsi="Liberation Serif"/>
-              </w:rPr>
-              <w:t>«Asamblea»</w:t>
-            </w:r>
-            <w:r>
-              <w:rPr>
-                <w:sz w:val="22"/>
-                <w:szCs w:val="22"/>
-                <w:rFonts w:ascii="Liberation Serif" w:hAnsi="Liberation Serif"/>
-              </w:rPr>
-              <w:fldChar w:fldCharType="end"/>
+              <w:t>+++=$invoice.</w:t>
+            </w:r>
+            <w:r>
+              <w:rPr>
+                <w:rFonts w:ascii="Liberation Serif" w:hAnsi="Liberation Serif"/>
+                <w:sz w:val="22"/>
+                <w:szCs w:val="22"/>
+              </w:rPr>
+              <w:t>asamblea</w:t>
+            </w:r>
+            <w:r>
+              <w:rPr>
+                <w:rFonts w:ascii="Liberation Serif" w:hAnsi="Liberation Serif"/>
+                <w:sz w:val="22"/>
+                <w:szCs w:val="22"/>
+              </w:rPr>
+              <w:t>+++</w:t>
             </w:r>
           </w:p>
           <w:p>
@@ -1610,7 +1585,7 @@
           </w:p>
           <w:p>
             <w:pPr>
-              <w:pStyle w:val="TableContents"/>
+              <w:pStyle w:val="Standard"/>
               <w:jc w:val="center"/>
               <w:rPr/>
             </w:pPr>
@@ -1620,44 +1595,28 @@
                 <w:sz w:val="22"/>
                 <w:szCs w:val="22"/>
               </w:rPr>
-              <w:fldChar w:fldCharType="begin"/>
-            </w:r>
-            <w:r>
-              <w:rPr>
-                <w:sz w:val="22"/>
-                <w:szCs w:val="22"/>
-                <w:rFonts w:ascii="Liberation Serif" w:hAnsi="Liberation Serif"/>
-              </w:rPr>
-              <w:instrText> MERGEFIELD Reconexion </w:instrText>
-            </w:r>
-            <w:r>
-              <w:rPr>
-                <w:sz w:val="22"/>
-                <w:szCs w:val="22"/>
-                <w:rFonts w:ascii="Liberation Serif" w:hAnsi="Liberation Serif"/>
-              </w:rPr>
-              <w:fldChar w:fldCharType="separate"/>
-            </w:r>
-            <w:r>
-              <w:rPr>
-                <w:sz w:val="22"/>
-                <w:szCs w:val="22"/>
-                <w:rFonts w:ascii="Liberation Serif" w:hAnsi="Liberation Serif"/>
-              </w:rPr>
-              <w:t>«Reconexion»</w:t>
-            </w:r>
-            <w:r>
-              <w:rPr>
-                <w:sz w:val="22"/>
-                <w:szCs w:val="22"/>
-                <w:rFonts w:ascii="Liberation Serif" w:hAnsi="Liberation Serif"/>
-              </w:rPr>
-              <w:fldChar w:fldCharType="end"/>
-            </w:r>
-          </w:p>
-          <w:p>
-            <w:pPr>
-              <w:pStyle w:val="TableContents"/>
+              <w:t>+++=$invoice.</w:t>
+            </w:r>
+            <w:r>
+              <w:rPr>
+                <w:rFonts w:ascii="Liberation Serif" w:hAnsi="Liberation Serif"/>
+                <w:sz w:val="22"/>
+                <w:szCs w:val="22"/>
+              </w:rPr>
+              <w:t>reconexion</w:t>
+            </w:r>
+            <w:r>
+              <w:rPr>
+                <w:rFonts w:ascii="Liberation Serif" w:hAnsi="Liberation Serif"/>
+                <w:sz w:val="22"/>
+                <w:szCs w:val="22"/>
+              </w:rPr>
+              <w:t>+++</w:t>
+            </w:r>
+          </w:p>
+          <w:p>
+            <w:pPr>
+              <w:pStyle w:val="Standard"/>
               <w:jc w:val="center"/>
               <w:rPr/>
             </w:pPr>
@@ -1667,39 +1626,23 @@
                 <w:sz w:val="22"/>
                 <w:szCs w:val="22"/>
               </w:rPr>
-              <w:fldChar w:fldCharType="begin"/>
-            </w:r>
-            <w:r>
-              <w:rPr>
-                <w:sz w:val="22"/>
-                <w:szCs w:val="22"/>
-                <w:rFonts w:ascii="Liberation Serif" w:hAnsi="Liberation Serif"/>
-              </w:rPr>
-              <w:instrText> MERGEFIELD TraspasoD </w:instrText>
-            </w:r>
-            <w:r>
-              <w:rPr>
-                <w:sz w:val="22"/>
-                <w:szCs w:val="22"/>
-                <w:rFonts w:ascii="Liberation Serif" w:hAnsi="Liberation Serif"/>
-              </w:rPr>
-              <w:fldChar w:fldCharType="separate"/>
-            </w:r>
-            <w:r>
-              <w:rPr>
-                <w:sz w:val="22"/>
-                <w:szCs w:val="22"/>
-                <w:rFonts w:ascii="Liberation Serif" w:hAnsi="Liberation Serif"/>
-              </w:rPr>
-              <w:t>«TraspasoD»</w:t>
-            </w:r>
-            <w:r>
-              <w:rPr>
-                <w:sz w:val="22"/>
-                <w:szCs w:val="22"/>
-                <w:rFonts w:ascii="Liberation Serif" w:hAnsi="Liberation Serif"/>
-              </w:rPr>
-              <w:fldChar w:fldCharType="end"/>
+              <w:t>+++=$invoice.</w:t>
+            </w:r>
+            <w:r>
+              <w:rPr>
+                <w:rFonts w:ascii="Liberation Serif" w:hAnsi="Liberation Serif"/>
+                <w:sz w:val="22"/>
+                <w:szCs w:val="22"/>
+              </w:rPr>
+              <w:t>traspaso</w:t>
+            </w:r>
+            <w:r>
+              <w:rPr>
+                <w:rFonts w:ascii="Liberation Serif" w:hAnsi="Liberation Serif"/>
+                <w:sz w:val="22"/>
+                <w:szCs w:val="22"/>
+              </w:rPr>
+              <w:t>+++</w:t>
             </w:r>
           </w:p>
         </w:tc>
@@ -1771,7 +1714,7 @@
         </w:tc>
         <w:tc>
           <w:tcPr>
-            <w:tcW w:w="1856" w:type="dxa"/>
+            <w:tcW w:w="1857" w:type="dxa"/>
             <w:gridSpan w:val="5"/>
             <w:tcBorders>
               <w:top w:val="single" w:sz="2" w:space="0" w:color="000000"/>
@@ -1802,7 +1745,7 @@
         </w:tc>
         <w:tc>
           <w:tcPr>
-            <w:tcW w:w="2403" w:type="dxa"/>
+            <w:tcW w:w="2402" w:type="dxa"/>
             <w:tcBorders>
               <w:top w:val="single" w:sz="2" w:space="0" w:color="000000"/>
               <w:left w:val="single" w:sz="2" w:space="0" w:color="000000"/>
@@ -2401,7 +2344,7 @@
     <w:rsid w:val="00940b19"/>
     <w:pPr>
       <w:widowControl/>
-      <w:overflowPunct w:val="false"/>
+      <w:overflowPunct w:val="true"/>
       <w:bidi w:val="0"/>
       <w:spacing w:lineRule="auto" w:line="288" w:before="0" w:after="200"/>
       <w:jc w:val="left"/>
@@ -3443,7 +3386,7 @@
     <w:qFormat/>
     <w:pPr>
       <w:widowControl/>
-      <w:overflowPunct w:val="false"/>
+      <w:overflowPunct w:val="true"/>
       <w:bidi w:val="0"/>
       <w:jc w:val="left"/>
     </w:pPr>

</xml_diff>

<commit_message>
Update invoice template for printing
</commit_message>
<xml_diff>
--- a/web/src/assets/print-templates/invoice/Modelo_Factura_ASCATLI.docx
+++ b/web/src/assets/print-templates/invoice/Modelo_Factura_ASCATLI.docx
@@ -114,7 +114,7 @@
                 <w:sz w:val="22"/>
                 <w:szCs w:val="22"/>
               </w:rPr>
-              <w:t>invoice.numero_socio</w:t>
+              <w:t>invoice.numero</w:t>
             </w:r>
             <w:r>
               <w:rPr>
@@ -235,12 +235,7 @@
               <w:pStyle w:val="Normal"/>
               <w:spacing w:before="0" w:after="200"/>
               <w:jc w:val="center"/>
-              <w:rPr>
-                <w:rFonts w:ascii="Liberation Serif" w:hAnsi="Liberation Serif"/>
-                <w:i w:val="false"/>
-                <w:i w:val="false"/>
-                <w:iCs w:val="false"/>
-              </w:rPr>
+              <w:rPr/>
             </w:pPr>
             <w:r>
               <w:rPr>
@@ -252,10 +247,10 @@
                 <w:sz w:val="22"/>
                 <w:szCs w:val="22"/>
               </w:rPr>
-              <w:t>Recibo nº: 0+++=</w:t>
-            </w:r>
-            <w:bookmarkStart w:id="0" w:name="__DdeLink__156_802158442"/>
-            <w:bookmarkStart w:id="1" w:name="__DdeLink__146_3255043841"/>
+              <w:t>Recibo nº: +++=</w:t>
+            </w:r>
+            <w:bookmarkStart w:id="0" w:name="__DdeLink__146_3255043841"/>
+            <w:bookmarkStart w:id="1" w:name="__DdeLink__156_802158442"/>
             <w:r>
               <w:rPr>
                 <w:rFonts w:ascii="Liberation Serif" w:hAnsi="Liberation Serif"/>
@@ -266,7 +261,7 @@
                 <w:sz w:val="22"/>
                 <w:szCs w:val="22"/>
               </w:rPr>
-              <w:t>$invoice.numero_socio+++2020+++=$invoice.mes_facturado+++01</w:t>
+              <w:t>$invoice.numero+++</w:t>
             </w:r>
             <w:bookmarkEnd w:id="0"/>
             <w:bookmarkEnd w:id="1"/>
@@ -372,17 +367,47 @@
           <w:p>
             <w:pPr>
               <w:pStyle w:val="Standard"/>
-              <w:rPr>
-                <w:rFonts w:ascii="Liberation Serif" w:hAnsi="Liberation Serif"/>
-              </w:rPr>
-            </w:pPr>
-            <w:r>
-              <w:rPr>
-                <w:rFonts w:ascii="Liberation Serif" w:hAnsi="Liberation Serif"/>
-                <w:sz w:val="22"/>
-                <w:szCs w:val="22"/>
-              </w:rPr>
-              <w:t>Mes de Cobro: +++=$invoice.mes_facturado+++   Año: 2020</w:t>
+              <w:rPr/>
+            </w:pPr>
+            <w:r>
+              <w:rPr>
+                <w:rFonts w:ascii="Liberation Serif" w:hAnsi="Liberation Serif"/>
+                <w:sz w:val="22"/>
+                <w:szCs w:val="22"/>
+              </w:rPr>
+              <w:t>Mes de Cobro: +++=</w:t>
+            </w:r>
+            <w:r>
+              <w:rPr>
+                <w:rFonts w:ascii="Liberation Serif" w:hAnsi="Liberation Serif"/>
+                <w:sz w:val="22"/>
+                <w:szCs w:val="22"/>
+              </w:rPr>
+              <w:t>getMonthName(</w:t>
+            </w:r>
+            <w:r>
+              <w:rPr>
+                <w:rFonts w:ascii="Liberation Serif" w:hAnsi="Liberation Serif"/>
+                <w:sz w:val="22"/>
+                <w:szCs w:val="22"/>
+              </w:rPr>
+              <w:t>$invoice.mes_facturado</w:t>
+            </w:r>
+            <w:r>
+              <w:rPr>
+                <w:rFonts w:ascii="Liberation Serif" w:hAnsi="Liberation Serif"/>
+                <w:sz w:val="22"/>
+                <w:szCs w:val="22"/>
+              </w:rPr>
+              <w:t>)</w:t>
+            </w:r>
+            <w:r>
+              <w:rPr>
+                <w:rFonts w:ascii="Liberation Serif" w:hAnsi="Liberation Serif"/>
+                <w:sz w:val="22"/>
+                <w:szCs w:val="22"/>
+              </w:rPr>
+              <w:t>+++   Año: 2020</w:t>
             </w:r>
           </w:p>
         </w:tc>
@@ -532,17 +557,15 @@
         <w:gridCol w:w="1251"/>
         <w:gridCol w:w="1149"/>
         <w:gridCol w:w="108"/>
-        <w:gridCol w:w="1058"/>
+        <w:gridCol w:w="1059"/>
         <w:gridCol w:w="1651"/>
-        <w:gridCol w:w="1"/>
-        <w:gridCol w:w="159"/>
-        <w:gridCol w:w="1"/>
+        <w:gridCol w:w="160"/>
         <w:gridCol w:w="1849"/>
-        <w:gridCol w:w="2"/>
+        <w:gridCol w:w="3"/>
         <w:gridCol w:w="1"/>
         <w:gridCol w:w="1"/>
         <w:gridCol w:w="4"/>
-        <w:gridCol w:w="2402"/>
+        <w:gridCol w:w="2401"/>
       </w:tblGrid>
       <w:tr>
         <w:trPr>
@@ -551,7 +574,7 @@
         <w:tc>
           <w:tcPr>
             <w:tcW w:w="5218" w:type="dxa"/>
-            <w:gridSpan w:val="6"/>
+            <w:gridSpan w:val="5"/>
             <w:tcBorders>
               <w:top w:val="single" w:sz="2" w:space="0" w:color="000000"/>
               <w:left w:val="single" w:sz="2" w:space="0" w:color="000000"/>
@@ -616,6 +639,40 @@
         <w:tc>
           <w:tcPr>
             <w:tcW w:w="160" w:type="dxa"/>
+            <w:tcBorders>
+              <w:top w:val="single" w:sz="2" w:space="0" w:color="000000"/>
+              <w:left w:val="single" w:sz="2" w:space="0" w:color="000000"/>
+              <w:bottom w:val="single" w:sz="2" w:space="0" w:color="000000"/>
+              <w:right w:val="single" w:sz="2" w:space="0" w:color="000000"/>
+              <w:insideH w:val="single" w:sz="2" w:space="0" w:color="000000"/>
+              <w:insideV w:val="single" w:sz="2" w:space="0" w:color="000000"/>
+            </w:tcBorders>
+            <w:shd w:fill="auto" w:val="clear"/>
+            <w:tcMar>
+              <w:top w:w="0" w:type="dxa"/>
+              <w:left w:w="-2" w:type="dxa"/>
+              <w:bottom w:w="0" w:type="dxa"/>
+              <w:right w:w="10" w:type="dxa"/>
+            </w:tcMar>
+          </w:tcPr>
+          <w:p>
+            <w:pPr>
+              <w:pStyle w:val="Normal"/>
+              <w:spacing w:before="0" w:after="200"/>
+              <w:rPr>
+                <w:rFonts w:ascii="Liberation Serif" w:hAnsi="Liberation Serif"/>
+              </w:rPr>
+            </w:pPr>
+            <w:r>
+              <w:rPr>
+                <w:rFonts w:ascii="Liberation Serif" w:hAnsi="Liberation Serif"/>
+              </w:rPr>
+            </w:r>
+          </w:p>
+        </w:tc>
+        <w:tc>
+          <w:tcPr>
+            <w:tcW w:w="1852" w:type="dxa"/>
             <w:gridSpan w:val="2"/>
             <w:tcBorders>
               <w:top w:val="single" w:sz="2" w:space="0" w:color="000000"/>
@@ -650,42 +707,7 @@
         </w:tc>
         <w:tc>
           <w:tcPr>
-            <w:tcW w:w="1851" w:type="dxa"/>
-            <w:gridSpan w:val="2"/>
-            <w:tcBorders>
-              <w:top w:val="single" w:sz="2" w:space="0" w:color="000000"/>
-              <w:left w:val="single" w:sz="2" w:space="0" w:color="000000"/>
-              <w:bottom w:val="single" w:sz="2" w:space="0" w:color="000000"/>
-              <w:right w:val="single" w:sz="2" w:space="0" w:color="000000"/>
-              <w:insideH w:val="single" w:sz="2" w:space="0" w:color="000000"/>
-              <w:insideV w:val="single" w:sz="2" w:space="0" w:color="000000"/>
-            </w:tcBorders>
-            <w:shd w:fill="auto" w:val="clear"/>
-            <w:tcMar>
-              <w:top w:w="0" w:type="dxa"/>
-              <w:left w:w="-2" w:type="dxa"/>
-              <w:bottom w:w="0" w:type="dxa"/>
-              <w:right w:w="10" w:type="dxa"/>
-            </w:tcMar>
-          </w:tcPr>
-          <w:p>
-            <w:pPr>
-              <w:pStyle w:val="Normal"/>
-              <w:spacing w:before="0" w:after="200"/>
-              <w:rPr>
-                <w:rFonts w:ascii="Liberation Serif" w:hAnsi="Liberation Serif"/>
-              </w:rPr>
-            </w:pPr>
-            <w:r>
-              <w:rPr>
-                <w:rFonts w:ascii="Liberation Serif" w:hAnsi="Liberation Serif"/>
-              </w:rPr>
-            </w:r>
-          </w:p>
-        </w:tc>
-        <w:tc>
-          <w:tcPr>
-            <w:tcW w:w="2408" w:type="dxa"/>
+            <w:tcW w:w="2407" w:type="dxa"/>
             <w:gridSpan w:val="4"/>
             <w:tcBorders>
               <w:top w:val="single" w:sz="2" w:space="0" w:color="000000"/>
@@ -786,7 +808,7 @@
         </w:tc>
         <w:tc>
           <w:tcPr>
-            <w:tcW w:w="1058" w:type="dxa"/>
+            <w:tcW w:w="1059" w:type="dxa"/>
             <w:tcBorders>
               <w:top w:val="single" w:sz="2" w:space="0" w:color="000000"/>
               <w:left w:val="single" w:sz="2" w:space="0" w:color="000000"/>
@@ -847,7 +869,6 @@
         <w:tc>
           <w:tcPr>
             <w:tcW w:w="160" w:type="dxa"/>
-            <w:gridSpan w:val="2"/>
             <w:tcBorders>
               <w:top w:val="single" w:sz="2" w:space="0" w:color="000000"/>
               <w:left w:val="single" w:sz="2" w:space="0" w:color="000000"/>
@@ -882,7 +903,7 @@
         <w:tc>
           <w:tcPr>
             <w:tcW w:w="1854" w:type="dxa"/>
-            <w:gridSpan w:val="5"/>
+            <w:gridSpan w:val="4"/>
             <w:tcBorders>
               <w:top w:val="single" w:sz="2" w:space="0" w:color="000000"/>
               <w:left w:val="single" w:sz="2" w:space="0" w:color="000000"/>
@@ -916,7 +937,7 @@
         </w:tc>
         <w:tc>
           <w:tcPr>
-            <w:tcW w:w="2406" w:type="dxa"/>
+            <w:tcW w:w="2405" w:type="dxa"/>
             <w:gridSpan w:val="2"/>
             <w:tcBorders>
               <w:top w:val="single" w:sz="2" w:space="0" w:color="000000"/>
@@ -1017,7 +1038,7 @@
         </w:tc>
         <w:tc>
           <w:tcPr>
-            <w:tcW w:w="1058" w:type="dxa"/>
+            <w:tcW w:w="1059" w:type="dxa"/>
             <w:tcBorders>
               <w:top w:val="single" w:sz="2" w:space="0" w:color="000000"/>
               <w:left w:val="single" w:sz="2" w:space="0" w:color="000000"/>
@@ -1080,6 +1101,75 @@
         <w:tc>
           <w:tcPr>
             <w:tcW w:w="160" w:type="dxa"/>
+            <w:tcBorders>
+              <w:top w:val="single" w:sz="2" w:space="0" w:color="000000"/>
+              <w:left w:val="single" w:sz="2" w:space="0" w:color="000000"/>
+              <w:bottom w:val="single" w:sz="2" w:space="0" w:color="000000"/>
+              <w:right w:val="single" w:sz="2" w:space="0" w:color="000000"/>
+              <w:insideH w:val="single" w:sz="2" w:space="0" w:color="000000"/>
+              <w:insideV w:val="single" w:sz="2" w:space="0" w:color="000000"/>
+            </w:tcBorders>
+            <w:shd w:fill="auto" w:val="clear"/>
+            <w:tcMar>
+              <w:top w:w="0" w:type="dxa"/>
+              <w:left w:w="-2" w:type="dxa"/>
+              <w:bottom w:w="0" w:type="dxa"/>
+              <w:right w:w="10" w:type="dxa"/>
+            </w:tcMar>
+          </w:tcPr>
+          <w:p>
+            <w:pPr>
+              <w:pStyle w:val="Normal"/>
+              <w:spacing w:before="0" w:after="200"/>
+              <w:rPr>
+                <w:rFonts w:ascii="Liberation Serif" w:hAnsi="Liberation Serif"/>
+              </w:rPr>
+            </w:pPr>
+            <w:r>
+              <w:rPr>
+                <w:rFonts w:ascii="Liberation Serif" w:hAnsi="Liberation Serif"/>
+              </w:rPr>
+            </w:r>
+          </w:p>
+        </w:tc>
+        <w:tc>
+          <w:tcPr>
+            <w:tcW w:w="1854" w:type="dxa"/>
+            <w:gridSpan w:val="4"/>
+            <w:tcBorders>
+              <w:top w:val="single" w:sz="2" w:space="0" w:color="000000"/>
+              <w:left w:val="single" w:sz="2" w:space="0" w:color="000000"/>
+              <w:bottom w:val="single" w:sz="2" w:space="0" w:color="000000"/>
+              <w:right w:val="single" w:sz="2" w:space="0" w:color="000000"/>
+              <w:insideH w:val="single" w:sz="2" w:space="0" w:color="000000"/>
+              <w:insideV w:val="single" w:sz="2" w:space="0" w:color="000000"/>
+            </w:tcBorders>
+            <w:shd w:fill="auto" w:val="clear"/>
+            <w:tcMar>
+              <w:top w:w="0" w:type="dxa"/>
+              <w:left w:w="-2" w:type="dxa"/>
+              <w:bottom w:w="0" w:type="dxa"/>
+              <w:right w:w="10" w:type="dxa"/>
+            </w:tcMar>
+          </w:tcPr>
+          <w:p>
+            <w:pPr>
+              <w:pStyle w:val="Normal"/>
+              <w:spacing w:before="0" w:after="200"/>
+              <w:rPr>
+                <w:rFonts w:ascii="Liberation Serif" w:hAnsi="Liberation Serif"/>
+              </w:rPr>
+            </w:pPr>
+            <w:r>
+              <w:rPr>
+                <w:rFonts w:ascii="Liberation Serif" w:hAnsi="Liberation Serif"/>
+              </w:rPr>
+            </w:r>
+          </w:p>
+        </w:tc>
+        <w:tc>
+          <w:tcPr>
+            <w:tcW w:w="2405" w:type="dxa"/>
             <w:gridSpan w:val="2"/>
             <w:tcBorders>
               <w:top w:val="single" w:sz="2" w:space="0" w:color="000000"/>
@@ -1112,83 +1202,13 @@
             </w:r>
           </w:p>
         </w:tc>
-        <w:tc>
-          <w:tcPr>
-            <w:tcW w:w="1854" w:type="dxa"/>
-            <w:gridSpan w:val="5"/>
-            <w:tcBorders>
-              <w:top w:val="single" w:sz="2" w:space="0" w:color="000000"/>
-              <w:left w:val="single" w:sz="2" w:space="0" w:color="000000"/>
-              <w:bottom w:val="single" w:sz="2" w:space="0" w:color="000000"/>
-              <w:right w:val="single" w:sz="2" w:space="0" w:color="000000"/>
-              <w:insideH w:val="single" w:sz="2" w:space="0" w:color="000000"/>
-              <w:insideV w:val="single" w:sz="2" w:space="0" w:color="000000"/>
-            </w:tcBorders>
-            <w:shd w:fill="auto" w:val="clear"/>
-            <w:tcMar>
-              <w:top w:w="0" w:type="dxa"/>
-              <w:left w:w="-2" w:type="dxa"/>
-              <w:bottom w:w="0" w:type="dxa"/>
-              <w:right w:w="10" w:type="dxa"/>
-            </w:tcMar>
-          </w:tcPr>
-          <w:p>
-            <w:pPr>
-              <w:pStyle w:val="Normal"/>
-              <w:spacing w:before="0" w:after="200"/>
-              <w:rPr>
-                <w:rFonts w:ascii="Liberation Serif" w:hAnsi="Liberation Serif"/>
-              </w:rPr>
-            </w:pPr>
-            <w:r>
-              <w:rPr>
-                <w:rFonts w:ascii="Liberation Serif" w:hAnsi="Liberation Serif"/>
-              </w:rPr>
-            </w:r>
-          </w:p>
-        </w:tc>
-        <w:tc>
-          <w:tcPr>
-            <w:tcW w:w="2406" w:type="dxa"/>
-            <w:gridSpan w:val="2"/>
-            <w:tcBorders>
-              <w:top w:val="single" w:sz="2" w:space="0" w:color="000000"/>
-              <w:left w:val="single" w:sz="2" w:space="0" w:color="000000"/>
-              <w:bottom w:val="single" w:sz="2" w:space="0" w:color="000000"/>
-              <w:right w:val="single" w:sz="2" w:space="0" w:color="000000"/>
-              <w:insideH w:val="single" w:sz="2" w:space="0" w:color="000000"/>
-              <w:insideV w:val="single" w:sz="2" w:space="0" w:color="000000"/>
-            </w:tcBorders>
-            <w:shd w:fill="auto" w:val="clear"/>
-            <w:tcMar>
-              <w:top w:w="0" w:type="dxa"/>
-              <w:left w:w="-2" w:type="dxa"/>
-              <w:bottom w:w="0" w:type="dxa"/>
-              <w:right w:w="10" w:type="dxa"/>
-            </w:tcMar>
-          </w:tcPr>
-          <w:p>
-            <w:pPr>
-              <w:pStyle w:val="Normal"/>
-              <w:spacing w:before="0" w:after="200"/>
-              <w:rPr>
-                <w:rFonts w:ascii="Liberation Serif" w:hAnsi="Liberation Serif"/>
-              </w:rPr>
-            </w:pPr>
-            <w:r>
-              <w:rPr>
-                <w:rFonts w:ascii="Liberation Serif" w:hAnsi="Liberation Serif"/>
-              </w:rPr>
-            </w:r>
-          </w:p>
-        </w:tc>
       </w:tr>
       <w:tr>
         <w:trPr/>
         <w:tc>
           <w:tcPr>
             <w:tcW w:w="7227" w:type="dxa"/>
-            <w:gridSpan w:val="9"/>
+            <w:gridSpan w:val="7"/>
             <w:tcBorders>
               <w:top w:val="single" w:sz="2" w:space="0" w:color="000000"/>
               <w:left w:val="single" w:sz="2" w:space="0" w:color="000000"/>
@@ -1259,7 +1279,7 @@
         <w:tc>
           <w:tcPr>
             <w:tcW w:w="7227" w:type="dxa"/>
-            <w:gridSpan w:val="9"/>
+            <w:gridSpan w:val="7"/>
             <w:tcBorders>
               <w:top w:val="single" w:sz="2" w:space="0" w:color="000000"/>
               <w:left w:val="single" w:sz="2" w:space="0" w:color="000000"/>
@@ -1462,7 +1482,39 @@
                 <w:sz w:val="22"/>
                 <w:szCs w:val="22"/>
               </w:rPr>
-              <w:t>+++=$invoice.cuota_fija+++</w:t>
+              <w:t>+++=</w:t>
+            </w:r>
+            <w:r>
+              <w:rPr>
+                <w:rFonts w:ascii="Liberation Serif" w:hAnsi="Liberation Serif"/>
+                <w:sz w:val="22"/>
+                <w:szCs w:val="22"/>
+              </w:rPr>
+              <w:t>getDecimal(</w:t>
+            </w:r>
+            <w:r>
+              <w:rPr>
+                <w:rFonts w:ascii="Liberation Serif" w:hAnsi="Liberation Serif"/>
+                <w:sz w:val="22"/>
+                <w:szCs w:val="22"/>
+              </w:rPr>
+              <w:t>$invoice.cuota_fija</w:t>
+            </w:r>
+            <w:r>
+              <w:rPr>
+                <w:rFonts w:ascii="Liberation Serif" w:hAnsi="Liberation Serif"/>
+                <w:sz w:val="22"/>
+                <w:szCs w:val="22"/>
+              </w:rPr>
+              <w:t>)</w:t>
+            </w:r>
+            <w:r>
+              <w:rPr>
+                <w:rFonts w:ascii="Liberation Serif" w:hAnsi="Liberation Serif"/>
+                <w:sz w:val="22"/>
+                <w:szCs w:val="22"/>
+              </w:rPr>
+              <w:t>+++</w:t>
             </w:r>
           </w:p>
           <w:p>
@@ -1479,7 +1531,39 @@
                 <w:sz w:val="22"/>
                 <w:szCs w:val="22"/>
               </w:rPr>
-              <w:t>+++=$invoice.cuota_variabl+++</w:t>
+              <w:t>+++=</w:t>
+            </w:r>
+            <w:r>
+              <w:rPr>
+                <w:rFonts w:ascii="Liberation Serif" w:hAnsi="Liberation Serif"/>
+                <w:sz w:val="22"/>
+                <w:szCs w:val="22"/>
+              </w:rPr>
+              <w:t>getDecimal(</w:t>
+            </w:r>
+            <w:r>
+              <w:rPr>
+                <w:rFonts w:ascii="Liberation Serif" w:hAnsi="Liberation Serif"/>
+                <w:sz w:val="22"/>
+                <w:szCs w:val="22"/>
+              </w:rPr>
+              <w:t>$invoice.cuota_variabl</w:t>
+            </w:r>
+            <w:r>
+              <w:rPr>
+                <w:rFonts w:ascii="Liberation Serif" w:hAnsi="Liberation Serif"/>
+                <w:sz w:val="22"/>
+                <w:szCs w:val="22"/>
+              </w:rPr>
+              <w:t>e)</w:t>
+            </w:r>
+            <w:r>
+              <w:rPr>
+                <w:rFonts w:ascii="Liberation Serif" w:hAnsi="Liberation Serif"/>
+                <w:sz w:val="22"/>
+                <w:szCs w:val="22"/>
+              </w:rPr>
+              <w:t>+++</w:t>
             </w:r>
           </w:p>
           <w:p>
@@ -1496,7 +1580,39 @@
                 <w:sz w:val="22"/>
                 <w:szCs w:val="22"/>
               </w:rPr>
-              <w:t>+++=$invoice.comision+++</w:t>
+              <w:t>+++=</w:t>
+            </w:r>
+            <w:r>
+              <w:rPr>
+                <w:rFonts w:ascii="Liberation Serif" w:hAnsi="Liberation Serif"/>
+                <w:sz w:val="22"/>
+                <w:szCs w:val="22"/>
+              </w:rPr>
+              <w:t>getDecimal(</w:t>
+            </w:r>
+            <w:r>
+              <w:rPr>
+                <w:rFonts w:ascii="Liberation Serif" w:hAnsi="Liberation Serif"/>
+                <w:sz w:val="22"/>
+                <w:szCs w:val="22"/>
+              </w:rPr>
+              <w:t>$invoice.comision</w:t>
+            </w:r>
+            <w:r>
+              <w:rPr>
+                <w:rFonts w:ascii="Liberation Serif" w:hAnsi="Liberation Serif"/>
+                <w:sz w:val="22"/>
+                <w:szCs w:val="22"/>
+              </w:rPr>
+              <w:t>)</w:t>
+            </w:r>
+            <w:r>
+              <w:rPr>
+                <w:rFonts w:ascii="Liberation Serif" w:hAnsi="Liberation Serif"/>
+                <w:sz w:val="22"/>
+                <w:szCs w:val="22"/>
+              </w:rPr>
+              <w:t>+++</w:t>
             </w:r>
           </w:p>
           <w:p>
@@ -1513,7 +1629,39 @@
                 <w:sz w:val="22"/>
                 <w:szCs w:val="22"/>
               </w:rPr>
-              <w:t>+++=$invoice.ahorro+++</w:t>
+              <w:t>+++=</w:t>
+            </w:r>
+            <w:r>
+              <w:rPr>
+                <w:rFonts w:ascii="Liberation Serif" w:hAnsi="Liberation Serif"/>
+                <w:sz w:val="22"/>
+                <w:szCs w:val="22"/>
+              </w:rPr>
+              <w:t>getDecimal(</w:t>
+            </w:r>
+            <w:r>
+              <w:rPr>
+                <w:rFonts w:ascii="Liberation Serif" w:hAnsi="Liberation Serif"/>
+                <w:sz w:val="22"/>
+                <w:szCs w:val="22"/>
+              </w:rPr>
+              <w:t>$invoice.ahorro</w:t>
+            </w:r>
+            <w:r>
+              <w:rPr>
+                <w:rFonts w:ascii="Liberation Serif" w:hAnsi="Liberation Serif"/>
+                <w:sz w:val="22"/>
+                <w:szCs w:val="22"/>
+              </w:rPr>
+              <w:t>)</w:t>
+            </w:r>
+            <w:r>
+              <w:rPr>
+                <w:rFonts w:ascii="Liberation Serif" w:hAnsi="Liberation Serif"/>
+                <w:sz w:val="22"/>
+                <w:szCs w:val="22"/>
+              </w:rPr>
+              <w:t>+++</w:t>
             </w:r>
           </w:p>
           <w:p>
@@ -1531,7 +1679,39 @@
                 <w:sz w:val="22"/>
                 <w:szCs w:val="22"/>
               </w:rPr>
-              <w:t>+++=$invoice.mora+++</w:t>
+              <w:t>+++=</w:t>
+            </w:r>
+            <w:r>
+              <w:rPr>
+                <w:rFonts w:ascii="Liberation Serif" w:hAnsi="Liberation Serif"/>
+                <w:sz w:val="22"/>
+                <w:szCs w:val="22"/>
+              </w:rPr>
+              <w:t>getDecimal(</w:t>
+            </w:r>
+            <w:r>
+              <w:rPr>
+                <w:rFonts w:ascii="Liberation Serif" w:hAnsi="Liberation Serif"/>
+                <w:sz w:val="22"/>
+                <w:szCs w:val="22"/>
+              </w:rPr>
+              <w:t>$invoice.mora</w:t>
+            </w:r>
+            <w:r>
+              <w:rPr>
+                <w:rFonts w:ascii="Liberation Serif" w:hAnsi="Liberation Serif"/>
+                <w:sz w:val="22"/>
+                <w:szCs w:val="22"/>
+              </w:rPr>
+              <w:t>)</w:t>
+            </w:r>
+            <w:r>
+              <w:rPr>
+                <w:rFonts w:ascii="Liberation Serif" w:hAnsi="Liberation Serif"/>
+                <w:sz w:val="22"/>
+                <w:szCs w:val="22"/>
+              </w:rPr>
+              <w:t>+++</w:t>
             </w:r>
             <w:bookmarkEnd w:id="3"/>
           </w:p>
@@ -1547,15 +1727,31 @@
                 <w:sz w:val="22"/>
                 <w:szCs w:val="22"/>
               </w:rPr>
-              <w:t>+++=$invoice.</w:t>
-            </w:r>
-            <w:r>
-              <w:rPr>
-                <w:rFonts w:ascii="Liberation Serif" w:hAnsi="Liberation Serif"/>
-                <w:sz w:val="22"/>
-                <w:szCs w:val="22"/>
-              </w:rPr>
-              <w:t>asamblea</w:t>
+              <w:t>+++=</w:t>
+            </w:r>
+            <w:r>
+              <w:rPr>
+                <w:rFonts w:ascii="Liberation Serif" w:hAnsi="Liberation Serif"/>
+                <w:sz w:val="22"/>
+                <w:szCs w:val="22"/>
+              </w:rPr>
+              <w:t>getDecimal(</w:t>
+            </w:r>
+            <w:r>
+              <w:rPr>
+                <w:rFonts w:ascii="Liberation Serif" w:hAnsi="Liberation Serif"/>
+                <w:sz w:val="22"/>
+                <w:szCs w:val="22"/>
+              </w:rPr>
+              <w:t>$invoice.asamblea</w:t>
+            </w:r>
+            <w:r>
+              <w:rPr>
+                <w:rFonts w:ascii="Liberation Serif" w:hAnsi="Liberation Serif"/>
+                <w:sz w:val="22"/>
+                <w:szCs w:val="22"/>
+              </w:rPr>
+              <w:t>)</w:t>
             </w:r>
             <w:r>
               <w:rPr>
@@ -1580,7 +1776,39 @@
                 <w:sz w:val="22"/>
                 <w:szCs w:val="22"/>
               </w:rPr>
-              <w:t>+++=$invoice.derecho+++</w:t>
+              <w:t>+++=</w:t>
+            </w:r>
+            <w:r>
+              <w:rPr>
+                <w:rFonts w:ascii="Liberation Serif" w:hAnsi="Liberation Serif"/>
+                <w:sz w:val="22"/>
+                <w:szCs w:val="22"/>
+              </w:rPr>
+              <w:t>getDecimal(</w:t>
+            </w:r>
+            <w:r>
+              <w:rPr>
+                <w:rFonts w:ascii="Liberation Serif" w:hAnsi="Liberation Serif"/>
+                <w:sz w:val="22"/>
+                <w:szCs w:val="22"/>
+              </w:rPr>
+              <w:t>$invoice.derecho</w:t>
+            </w:r>
+            <w:r>
+              <w:rPr>
+                <w:rFonts w:ascii="Liberation Serif" w:hAnsi="Liberation Serif"/>
+                <w:sz w:val="22"/>
+                <w:szCs w:val="22"/>
+              </w:rPr>
+              <w:t>)</w:t>
+            </w:r>
+            <w:r>
+              <w:rPr>
+                <w:rFonts w:ascii="Liberation Serif" w:hAnsi="Liberation Serif"/>
+                <w:sz w:val="22"/>
+                <w:szCs w:val="22"/>
+              </w:rPr>
+              <w:t>+++</w:t>
             </w:r>
           </w:p>
           <w:p>
@@ -1595,15 +1823,31 @@
                 <w:sz w:val="22"/>
                 <w:szCs w:val="22"/>
               </w:rPr>
-              <w:t>+++=$invoice.</w:t>
-            </w:r>
-            <w:r>
-              <w:rPr>
-                <w:rFonts w:ascii="Liberation Serif" w:hAnsi="Liberation Serif"/>
-                <w:sz w:val="22"/>
-                <w:szCs w:val="22"/>
-              </w:rPr>
-              <w:t>reconexion</w:t>
+              <w:t>+++=</w:t>
+            </w:r>
+            <w:r>
+              <w:rPr>
+                <w:rFonts w:ascii="Liberation Serif" w:hAnsi="Liberation Serif"/>
+                <w:sz w:val="22"/>
+                <w:szCs w:val="22"/>
+              </w:rPr>
+              <w:t>getDecimal(</w:t>
+            </w:r>
+            <w:r>
+              <w:rPr>
+                <w:rFonts w:ascii="Liberation Serif" w:hAnsi="Liberation Serif"/>
+                <w:sz w:val="22"/>
+                <w:szCs w:val="22"/>
+              </w:rPr>
+              <w:t>$invoice.reconexion</w:t>
+            </w:r>
+            <w:r>
+              <w:rPr>
+                <w:rFonts w:ascii="Liberation Serif" w:hAnsi="Liberation Serif"/>
+                <w:sz w:val="22"/>
+                <w:szCs w:val="22"/>
+              </w:rPr>
+              <w:t>)</w:t>
             </w:r>
             <w:r>
               <w:rPr>
@@ -1626,15 +1870,33 @@
                 <w:sz w:val="22"/>
                 <w:szCs w:val="22"/>
               </w:rPr>
-              <w:t>+++=$invoice.</w:t>
-            </w:r>
-            <w:r>
-              <w:rPr>
-                <w:rFonts w:ascii="Liberation Serif" w:hAnsi="Liberation Serif"/>
-                <w:sz w:val="22"/>
-                <w:szCs w:val="22"/>
-              </w:rPr>
-              <w:t>traspaso</w:t>
+              <w:t>+++=</w:t>
+            </w:r>
+            <w:bookmarkStart w:id="4" w:name="__DdeLink__45889_1121781719"/>
+            <w:r>
+              <w:rPr>
+                <w:rFonts w:ascii="Liberation Serif" w:hAnsi="Liberation Serif"/>
+                <w:sz w:val="22"/>
+                <w:szCs w:val="22"/>
+              </w:rPr>
+              <w:t>getDecimal(</w:t>
+            </w:r>
+            <w:bookmarkEnd w:id="4"/>
+            <w:r>
+              <w:rPr>
+                <w:rFonts w:ascii="Liberation Serif" w:hAnsi="Liberation Serif"/>
+                <w:sz w:val="22"/>
+                <w:szCs w:val="22"/>
+              </w:rPr>
+              <w:t>$invoice.traspaso</w:t>
+            </w:r>
+            <w:r>
+              <w:rPr>
+                <w:rFonts w:ascii="Liberation Serif" w:hAnsi="Liberation Serif"/>
+                <w:sz w:val="22"/>
+                <w:szCs w:val="22"/>
+              </w:rPr>
+              <w:t>)</w:t>
             </w:r>
             <w:r>
               <w:rPr>
@@ -1683,6 +1945,135 @@
         <w:tc>
           <w:tcPr>
             <w:tcW w:w="2978" w:type="dxa"/>
+            <w:gridSpan w:val="4"/>
+            <w:tcBorders>
+              <w:top w:val="single" w:sz="2" w:space="0" w:color="000000"/>
+              <w:left w:val="single" w:sz="2" w:space="0" w:color="000000"/>
+              <w:bottom w:val="single" w:sz="2" w:space="0" w:color="000000"/>
+              <w:right w:val="single" w:sz="2" w:space="0" w:color="000000"/>
+              <w:insideH w:val="single" w:sz="2" w:space="0" w:color="000000"/>
+              <w:insideV w:val="single" w:sz="2" w:space="0" w:color="000000"/>
+            </w:tcBorders>
+            <w:shd w:fill="auto" w:val="clear"/>
+          </w:tcPr>
+          <w:p>
+            <w:pPr>
+              <w:pStyle w:val="TableContents"/>
+              <w:rPr>
+                <w:rFonts w:ascii="Liberation Serif" w:hAnsi="Liberation Serif"/>
+                <w:sz w:val="22"/>
+                <w:szCs w:val="22"/>
+              </w:rPr>
+            </w:pPr>
+            <w:r>
+              <w:rPr>
+                <w:rFonts w:ascii="Liberation Serif" w:hAnsi="Liberation Serif"/>
+                <w:sz w:val="22"/>
+                <w:szCs w:val="22"/>
+              </w:rPr>
+            </w:r>
+          </w:p>
+        </w:tc>
+        <w:tc>
+          <w:tcPr>
+            <w:tcW w:w="1858" w:type="dxa"/>
+            <w:gridSpan w:val="5"/>
+            <w:tcBorders>
+              <w:top w:val="single" w:sz="2" w:space="0" w:color="000000"/>
+              <w:left w:val="single" w:sz="2" w:space="0" w:color="000000"/>
+              <w:bottom w:val="single" w:sz="2" w:space="0" w:color="000000"/>
+              <w:right w:val="single" w:sz="2" w:space="0" w:color="000000"/>
+              <w:insideH w:val="single" w:sz="2" w:space="0" w:color="000000"/>
+              <w:insideV w:val="single" w:sz="2" w:space="0" w:color="000000"/>
+            </w:tcBorders>
+            <w:shd w:fill="auto" w:val="clear"/>
+          </w:tcPr>
+          <w:p>
+            <w:pPr>
+              <w:pStyle w:val="TableContents"/>
+              <w:rPr>
+                <w:rFonts w:ascii="Liberation Serif" w:hAnsi="Liberation Serif"/>
+              </w:rPr>
+            </w:pPr>
+            <w:r>
+              <w:rPr>
+                <w:rFonts w:ascii="Liberation Serif" w:hAnsi="Liberation Serif"/>
+                <w:sz w:val="22"/>
+                <w:szCs w:val="22"/>
+              </w:rPr>
+              <w:t>Saldo pendiente $</w:t>
+            </w:r>
+          </w:p>
+        </w:tc>
+        <w:tc>
+          <w:tcPr>
+            <w:tcW w:w="2401" w:type="dxa"/>
+            <w:tcBorders>
+              <w:top w:val="single" w:sz="2" w:space="0" w:color="000000"/>
+              <w:left w:val="single" w:sz="2" w:space="0" w:color="000000"/>
+              <w:bottom w:val="single" w:sz="2" w:space="0" w:color="000000"/>
+              <w:right w:val="single" w:sz="2" w:space="0" w:color="000000"/>
+              <w:insideH w:val="single" w:sz="2" w:space="0" w:color="000000"/>
+              <w:insideV w:val="single" w:sz="2" w:space="0" w:color="000000"/>
+            </w:tcBorders>
+            <w:shd w:fill="auto" w:val="clear"/>
+          </w:tcPr>
+          <w:p>
+            <w:pPr>
+              <w:pStyle w:val="Standard"/>
+              <w:jc w:val="center"/>
+              <w:rPr>
+                <w:rFonts w:ascii="Liberation Serif" w:hAnsi="Liberation Serif"/>
+              </w:rPr>
+            </w:pPr>
+            <w:r>
+              <w:rPr>
+                <w:rFonts w:ascii="Liberation Serif" w:hAnsi="Liberation Serif"/>
+                <w:sz w:val="22"/>
+                <w:szCs w:val="22"/>
+              </w:rPr>
+              <w:t>+++=</w:t>
+            </w:r>
+            <w:r>
+              <w:rPr>
+                <w:rFonts w:ascii="Liberation Serif" w:hAnsi="Liberation Serif"/>
+                <w:sz w:val="22"/>
+                <w:szCs w:val="22"/>
+              </w:rPr>
+              <w:t>getDecimal(</w:t>
+            </w:r>
+            <w:r>
+              <w:rPr>
+                <w:rFonts w:ascii="Liberation Serif" w:hAnsi="Liberation Serif"/>
+                <w:sz w:val="22"/>
+                <w:szCs w:val="22"/>
+              </w:rPr>
+              <w:t>$invoice.saldo_pendiente</w:t>
+            </w:r>
+            <w:r>
+              <w:rPr>
+                <w:rFonts w:ascii="Liberation Serif" w:hAnsi="Liberation Serif"/>
+                <w:sz w:val="22"/>
+                <w:szCs w:val="22"/>
+              </w:rPr>
+              <w:t>)</w:t>
+            </w:r>
+            <w:r>
+              <w:rPr>
+                <w:rFonts w:ascii="Liberation Serif" w:hAnsi="Liberation Serif"/>
+                <w:sz w:val="22"/>
+                <w:szCs w:val="22"/>
+              </w:rPr>
+              <w:t>+++</w:t>
+            </w:r>
+          </w:p>
+        </w:tc>
+      </w:tr>
+      <w:tr>
+        <w:trPr/>
+        <w:tc>
+          <w:tcPr>
+            <w:tcW w:w="5378" w:type="dxa"/>
             <w:gridSpan w:val="6"/>
             <w:tcBorders>
               <w:top w:val="single" w:sz="2" w:space="0" w:color="000000"/>
@@ -1696,103 +2087,6 @@
           </w:tcPr>
           <w:p>
             <w:pPr>
-              <w:pStyle w:val="TableContents"/>
-              <w:rPr>
-                <w:rFonts w:ascii="Liberation Serif" w:hAnsi="Liberation Serif"/>
-                <w:sz w:val="22"/>
-                <w:szCs w:val="22"/>
-              </w:rPr>
-            </w:pPr>
-            <w:r>
-              <w:rPr>
-                <w:rFonts w:ascii="Liberation Serif" w:hAnsi="Liberation Serif"/>
-                <w:sz w:val="22"/>
-                <w:szCs w:val="22"/>
-              </w:rPr>
-            </w:r>
-          </w:p>
-        </w:tc>
-        <w:tc>
-          <w:tcPr>
-            <w:tcW w:w="1857" w:type="dxa"/>
-            <w:gridSpan w:val="5"/>
-            <w:tcBorders>
-              <w:top w:val="single" w:sz="2" w:space="0" w:color="000000"/>
-              <w:left w:val="single" w:sz="2" w:space="0" w:color="000000"/>
-              <w:bottom w:val="single" w:sz="2" w:space="0" w:color="000000"/>
-              <w:right w:val="single" w:sz="2" w:space="0" w:color="000000"/>
-              <w:insideH w:val="single" w:sz="2" w:space="0" w:color="000000"/>
-              <w:insideV w:val="single" w:sz="2" w:space="0" w:color="000000"/>
-            </w:tcBorders>
-            <w:shd w:fill="auto" w:val="clear"/>
-          </w:tcPr>
-          <w:p>
-            <w:pPr>
-              <w:pStyle w:val="TableContents"/>
-              <w:rPr>
-                <w:rFonts w:ascii="Liberation Serif" w:hAnsi="Liberation Serif"/>
-              </w:rPr>
-            </w:pPr>
-            <w:r>
-              <w:rPr>
-                <w:rFonts w:ascii="Liberation Serif" w:hAnsi="Liberation Serif"/>
-                <w:sz w:val="22"/>
-                <w:szCs w:val="22"/>
-              </w:rPr>
-              <w:t>Saldo pendiente $</w:t>
-            </w:r>
-          </w:p>
-        </w:tc>
-        <w:tc>
-          <w:tcPr>
-            <w:tcW w:w="2402" w:type="dxa"/>
-            <w:tcBorders>
-              <w:top w:val="single" w:sz="2" w:space="0" w:color="000000"/>
-              <w:left w:val="single" w:sz="2" w:space="0" w:color="000000"/>
-              <w:bottom w:val="single" w:sz="2" w:space="0" w:color="000000"/>
-              <w:right w:val="single" w:sz="2" w:space="0" w:color="000000"/>
-              <w:insideH w:val="single" w:sz="2" w:space="0" w:color="000000"/>
-              <w:insideV w:val="single" w:sz="2" w:space="0" w:color="000000"/>
-            </w:tcBorders>
-            <w:shd w:fill="auto" w:val="clear"/>
-          </w:tcPr>
-          <w:p>
-            <w:pPr>
-              <w:pStyle w:val="Standard"/>
-              <w:jc w:val="center"/>
-              <w:rPr>
-                <w:rFonts w:ascii="Liberation Serif" w:hAnsi="Liberation Serif"/>
-              </w:rPr>
-            </w:pPr>
-            <w:r>
-              <w:rPr>
-                <w:rFonts w:ascii="Liberation Serif" w:hAnsi="Liberation Serif"/>
-                <w:sz w:val="22"/>
-                <w:szCs w:val="22"/>
-              </w:rPr>
-              <w:t>+++=$invoice.saldo_pendiente+++</w:t>
-            </w:r>
-          </w:p>
-        </w:tc>
-      </w:tr>
-      <w:tr>
-        <w:trPr/>
-        <w:tc>
-          <w:tcPr>
-            <w:tcW w:w="5378" w:type="dxa"/>
-            <w:gridSpan w:val="8"/>
-            <w:tcBorders>
-              <w:top w:val="single" w:sz="2" w:space="0" w:color="000000"/>
-              <w:left w:val="single" w:sz="2" w:space="0" w:color="000000"/>
-              <w:bottom w:val="single" w:sz="2" w:space="0" w:color="000000"/>
-              <w:right w:val="single" w:sz="2" w:space="0" w:color="000000"/>
-              <w:insideH w:val="single" w:sz="2" w:space="0" w:color="000000"/>
-              <w:insideV w:val="single" w:sz="2" w:space="0" w:color="000000"/>
-            </w:tcBorders>
-            <w:shd w:fill="auto" w:val="clear"/>
-          </w:tcPr>
-          <w:p>
-            <w:pPr>
               <w:pStyle w:val="Standard"/>
               <w:rPr>
                 <w:rFonts w:ascii="Liberation Serif" w:hAnsi="Liberation Serif"/>
@@ -1829,7 +2123,7 @@
         </w:tc>
         <w:tc>
           <w:tcPr>
-            <w:tcW w:w="1852" w:type="dxa"/>
+            <w:tcW w:w="1853" w:type="dxa"/>
             <w:gridSpan w:val="3"/>
             <w:tcBorders>
               <w:top w:val="single" w:sz="2" w:space="0" w:color="000000"/>
@@ -1862,7 +2156,7 @@
         </w:tc>
         <w:tc>
           <w:tcPr>
-            <w:tcW w:w="2407" w:type="dxa"/>
+            <w:tcW w:w="2406" w:type="dxa"/>
             <w:gridSpan w:val="3"/>
             <w:tcBorders>
               <w:top w:val="single" w:sz="2" w:space="0" w:color="000000"/>
@@ -1888,7 +2182,39 @@
                 <w:sz w:val="22"/>
                 <w:szCs w:val="22"/>
               </w:rPr>
-              <w:t>+++=$invoice.total+++</w:t>
+              <w:t>+++=</w:t>
+            </w:r>
+            <w:r>
+              <w:rPr>
+                <w:rFonts w:ascii="Liberation Serif" w:hAnsi="Liberation Serif"/>
+                <w:sz w:val="22"/>
+                <w:szCs w:val="22"/>
+              </w:rPr>
+              <w:t>getDecimal(</w:t>
+            </w:r>
+            <w:r>
+              <w:rPr>
+                <w:rFonts w:ascii="Liberation Serif" w:hAnsi="Liberation Serif"/>
+                <w:sz w:val="22"/>
+                <w:szCs w:val="22"/>
+              </w:rPr>
+              <w:t>$invoice.total</w:t>
+            </w:r>
+            <w:r>
+              <w:rPr>
+                <w:rFonts w:ascii="Liberation Serif" w:hAnsi="Liberation Serif"/>
+                <w:sz w:val="22"/>
+                <w:szCs w:val="22"/>
+              </w:rPr>
+              <w:t>)</w:t>
+            </w:r>
+            <w:r>
+              <w:rPr>
+                <w:rFonts w:ascii="Liberation Serif" w:hAnsi="Liberation Serif"/>
+                <w:sz w:val="22"/>
+                <w:szCs w:val="22"/>
+              </w:rPr>
+              <w:t>+++</w:t>
             </w:r>
           </w:p>
         </w:tc>
@@ -2344,7 +2670,7 @@
     <w:rsid w:val="00940b19"/>
     <w:pPr>
       <w:widowControl/>
-      <w:overflowPunct w:val="true"/>
+      <w:overflowPunct w:val="false"/>
       <w:bidi w:val="0"/>
       <w:spacing w:lineRule="auto" w:line="288" w:before="0" w:after="200"/>
       <w:jc w:val="left"/>
@@ -3386,7 +3712,7 @@
     <w:qFormat/>
     <w:pPr>
       <w:widowControl/>
-      <w:overflowPunct w:val="true"/>
+      <w:overflowPunct w:val="false"/>
       <w:bidi w:val="0"/>
       <w:jc w:val="left"/>
     </w:pPr>

</xml_diff>

<commit_message>
Multiple changes for big refactor
</commit_message>
<xml_diff>
--- a/web/src/assets/print-templates/invoice/Modelo_Factura_ASCATLI.docx
+++ b/web/src/assets/print-templates/invoice/Modelo_Factura_ASCATLI.docx
@@ -249,8 +249,8 @@
               </w:rPr>
               <w:t>Recibo nº: +++=</w:t>
             </w:r>
-            <w:bookmarkStart w:id="0" w:name="__DdeLink__146_3255043841"/>
-            <w:bookmarkStart w:id="1" w:name="__DdeLink__156_802158442"/>
+            <w:bookmarkStart w:id="0" w:name="__DdeLink__156_802158442"/>
+            <w:bookmarkStart w:id="1" w:name="__DdeLink__146_3255043841"/>
             <w:r>
               <w:rPr>
                 <w:rFonts w:ascii="Liberation Serif" w:hAnsi="Liberation Serif"/>
@@ -375,39 +375,15 @@
                 <w:sz w:val="22"/>
                 <w:szCs w:val="22"/>
               </w:rPr>
-              <w:t>Mes de Cobro: +++=</w:t>
-            </w:r>
-            <w:r>
-              <w:rPr>
-                <w:rFonts w:ascii="Liberation Serif" w:hAnsi="Liberation Serif"/>
-                <w:sz w:val="22"/>
-                <w:szCs w:val="22"/>
-              </w:rPr>
-              <w:t>getMonthName(</w:t>
-            </w:r>
-            <w:r>
-              <w:rPr>
-                <w:rFonts w:ascii="Liberation Serif" w:hAnsi="Liberation Serif"/>
-                <w:sz w:val="22"/>
-                <w:szCs w:val="22"/>
-              </w:rPr>
-              <w:t>$invoice.mes_facturado</w:t>
-            </w:r>
-            <w:r>
-              <w:rPr>
-                <w:rFonts w:ascii="Liberation Serif" w:hAnsi="Liberation Serif"/>
-                <w:sz w:val="22"/>
-                <w:szCs w:val="22"/>
-              </w:rPr>
-              <w:t>)</w:t>
-            </w:r>
-            <w:r>
-              <w:rPr>
-                <w:rFonts w:ascii="Liberation Serif" w:hAnsi="Liberation Serif"/>
-                <w:sz w:val="22"/>
-                <w:szCs w:val="22"/>
-              </w:rPr>
-              <w:t>+++   Año: 2020</w:t>
+              <w:t xml:space="preserve">Mes de Cobro: +++=getMonthName($invoice.mes_facturado)+++   Año: </w:t>
+            </w:r>
+            <w:r>
+              <w:rPr>
+                <w:rFonts w:ascii="Liberation Serif" w:hAnsi="Liberation Serif"/>
+                <w:sz w:val="22"/>
+                <w:szCs w:val="22"/>
+              </w:rPr>
+              <w:t>+++=$invoice.anho+++</w:t>
             </w:r>
           </w:p>
         </w:tc>
@@ -420,17 +396,49 @@
           <w:p>
             <w:pPr>
               <w:pStyle w:val="Standard"/>
-              <w:rPr>
-                <w:rFonts w:ascii="Liberation Serif" w:hAnsi="Liberation Serif"/>
-              </w:rPr>
-            </w:pPr>
-            <w:r>
-              <w:rPr>
-                <w:rFonts w:ascii="Liberation Serif" w:hAnsi="Liberation Serif"/>
-                <w:sz w:val="22"/>
-                <w:szCs w:val="22"/>
-              </w:rPr>
-              <w:t>Fecha límite de Pago: 10/+++=$invoice.mes_limite+++/2020</w:t>
+              <w:rPr/>
+            </w:pPr>
+            <w:r>
+              <w:rPr>
+                <w:rFonts w:ascii="Liberation Serif" w:hAnsi="Liberation Serif"/>
+                <w:sz w:val="22"/>
+                <w:szCs w:val="22"/>
+              </w:rPr>
+              <w:t>Fecha límite de Pago: 10/</w:t>
+            </w:r>
+            <w:bookmarkStart w:id="2" w:name="__DdeLink__2338_858773535"/>
+            <w:r>
+              <w:rPr>
+                <w:rFonts w:ascii="Liberation Serif" w:hAnsi="Liberation Serif"/>
+                <w:sz w:val="22"/>
+                <w:szCs w:val="22"/>
+              </w:rPr>
+              <w:t>+++=$invoice.mes_limite+++</w:t>
+            </w:r>
+            <w:bookmarkEnd w:id="2"/>
+            <w:r>
+              <w:rPr>
+                <w:rFonts w:ascii="Liberation Serif" w:hAnsi="Liberation Serif"/>
+                <w:sz w:val="22"/>
+                <w:szCs w:val="22"/>
+              </w:rPr>
+              <w:t>/+++=$invoice.</w:t>
+            </w:r>
+            <w:r>
+              <w:rPr>
+                <w:rFonts w:ascii="Liberation Serif" w:hAnsi="Liberation Serif"/>
+                <w:sz w:val="22"/>
+                <w:szCs w:val="22"/>
+              </w:rPr>
+              <w:t>anho</w:t>
+            </w:r>
+            <w:r>
+              <w:rPr>
+                <w:rFonts w:ascii="Liberation Serif" w:hAnsi="Liberation Serif"/>
+                <w:sz w:val="22"/>
+                <w:szCs w:val="22"/>
+              </w:rPr>
+              <w:t>_limite+++</w:t>
             </w:r>
           </w:p>
         </w:tc>
@@ -563,9 +571,9 @@
         <w:gridCol w:w="1849"/>
         <w:gridCol w:w="3"/>
         <w:gridCol w:w="1"/>
-        <w:gridCol w:w="1"/>
+        <w:gridCol w:w="2"/>
         <w:gridCol w:w="4"/>
-        <w:gridCol w:w="2401"/>
+        <w:gridCol w:w="2400"/>
       </w:tblGrid>
       <w:tr>
         <w:trPr>
@@ -902,7 +910,7 @@
         </w:tc>
         <w:tc>
           <w:tcPr>
-            <w:tcW w:w="1854" w:type="dxa"/>
+            <w:tcW w:w="1855" w:type="dxa"/>
             <w:gridSpan w:val="4"/>
             <w:tcBorders>
               <w:top w:val="single" w:sz="2" w:space="0" w:color="000000"/>
@@ -937,7 +945,7 @@
         </w:tc>
         <w:tc>
           <w:tcPr>
-            <w:tcW w:w="2405" w:type="dxa"/>
+            <w:tcW w:w="2404" w:type="dxa"/>
             <w:gridSpan w:val="2"/>
             <w:tcBorders>
               <w:top w:val="single" w:sz="2" w:space="0" w:color="000000"/>
@@ -1056,7 +1064,7 @@
                 <w:rFonts w:ascii="Liberation Serif" w:hAnsi="Liberation Serif"/>
               </w:rPr>
             </w:pPr>
-            <w:bookmarkStart w:id="2" w:name="__DdeLink__587594_1925253249"/>
+            <w:bookmarkStart w:id="3" w:name="__DdeLink__587594_1925253249"/>
             <w:r>
               <w:rPr>
                 <w:rFonts w:ascii="Liberation Serif" w:hAnsi="Liberation Serif"/>
@@ -1065,7 +1073,7 @@
               </w:rPr>
               <w:t>+++=$invoice.consumo+++</w:t>
             </w:r>
-            <w:bookmarkEnd w:id="2"/>
+            <w:bookmarkEnd w:id="3"/>
           </w:p>
         </w:tc>
         <w:tc>
@@ -1084,17 +1092,23 @@
           <w:p>
             <w:pPr>
               <w:pStyle w:val="TableContents"/>
-              <w:rPr>
-                <w:rFonts w:ascii="Liberation Serif" w:hAnsi="Liberation Serif"/>
-              </w:rPr>
-            </w:pPr>
-            <w:r>
-              <w:rPr>
-                <w:rFonts w:ascii="Liberation Serif" w:hAnsi="Liberation Serif"/>
-                <w:sz w:val="22"/>
-                <w:szCs w:val="22"/>
-              </w:rPr>
-              <w:t>27/+++=$invoice.mes_facturado+++/2020</w:t>
+              <w:rPr/>
+            </w:pPr>
+            <w:r>
+              <w:rPr>
+                <w:rFonts w:ascii="Liberation Serif" w:hAnsi="Liberation Serif"/>
+                <w:sz w:val="22"/>
+                <w:szCs w:val="22"/>
+              </w:rPr>
+              <w:t>27/+++=$invoice.mes_facturado+++/</w:t>
+            </w:r>
+            <w:r>
+              <w:rPr>
+                <w:rFonts w:ascii="Liberation Serif" w:hAnsi="Liberation Serif"/>
+                <w:sz w:val="22"/>
+                <w:szCs w:val="22"/>
+              </w:rPr>
+              <w:t>+++=$invoice.anho+++</w:t>
             </w:r>
           </w:p>
         </w:tc>
@@ -1134,7 +1148,7 @@
         </w:tc>
         <w:tc>
           <w:tcPr>
-            <w:tcW w:w="1854" w:type="dxa"/>
+            <w:tcW w:w="1855" w:type="dxa"/>
             <w:gridSpan w:val="4"/>
             <w:tcBorders>
               <w:top w:val="single" w:sz="2" w:space="0" w:color="000000"/>
@@ -1169,7 +1183,7 @@
         </w:tc>
         <w:tc>
           <w:tcPr>
-            <w:tcW w:w="2405" w:type="dxa"/>
+            <w:tcW w:w="2404" w:type="dxa"/>
             <w:gridSpan w:val="2"/>
             <w:tcBorders>
               <w:top w:val="single" w:sz="2" w:space="0" w:color="000000"/>
@@ -1482,39 +1496,7 @@
                 <w:sz w:val="22"/>
                 <w:szCs w:val="22"/>
               </w:rPr>
-              <w:t>+++=</w:t>
-            </w:r>
-            <w:r>
-              <w:rPr>
-                <w:rFonts w:ascii="Liberation Serif" w:hAnsi="Liberation Serif"/>
-                <w:sz w:val="22"/>
-                <w:szCs w:val="22"/>
-              </w:rPr>
-              <w:t>getDecimal(</w:t>
-            </w:r>
-            <w:r>
-              <w:rPr>
-                <w:rFonts w:ascii="Liberation Serif" w:hAnsi="Liberation Serif"/>
-                <w:sz w:val="22"/>
-                <w:szCs w:val="22"/>
-              </w:rPr>
-              <w:t>$invoice.cuota_fija</w:t>
-            </w:r>
-            <w:r>
-              <w:rPr>
-                <w:rFonts w:ascii="Liberation Serif" w:hAnsi="Liberation Serif"/>
-                <w:sz w:val="22"/>
-                <w:szCs w:val="22"/>
-              </w:rPr>
-              <w:t>)</w:t>
-            </w:r>
-            <w:r>
-              <w:rPr>
-                <w:rFonts w:ascii="Liberation Serif" w:hAnsi="Liberation Serif"/>
-                <w:sz w:val="22"/>
-                <w:szCs w:val="22"/>
-              </w:rPr>
-              <w:t>+++</w:t>
+              <w:t>+++=getDecimal($invoice.cuota_fija)+++</w:t>
             </w:r>
           </w:p>
           <w:p>
@@ -1531,39 +1513,7 @@
                 <w:sz w:val="22"/>
                 <w:szCs w:val="22"/>
               </w:rPr>
-              <w:t>+++=</w:t>
-            </w:r>
-            <w:r>
-              <w:rPr>
-                <w:rFonts w:ascii="Liberation Serif" w:hAnsi="Liberation Serif"/>
-                <w:sz w:val="22"/>
-                <w:szCs w:val="22"/>
-              </w:rPr>
-              <w:t>getDecimal(</w:t>
-            </w:r>
-            <w:r>
-              <w:rPr>
-                <w:rFonts w:ascii="Liberation Serif" w:hAnsi="Liberation Serif"/>
-                <w:sz w:val="22"/>
-                <w:szCs w:val="22"/>
-              </w:rPr>
-              <w:t>$invoice.cuota_variabl</w:t>
-            </w:r>
-            <w:r>
-              <w:rPr>
-                <w:rFonts w:ascii="Liberation Serif" w:hAnsi="Liberation Serif"/>
-                <w:sz w:val="22"/>
-                <w:szCs w:val="22"/>
-              </w:rPr>
-              <w:t>e)</w:t>
-            </w:r>
-            <w:r>
-              <w:rPr>
-                <w:rFonts w:ascii="Liberation Serif" w:hAnsi="Liberation Serif"/>
-                <w:sz w:val="22"/>
-                <w:szCs w:val="22"/>
-              </w:rPr>
-              <w:t>+++</w:t>
+              <w:t>+++=getDecimal($invoice.cuota_variable)+++</w:t>
             </w:r>
           </w:p>
           <w:p>
@@ -1580,39 +1530,7 @@
                 <w:sz w:val="22"/>
                 <w:szCs w:val="22"/>
               </w:rPr>
-              <w:t>+++=</w:t>
-            </w:r>
-            <w:r>
-              <w:rPr>
-                <w:rFonts w:ascii="Liberation Serif" w:hAnsi="Liberation Serif"/>
-                <w:sz w:val="22"/>
-                <w:szCs w:val="22"/>
-              </w:rPr>
-              <w:t>getDecimal(</w:t>
-            </w:r>
-            <w:r>
-              <w:rPr>
-                <w:rFonts w:ascii="Liberation Serif" w:hAnsi="Liberation Serif"/>
-                <w:sz w:val="22"/>
-                <w:szCs w:val="22"/>
-              </w:rPr>
-              <w:t>$invoice.comision</w:t>
-            </w:r>
-            <w:r>
-              <w:rPr>
-                <w:rFonts w:ascii="Liberation Serif" w:hAnsi="Liberation Serif"/>
-                <w:sz w:val="22"/>
-                <w:szCs w:val="22"/>
-              </w:rPr>
-              <w:t>)</w:t>
-            </w:r>
-            <w:r>
-              <w:rPr>
-                <w:rFonts w:ascii="Liberation Serif" w:hAnsi="Liberation Serif"/>
-                <w:sz w:val="22"/>
-                <w:szCs w:val="22"/>
-              </w:rPr>
-              <w:t>+++</w:t>
+              <w:t>+++=getDecimal($invoice.comision)+++</w:t>
             </w:r>
           </w:p>
           <w:p>
@@ -1629,39 +1547,7 @@
                 <w:sz w:val="22"/>
                 <w:szCs w:val="22"/>
               </w:rPr>
-              <w:t>+++=</w:t>
-            </w:r>
-            <w:r>
-              <w:rPr>
-                <w:rFonts w:ascii="Liberation Serif" w:hAnsi="Liberation Serif"/>
-                <w:sz w:val="22"/>
-                <w:szCs w:val="22"/>
-              </w:rPr>
-              <w:t>getDecimal(</w:t>
-            </w:r>
-            <w:r>
-              <w:rPr>
-                <w:rFonts w:ascii="Liberation Serif" w:hAnsi="Liberation Serif"/>
-                <w:sz w:val="22"/>
-                <w:szCs w:val="22"/>
-              </w:rPr>
-              <w:t>$invoice.ahorro</w:t>
-            </w:r>
-            <w:r>
-              <w:rPr>
-                <w:rFonts w:ascii="Liberation Serif" w:hAnsi="Liberation Serif"/>
-                <w:sz w:val="22"/>
-                <w:szCs w:val="22"/>
-              </w:rPr>
-              <w:t>)</w:t>
-            </w:r>
-            <w:r>
-              <w:rPr>
-                <w:rFonts w:ascii="Liberation Serif" w:hAnsi="Liberation Serif"/>
-                <w:sz w:val="22"/>
-                <w:szCs w:val="22"/>
-              </w:rPr>
-              <w:t>+++</w:t>
+              <w:t>+++=getDecimal($invoice.ahorro)+++</w:t>
             </w:r>
           </w:p>
           <w:p>
@@ -1672,48 +1558,16 @@
                 <w:rFonts w:ascii="Liberation Serif" w:hAnsi="Liberation Serif"/>
               </w:rPr>
             </w:pPr>
-            <w:bookmarkStart w:id="3" w:name="__DdeLink__1773_1121781719"/>
-            <w:r>
-              <w:rPr>
-                <w:rFonts w:ascii="Liberation Serif" w:hAnsi="Liberation Serif"/>
-                <w:sz w:val="22"/>
-                <w:szCs w:val="22"/>
-              </w:rPr>
-              <w:t>+++=</w:t>
-            </w:r>
-            <w:r>
-              <w:rPr>
-                <w:rFonts w:ascii="Liberation Serif" w:hAnsi="Liberation Serif"/>
-                <w:sz w:val="22"/>
-                <w:szCs w:val="22"/>
-              </w:rPr>
-              <w:t>getDecimal(</w:t>
-            </w:r>
-            <w:r>
-              <w:rPr>
-                <w:rFonts w:ascii="Liberation Serif" w:hAnsi="Liberation Serif"/>
-                <w:sz w:val="22"/>
-                <w:szCs w:val="22"/>
-              </w:rPr>
-              <w:t>$invoice.mora</w:t>
-            </w:r>
-            <w:r>
-              <w:rPr>
-                <w:rFonts w:ascii="Liberation Serif" w:hAnsi="Liberation Serif"/>
-                <w:sz w:val="22"/>
-                <w:szCs w:val="22"/>
-              </w:rPr>
-              <w:t>)</w:t>
-            </w:r>
-            <w:r>
-              <w:rPr>
-                <w:rFonts w:ascii="Liberation Serif" w:hAnsi="Liberation Serif"/>
-                <w:sz w:val="22"/>
-                <w:szCs w:val="22"/>
-              </w:rPr>
-              <w:t>+++</w:t>
-            </w:r>
-            <w:bookmarkEnd w:id="3"/>
+            <w:bookmarkStart w:id="4" w:name="__DdeLink__1773_1121781719"/>
+            <w:r>
+              <w:rPr>
+                <w:rFonts w:ascii="Liberation Serif" w:hAnsi="Liberation Serif"/>
+                <w:sz w:val="22"/>
+                <w:szCs w:val="22"/>
+              </w:rPr>
+              <w:t>+++=getDecimal($invoice.mora)+++</w:t>
+            </w:r>
+            <w:bookmarkEnd w:id="4"/>
           </w:p>
           <w:p>
             <w:pPr>
@@ -1727,39 +1581,7 @@
                 <w:sz w:val="22"/>
                 <w:szCs w:val="22"/>
               </w:rPr>
-              <w:t>+++=</w:t>
-            </w:r>
-            <w:r>
-              <w:rPr>
-                <w:rFonts w:ascii="Liberation Serif" w:hAnsi="Liberation Serif"/>
-                <w:sz w:val="22"/>
-                <w:szCs w:val="22"/>
-              </w:rPr>
-              <w:t>getDecimal(</w:t>
-            </w:r>
-            <w:r>
-              <w:rPr>
-                <w:rFonts w:ascii="Liberation Serif" w:hAnsi="Liberation Serif"/>
-                <w:sz w:val="22"/>
-                <w:szCs w:val="22"/>
-              </w:rPr>
-              <w:t>$invoice.asamblea</w:t>
-            </w:r>
-            <w:r>
-              <w:rPr>
-                <w:rFonts w:ascii="Liberation Serif" w:hAnsi="Liberation Serif"/>
-                <w:sz w:val="22"/>
-                <w:szCs w:val="22"/>
-              </w:rPr>
-              <w:t>)</w:t>
-            </w:r>
-            <w:r>
-              <w:rPr>
-                <w:rFonts w:ascii="Liberation Serif" w:hAnsi="Liberation Serif"/>
-                <w:sz w:val="22"/>
-                <w:szCs w:val="22"/>
-              </w:rPr>
-              <w:t>+++</w:t>
+              <w:t>+++=getDecimal($invoice.asamblea)+++</w:t>
             </w:r>
           </w:p>
           <w:p>
@@ -1776,39 +1598,7 @@
                 <w:sz w:val="22"/>
                 <w:szCs w:val="22"/>
               </w:rPr>
-              <w:t>+++=</w:t>
-            </w:r>
-            <w:r>
-              <w:rPr>
-                <w:rFonts w:ascii="Liberation Serif" w:hAnsi="Liberation Serif"/>
-                <w:sz w:val="22"/>
-                <w:szCs w:val="22"/>
-              </w:rPr>
-              <w:t>getDecimal(</w:t>
-            </w:r>
-            <w:r>
-              <w:rPr>
-                <w:rFonts w:ascii="Liberation Serif" w:hAnsi="Liberation Serif"/>
-                <w:sz w:val="22"/>
-                <w:szCs w:val="22"/>
-              </w:rPr>
-              <w:t>$invoice.derecho</w:t>
-            </w:r>
-            <w:r>
-              <w:rPr>
-                <w:rFonts w:ascii="Liberation Serif" w:hAnsi="Liberation Serif"/>
-                <w:sz w:val="22"/>
-                <w:szCs w:val="22"/>
-              </w:rPr>
-              <w:t>)</w:t>
-            </w:r>
-            <w:r>
-              <w:rPr>
-                <w:rFonts w:ascii="Liberation Serif" w:hAnsi="Liberation Serif"/>
-                <w:sz w:val="22"/>
-                <w:szCs w:val="22"/>
-              </w:rPr>
-              <w:t>+++</w:t>
+              <w:t>+++=getDecimal($invoice.derecho)+++</w:t>
             </w:r>
           </w:p>
           <w:p>
@@ -1823,39 +1613,7 @@
                 <w:sz w:val="22"/>
                 <w:szCs w:val="22"/>
               </w:rPr>
-              <w:t>+++=</w:t>
-            </w:r>
-            <w:r>
-              <w:rPr>
-                <w:rFonts w:ascii="Liberation Serif" w:hAnsi="Liberation Serif"/>
-                <w:sz w:val="22"/>
-                <w:szCs w:val="22"/>
-              </w:rPr>
-              <w:t>getDecimal(</w:t>
-            </w:r>
-            <w:r>
-              <w:rPr>
-                <w:rFonts w:ascii="Liberation Serif" w:hAnsi="Liberation Serif"/>
-                <w:sz w:val="22"/>
-                <w:szCs w:val="22"/>
-              </w:rPr>
-              <w:t>$invoice.reconexion</w:t>
-            </w:r>
-            <w:r>
-              <w:rPr>
-                <w:rFonts w:ascii="Liberation Serif" w:hAnsi="Liberation Serif"/>
-                <w:sz w:val="22"/>
-                <w:szCs w:val="22"/>
-              </w:rPr>
-              <w:t>)</w:t>
-            </w:r>
-            <w:r>
-              <w:rPr>
-                <w:rFonts w:ascii="Liberation Serif" w:hAnsi="Liberation Serif"/>
-                <w:sz w:val="22"/>
-                <w:szCs w:val="22"/>
-              </w:rPr>
-              <w:t>+++</w:t>
+              <w:t>+++=getDecimal($invoice.reconexion)+++</w:t>
             </w:r>
           </w:p>
           <w:p>
@@ -1872,7 +1630,7 @@
               </w:rPr>
               <w:t>+++=</w:t>
             </w:r>
-            <w:bookmarkStart w:id="4" w:name="__DdeLink__45889_1121781719"/>
+            <w:bookmarkStart w:id="5" w:name="__DdeLink__45889_1121781719"/>
             <w:r>
               <w:rPr>
                 <w:rFonts w:ascii="Liberation Serif" w:hAnsi="Liberation Serif"/>
@@ -1881,30 +1639,14 @@
               </w:rPr>
               <w:t>getDecimal(</w:t>
             </w:r>
-            <w:bookmarkEnd w:id="4"/>
-            <w:r>
-              <w:rPr>
-                <w:rFonts w:ascii="Liberation Serif" w:hAnsi="Liberation Serif"/>
-                <w:sz w:val="22"/>
-                <w:szCs w:val="22"/>
-              </w:rPr>
-              <w:t>$invoice.traspaso</w:t>
-            </w:r>
-            <w:r>
-              <w:rPr>
-                <w:rFonts w:ascii="Liberation Serif" w:hAnsi="Liberation Serif"/>
-                <w:sz w:val="22"/>
-                <w:szCs w:val="22"/>
-              </w:rPr>
-              <w:t>)</w:t>
-            </w:r>
-            <w:r>
-              <w:rPr>
-                <w:rFonts w:ascii="Liberation Serif" w:hAnsi="Liberation Serif"/>
-                <w:sz w:val="22"/>
-                <w:szCs w:val="22"/>
-              </w:rPr>
-              <w:t>+++</w:t>
+            <w:bookmarkEnd w:id="5"/>
+            <w:r>
+              <w:rPr>
+                <w:rFonts w:ascii="Liberation Serif" w:hAnsi="Liberation Serif"/>
+                <w:sz w:val="22"/>
+                <w:szCs w:val="22"/>
+              </w:rPr>
+              <w:t>$invoice.traspaso)+++</w:t>
             </w:r>
           </w:p>
         </w:tc>
@@ -1976,7 +1718,7 @@
         </w:tc>
         <w:tc>
           <w:tcPr>
-            <w:tcW w:w="1858" w:type="dxa"/>
+            <w:tcW w:w="1859" w:type="dxa"/>
             <w:gridSpan w:val="5"/>
             <w:tcBorders>
               <w:top w:val="single" w:sz="2" w:space="0" w:color="000000"/>
@@ -2007,7 +1749,7 @@
         </w:tc>
         <w:tc>
           <w:tcPr>
-            <w:tcW w:w="2401" w:type="dxa"/>
+            <w:tcW w:w="2400" w:type="dxa"/>
             <w:tcBorders>
               <w:top w:val="single" w:sz="2" w:space="0" w:color="000000"/>
               <w:left w:val="single" w:sz="2" w:space="0" w:color="000000"/>
@@ -2032,39 +1774,7 @@
                 <w:sz w:val="22"/>
                 <w:szCs w:val="22"/>
               </w:rPr>
-              <w:t>+++=</w:t>
-            </w:r>
-            <w:r>
-              <w:rPr>
-                <w:rFonts w:ascii="Liberation Serif" w:hAnsi="Liberation Serif"/>
-                <w:sz w:val="22"/>
-                <w:szCs w:val="22"/>
-              </w:rPr>
-              <w:t>getDecimal(</w:t>
-            </w:r>
-            <w:r>
-              <w:rPr>
-                <w:rFonts w:ascii="Liberation Serif" w:hAnsi="Liberation Serif"/>
-                <w:sz w:val="22"/>
-                <w:szCs w:val="22"/>
-              </w:rPr>
-              <w:t>$invoice.saldo_pendiente</w:t>
-            </w:r>
-            <w:r>
-              <w:rPr>
-                <w:rFonts w:ascii="Liberation Serif" w:hAnsi="Liberation Serif"/>
-                <w:sz w:val="22"/>
-                <w:szCs w:val="22"/>
-              </w:rPr>
-              <w:t>)</w:t>
-            </w:r>
-            <w:r>
-              <w:rPr>
-                <w:rFonts w:ascii="Liberation Serif" w:hAnsi="Liberation Serif"/>
-                <w:sz w:val="22"/>
-                <w:szCs w:val="22"/>
-              </w:rPr>
-              <w:t>+++</w:t>
+              <w:t>+++=getDecimal($invoice.saldo_pendiente)+++</w:t>
             </w:r>
           </w:p>
         </w:tc>
@@ -2182,39 +1892,7 @@
                 <w:sz w:val="22"/>
                 <w:szCs w:val="22"/>
               </w:rPr>
-              <w:t>+++=</w:t>
-            </w:r>
-            <w:r>
-              <w:rPr>
-                <w:rFonts w:ascii="Liberation Serif" w:hAnsi="Liberation Serif"/>
-                <w:sz w:val="22"/>
-                <w:szCs w:val="22"/>
-              </w:rPr>
-              <w:t>getDecimal(</w:t>
-            </w:r>
-            <w:r>
-              <w:rPr>
-                <w:rFonts w:ascii="Liberation Serif" w:hAnsi="Liberation Serif"/>
-                <w:sz w:val="22"/>
-                <w:szCs w:val="22"/>
-              </w:rPr>
-              <w:t>$invoice.total</w:t>
-            </w:r>
-            <w:r>
-              <w:rPr>
-                <w:rFonts w:ascii="Liberation Serif" w:hAnsi="Liberation Serif"/>
-                <w:sz w:val="22"/>
-                <w:szCs w:val="22"/>
-              </w:rPr>
-              <w:t>)</w:t>
-            </w:r>
-            <w:r>
-              <w:rPr>
-                <w:rFonts w:ascii="Liberation Serif" w:hAnsi="Liberation Serif"/>
-                <w:sz w:val="22"/>
-                <w:szCs w:val="22"/>
-              </w:rPr>
-              <w:t>+++</w:t>
+              <w:t>+++=getDecimal($invoice.total)+++</w:t>
             </w:r>
           </w:p>
         </w:tc>
@@ -2670,7 +2348,7 @@
     <w:rsid w:val="00940b19"/>
     <w:pPr>
       <w:widowControl/>
-      <w:overflowPunct w:val="false"/>
+      <w:overflowPunct w:val="true"/>
       <w:bidi w:val="0"/>
       <w:spacing w:lineRule="auto" w:line="288" w:before="0" w:after="200"/>
       <w:jc w:val="left"/>
@@ -3712,7 +3390,7 @@
     <w:qFormat/>
     <w:pPr>
       <w:widowControl/>
-      <w:overflowPunct w:val="false"/>
+      <w:overflowPunct w:val="true"/>
       <w:bidi w:val="0"/>
       <w:jc w:val="left"/>
     </w:pPr>

</xml_diff>

<commit_message>
Improvements in invoice template
</commit_message>
<xml_diff>
--- a/web/src/assets/print-templates/invoice/Modelo_Factura_ASCATLI.docx
+++ b/web/src/assets/print-templates/invoice/Modelo_Factura_ASCATLI.docx
@@ -6,9 +6,7 @@
       <w:pPr>
         <w:pStyle w:val="Normal"/>
         <w:spacing w:before="0" w:after="200"/>
-        <w:rPr>
-          <w:rFonts w:ascii="Liberation Serif" w:hAnsi="Liberation Serif"/>
-        </w:rPr>
+        <w:rPr/>
       </w:pPr>
       <w:r>
         <w:rPr>
@@ -16,133 +14,13 @@
         </w:rPr>
         <w:t>+++FOR invoice IN invoices+++</w:t>
       </w:r>
-    </w:p>
-    <w:tbl>
-      <w:tblPr>
-        <w:tblW w:w="9630" w:type="dxa"/>
-        <w:jc w:val="left"/>
-        <w:tblInd w:w="0" w:type="dxa"/>
-        <w:tblBorders/>
-        <w:tblCellMar>
-          <w:top w:w="55" w:type="dxa"/>
-          <w:left w:w="55" w:type="dxa"/>
-          <w:bottom w:w="55" w:type="dxa"/>
-          <w:right w:w="55" w:type="dxa"/>
-        </w:tblCellMar>
-      </w:tblPr>
-      <w:tblGrid>
-        <w:gridCol w:w="3210"/>
-        <w:gridCol w:w="3210"/>
-        <w:gridCol w:w="3210"/>
-      </w:tblGrid>
-      <w:tr>
-        <w:trPr/>
-        <w:tc>
-          <w:tcPr>
-            <w:tcW w:w="3210" w:type="dxa"/>
-            <w:tcBorders/>
-            <w:shd w:fill="auto" w:val="clear"/>
-          </w:tcPr>
-          <w:p>
-            <w:pPr>
-              <w:pStyle w:val="TableContents"/>
-              <w:rPr/>
-            </w:pPr>
-            <w:r>
-              <w:rPr/>
-            </w:r>
-          </w:p>
-        </w:tc>
-        <w:tc>
-          <w:tcPr>
-            <w:tcW w:w="3210" w:type="dxa"/>
-            <w:tcBorders/>
-            <w:shd w:fill="auto" w:val="clear"/>
-          </w:tcPr>
-          <w:p>
-            <w:pPr>
-              <w:pStyle w:val="Standard"/>
-              <w:jc w:val="center"/>
-              <w:rPr/>
-            </w:pPr>
-            <w:r>
-              <w:rPr>
-                <w:rFonts w:ascii="Liberation Serif" w:hAnsi="Liberation Serif"/>
-                <w:b/>
-                <w:bCs/>
-                <w:sz w:val="22"/>
-                <w:szCs w:val="22"/>
-              </w:rPr>
-              <w:t>RECIBO</w:t>
-            </w:r>
-          </w:p>
-        </w:tc>
-        <w:tc>
-          <w:tcPr>
-            <w:tcW w:w="3210" w:type="dxa"/>
-            <w:tcBorders/>
-            <w:shd w:fill="auto" w:val="clear"/>
-          </w:tcPr>
-          <w:p>
-            <w:pPr>
-              <w:pStyle w:val="Normal"/>
-              <w:widowControl/>
-              <w:bidi w:val="0"/>
-              <w:spacing w:lineRule="auto" w:line="288" w:before="0" w:after="200"/>
-              <w:jc w:val="left"/>
-              <w:rPr/>
-            </w:pPr>
-            <w:r>
-              <w:rPr>
-                <w:rStyle w:val="SourceText"/>
-                <w:rFonts w:ascii="Liberation Serif" w:hAnsi="Liberation Serif"/>
-                <w:b/>
-                <w:bCs/>
-                <w:sz w:val="22"/>
-                <w:szCs w:val="22"/>
-              </w:rPr>
-              <w:t>+++IMAGE getInvoiceBarcode($</w:t>
-            </w:r>
-            <w:r>
-              <w:rPr>
-                <w:rStyle w:val="SourceText"/>
-                <w:rFonts w:ascii="Liberation Serif" w:hAnsi="Liberation Serif"/>
-                <w:b/>
-                <w:bCs/>
-                <w:i w:val="false"/>
-                <w:iCs w:val="false"/>
-                <w:sz w:val="22"/>
-                <w:szCs w:val="22"/>
-              </w:rPr>
-              <w:t>invoice.numero</w:t>
-            </w:r>
-            <w:r>
-              <w:rPr>
-                <w:rStyle w:val="SourceText"/>
-                <w:rFonts w:ascii="Liberation Serif" w:hAnsi="Liberation Serif"/>
-                <w:b/>
-                <w:bCs/>
-                <w:sz w:val="22"/>
-                <w:szCs w:val="22"/>
-              </w:rPr>
-              <w:t>)+++</w:t>
-            </w:r>
-          </w:p>
-        </w:tc>
-      </w:tr>
-    </w:tbl>
-    <w:p>
-      <w:pPr>
-        <w:pStyle w:val="Standard"/>
-        <w:rPr/>
-      </w:pPr>
       <w:r>
         <w:rPr>
           <w:rFonts w:ascii="Liberation Serif" w:hAnsi="Liberation Serif"/>
           <w:sz w:val="22"/>
           <w:szCs w:val="22"/>
         </w:rPr>
-        <w:t xml:space="preserve">                                                   </w:t>
+        <w:t xml:space="preserve">                              </w:t>
       </w:r>
     </w:p>
     <w:tbl>
@@ -152,10 +30,10 @@
         <w:tblInd w:w="0" w:type="dxa"/>
         <w:tblBorders/>
         <w:tblCellMar>
-          <w:top w:w="55" w:type="dxa"/>
-          <w:left w:w="55" w:type="dxa"/>
-          <w:bottom w:w="55" w:type="dxa"/>
-          <w:right w:w="55" w:type="dxa"/>
+          <w:top w:w="29" w:type="dxa"/>
+          <w:left w:w="29" w:type="dxa"/>
+          <w:bottom w:w="29" w:type="dxa"/>
+          <w:right w:w="29" w:type="dxa"/>
         </w:tblCellMar>
       </w:tblPr>
       <w:tblGrid>
@@ -164,7 +42,42 @@
         <w:gridCol w:w="4411"/>
       </w:tblGrid>
       <w:tr>
-        <w:trPr/>
+        <w:trPr>
+          <w:trHeight w:val="288" w:hRule="exact"/>
+        </w:trPr>
+        <w:tc>
+          <w:tcPr>
+            <w:tcW w:w="9631" w:type="dxa"/>
+            <w:gridSpan w:val="3"/>
+            <w:tcBorders/>
+            <w:shd w:fill="auto" w:val="clear"/>
+          </w:tcPr>
+          <w:p>
+            <w:pPr>
+              <w:pStyle w:val="Standard"/>
+              <w:widowControl/>
+              <w:bidi w:val="0"/>
+              <w:spacing w:lineRule="auto" w:line="240" w:before="0" w:after="200"/>
+              <w:jc w:val="center"/>
+              <w:rPr/>
+            </w:pPr>
+            <w:r>
+              <w:rPr>
+                <w:rFonts w:ascii="Liberation Serif" w:hAnsi="Liberation Serif"/>
+                <w:b/>
+                <w:bCs/>
+                <w:sz w:val="22"/>
+                <w:szCs w:val="22"/>
+              </w:rPr>
+              <w:t>RECIBO</w:t>
+            </w:r>
+          </w:p>
+        </w:tc>
+      </w:tr>
+      <w:tr>
+        <w:trPr>
+          <w:trHeight w:val="374" w:hRule="exact"/>
+        </w:trPr>
         <w:tc>
           <w:tcPr>
             <w:tcW w:w="1435" w:type="dxa"/>
@@ -177,7 +90,7 @@
               <w:pStyle w:val="Normal"/>
               <w:widowControl/>
               <w:bidi w:val="0"/>
-              <w:spacing w:lineRule="auto" w:line="288" w:before="0" w:after="200"/>
+              <w:spacing w:lineRule="auto" w:line="240" w:before="0" w:after="200"/>
               <w:jc w:val="left"/>
               <w:rPr/>
             </w:pPr>
@@ -203,6 +116,7 @@
           <w:p>
             <w:pPr>
               <w:pStyle w:val="Standard"/>
+              <w:spacing w:lineRule="auto" w:line="240"/>
               <w:rPr>
                 <w:rFonts w:ascii="Liberation Serif" w:hAnsi="Liberation Serif"/>
                 <w:b/>
@@ -233,7 +147,7 @@
           <w:p>
             <w:pPr>
               <w:pStyle w:val="Normal"/>
-              <w:spacing w:before="0" w:after="200"/>
+              <w:spacing w:lineRule="auto" w:line="240" w:before="0" w:after="200"/>
               <w:jc w:val="center"/>
               <w:rPr/>
             </w:pPr>
@@ -249,8 +163,8 @@
               </w:rPr>
               <w:t>Recibo nº: +++=</w:t>
             </w:r>
-            <w:bookmarkStart w:id="0" w:name="__DdeLink__156_802158442"/>
-            <w:bookmarkStart w:id="1" w:name="__DdeLink__146_3255043841"/>
+            <w:bookmarkStart w:id="0" w:name="__DdeLink__146_3255043841"/>
+            <w:bookmarkStart w:id="1" w:name="__DdeLink__156_802158442"/>
             <w:r>
               <w:rPr>
                 <w:rFonts w:ascii="Liberation Serif" w:hAnsi="Liberation Serif"/>
@@ -280,6 +194,7 @@
           <w:p>
             <w:pPr>
               <w:pStyle w:val="Standard"/>
+              <w:spacing w:lineRule="auto" w:line="240"/>
               <w:rPr>
                 <w:rFonts w:ascii="Liberation Serif" w:hAnsi="Liberation Serif"/>
               </w:rPr>
@@ -300,6 +215,7 @@
           <w:p>
             <w:pPr>
               <w:pStyle w:val="Standard"/>
+              <w:spacing w:lineRule="auto" w:line="240"/>
               <w:rPr>
                 <w:rFonts w:ascii="Liberation Serif" w:hAnsi="Liberation Serif"/>
               </w:rPr>
@@ -323,6 +239,7 @@
           <w:p>
             <w:pPr>
               <w:pStyle w:val="TableContents"/>
+              <w:spacing w:lineRule="auto" w:line="240"/>
               <w:rPr>
                 <w:rFonts w:ascii="Liberation Serif" w:hAnsi="Liberation Serif"/>
               </w:rPr>
@@ -347,6 +264,7 @@
           <w:p>
             <w:pPr>
               <w:pStyle w:val="Standard"/>
+              <w:spacing w:lineRule="auto" w:line="240"/>
               <w:rPr>
                 <w:rFonts w:ascii="Liberation Serif" w:hAnsi="Liberation Serif"/>
               </w:rPr>
@@ -367,6 +285,7 @@
           <w:p>
             <w:pPr>
               <w:pStyle w:val="Standard"/>
+              <w:spacing w:lineRule="auto" w:line="240"/>
               <w:rPr/>
             </w:pPr>
             <w:r>
@@ -375,15 +294,7 @@
                 <w:sz w:val="22"/>
                 <w:szCs w:val="22"/>
               </w:rPr>
-              <w:t xml:space="preserve">Mes de Cobro: +++=getMonthName($invoice.mes_facturado)+++   Año: </w:t>
-            </w:r>
-            <w:r>
-              <w:rPr>
-                <w:rFonts w:ascii="Liberation Serif" w:hAnsi="Liberation Serif"/>
-                <w:sz w:val="22"/>
-                <w:szCs w:val="22"/>
-              </w:rPr>
-              <w:t>+++=$invoice.anho+++</w:t>
+              <w:t>Mes de Cobro: +++=getMonthName($invoice.mes_facturado)+++   Año: +++=$invoice.anho+++</w:t>
             </w:r>
           </w:p>
         </w:tc>
@@ -396,6 +307,7 @@
           <w:p>
             <w:pPr>
               <w:pStyle w:val="Standard"/>
+              <w:spacing w:lineRule="auto" w:line="240"/>
               <w:rPr/>
             </w:pPr>
             <w:r>
@@ -422,23 +334,7 @@
                 <w:sz w:val="22"/>
                 <w:szCs w:val="22"/>
               </w:rPr>
-              <w:t>/+++=$invoice.</w:t>
-            </w:r>
-            <w:r>
-              <w:rPr>
-                <w:rFonts w:ascii="Liberation Serif" w:hAnsi="Liberation Serif"/>
-                <w:sz w:val="22"/>
-                <w:szCs w:val="22"/>
-              </w:rPr>
-              <w:t>anho</w:t>
-            </w:r>
-            <w:r>
-              <w:rPr>
-                <w:rFonts w:ascii="Liberation Serif" w:hAnsi="Liberation Serif"/>
-                <w:sz w:val="22"/>
-                <w:szCs w:val="22"/>
-              </w:rPr>
-              <w:t>_limite+++</w:t>
+              <w:t>/+++=$invoice.anho_limite+++</w:t>
             </w:r>
           </w:p>
         </w:tc>
@@ -455,6 +351,7 @@
           <w:p>
             <w:pPr>
               <w:pStyle w:val="Standard"/>
+              <w:spacing w:lineRule="auto" w:line="240"/>
               <w:rPr>
                 <w:rFonts w:ascii="Liberation Serif" w:hAnsi="Liberation Serif"/>
               </w:rPr>
@@ -475,6 +372,7 @@
           <w:p>
             <w:pPr>
               <w:pStyle w:val="Standard"/>
+              <w:spacing w:lineRule="auto" w:line="240"/>
               <w:rPr>
                 <w:rFonts w:ascii="Liberation Serif" w:hAnsi="Liberation Serif"/>
               </w:rPr>
@@ -508,6 +406,7 @@
           <w:p>
             <w:pPr>
               <w:pStyle w:val="Standard"/>
+              <w:spacing w:lineRule="auto" w:line="240"/>
               <w:rPr>
                 <w:rFonts w:ascii="Liberation Serif" w:hAnsi="Liberation Serif"/>
               </w:rPr>
@@ -542,8 +441,8 @@
     </w:p>
     <w:tbl>
       <w:tblPr>
-        <w:tblW w:w="9638" w:type="dxa"/>
-        <w:jc w:val="left"/>
+        <w:tblW w:w="9634" w:type="dxa"/>
+        <w:jc w:val="center"/>
         <w:tblInd w:w="0" w:type="dxa"/>
         <w:tblBorders>
           <w:top w:val="single" w:sz="2" w:space="0" w:color="000000"/>
@@ -562,18 +461,12 @@
         <w:tblLook w:noVBand="0" w:val="0000" w:noHBand="0" w:lastColumn="0" w:firstColumn="0" w:lastRow="0" w:firstRow="0"/>
       </w:tblPr>
       <w:tblGrid>
-        <w:gridCol w:w="1251"/>
-        <w:gridCol w:w="1149"/>
-        <w:gridCol w:w="108"/>
-        <w:gridCol w:w="1059"/>
-        <w:gridCol w:w="1651"/>
-        <w:gridCol w:w="160"/>
-        <w:gridCol w:w="1849"/>
-        <w:gridCol w:w="3"/>
-        <w:gridCol w:w="1"/>
-        <w:gridCol w:w="2"/>
-        <w:gridCol w:w="4"/>
-        <w:gridCol w:w="2400"/>
+        <w:gridCol w:w="1250"/>
+        <w:gridCol w:w="1255"/>
+        <w:gridCol w:w="1273"/>
+        <w:gridCol w:w="1597"/>
+        <w:gridCol w:w="1911"/>
+        <w:gridCol w:w="2348"/>
       </w:tblGrid>
       <w:tr>
         <w:trPr>
@@ -581,8 +474,8 @@
         </w:trPr>
         <w:tc>
           <w:tcPr>
-            <w:tcW w:w="5218" w:type="dxa"/>
-            <w:gridSpan w:val="5"/>
+            <w:tcW w:w="5375" w:type="dxa"/>
+            <w:gridSpan w:val="4"/>
             <w:tcBorders>
               <w:top w:val="single" w:sz="2" w:space="0" w:color="000000"/>
               <w:left w:val="single" w:sz="2" w:space="0" w:color="000000"/>
@@ -646,7 +539,9 @@
         </w:tc>
         <w:tc>
           <w:tcPr>
-            <w:tcW w:w="160" w:type="dxa"/>
+            <w:tcW w:w="4259" w:type="dxa"/>
+            <w:gridSpan w:val="2"/>
+            <w:vMerge w:val="restart"/>
             <w:tcBorders>
               <w:top w:val="single" w:sz="2" w:space="0" w:color="000000"/>
               <w:left w:val="single" w:sz="2" w:space="0" w:color="000000"/>
@@ -666,22 +561,182 @@
           <w:p>
             <w:pPr>
               <w:pStyle w:val="Normal"/>
-              <w:spacing w:before="0" w:after="200"/>
-              <w:rPr>
-                <w:rFonts w:ascii="Liberation Serif" w:hAnsi="Liberation Serif"/>
-              </w:rPr>
-            </w:pPr>
-            <w:r>
-              <w:rPr>
-                <w:rFonts w:ascii="Liberation Serif" w:hAnsi="Liberation Serif"/>
-              </w:rPr>
+              <w:widowControl/>
+              <w:bidi w:val="0"/>
+              <w:spacing w:lineRule="auto" w:line="288" w:before="0" w:after="200"/>
+              <w:jc w:val="center"/>
+              <w:textAlignment w:val="center"/>
+              <w:rPr>
+                <w:rFonts w:ascii="Liberation Serif" w:hAnsi="Liberation Serif"/>
+              </w:rPr>
+            </w:pPr>
+            <w:r>
+              <w:rPr>
+                <w:rStyle w:val="SourceText"/>
+                <w:rFonts w:ascii="Liberation Serif" w:hAnsi="Liberation Serif"/>
+                <w:b/>
+                <w:bCs/>
+                <w:sz w:val="22"/>
+                <w:szCs w:val="22"/>
+              </w:rPr>
+              <w:t>+++IMAGE getInvoiceBarcode($</w:t>
+            </w:r>
+            <w:r>
+              <w:rPr>
+                <w:rStyle w:val="SourceText"/>
+                <w:rFonts w:ascii="Liberation Serif" w:hAnsi="Liberation Serif"/>
+                <w:b/>
+                <w:bCs/>
+                <w:i w:val="false"/>
+                <w:iCs w:val="false"/>
+                <w:sz w:val="22"/>
+                <w:szCs w:val="22"/>
+              </w:rPr>
+              <w:t>invoice.numero</w:t>
+            </w:r>
+            <w:r>
+              <w:rPr>
+                <w:rStyle w:val="SourceText"/>
+                <w:rFonts w:ascii="Liberation Serif" w:hAnsi="Liberation Serif"/>
+                <w:b/>
+                <w:bCs/>
+                <w:sz w:val="22"/>
+                <w:szCs w:val="22"/>
+              </w:rPr>
+              <w:t>)+++</w:t>
+            </w:r>
+          </w:p>
+        </w:tc>
+      </w:tr>
+      <w:tr>
+        <w:trPr>
+          <w:trHeight w:val="387" w:hRule="atLeast"/>
+        </w:trPr>
+        <w:tc>
+          <w:tcPr>
+            <w:tcW w:w="1250" w:type="dxa"/>
+            <w:tcBorders>
+              <w:top w:val="single" w:sz="2" w:space="0" w:color="000000"/>
+              <w:left w:val="single" w:sz="2" w:space="0" w:color="000000"/>
+              <w:bottom w:val="single" w:sz="2" w:space="0" w:color="000000"/>
+              <w:right w:val="single" w:sz="2" w:space="0" w:color="000000"/>
+              <w:insideH w:val="single" w:sz="2" w:space="0" w:color="000000"/>
+              <w:insideV w:val="single" w:sz="2" w:space="0" w:color="000000"/>
+            </w:tcBorders>
+            <w:shd w:fill="auto" w:val="clear"/>
+          </w:tcPr>
+          <w:p>
+            <w:pPr>
+              <w:pStyle w:val="TableContents"/>
+              <w:rPr>
+                <w:rFonts w:ascii="Liberation Serif" w:hAnsi="Liberation Serif"/>
+              </w:rPr>
+            </w:pPr>
+            <w:r>
+              <w:rPr>
+                <w:rFonts w:ascii="Liberation Serif" w:hAnsi="Liberation Serif"/>
+                <w:sz w:val="22"/>
+                <w:szCs w:val="22"/>
+              </w:rPr>
+              <w:t>Anterior</w:t>
             </w:r>
           </w:p>
         </w:tc>
         <w:tc>
           <w:tcPr>
-            <w:tcW w:w="1852" w:type="dxa"/>
+            <w:tcW w:w="1255" w:type="dxa"/>
+            <w:tcBorders>
+              <w:top w:val="single" w:sz="2" w:space="0" w:color="000000"/>
+              <w:left w:val="single" w:sz="2" w:space="0" w:color="000000"/>
+              <w:bottom w:val="single" w:sz="2" w:space="0" w:color="000000"/>
+              <w:right w:val="single" w:sz="2" w:space="0" w:color="000000"/>
+              <w:insideH w:val="single" w:sz="2" w:space="0" w:color="000000"/>
+              <w:insideV w:val="single" w:sz="2" w:space="0" w:color="000000"/>
+            </w:tcBorders>
+            <w:shd w:fill="auto" w:val="clear"/>
+          </w:tcPr>
+          <w:p>
+            <w:pPr>
+              <w:pStyle w:val="TableContents"/>
+              <w:rPr>
+                <w:rFonts w:ascii="Liberation Serif" w:hAnsi="Liberation Serif"/>
+              </w:rPr>
+            </w:pPr>
+            <w:r>
+              <w:rPr>
+                <w:rFonts w:ascii="Liberation Serif" w:hAnsi="Liberation Serif"/>
+                <w:sz w:val="22"/>
+                <w:szCs w:val="22"/>
+              </w:rPr>
+              <w:t>Actual</w:t>
+            </w:r>
+          </w:p>
+        </w:tc>
+        <w:tc>
+          <w:tcPr>
+            <w:tcW w:w="1273" w:type="dxa"/>
+            <w:tcBorders>
+              <w:top w:val="single" w:sz="2" w:space="0" w:color="000000"/>
+              <w:left w:val="single" w:sz="2" w:space="0" w:color="000000"/>
+              <w:bottom w:val="single" w:sz="2" w:space="0" w:color="000000"/>
+              <w:right w:val="single" w:sz="2" w:space="0" w:color="000000"/>
+              <w:insideH w:val="single" w:sz="2" w:space="0" w:color="000000"/>
+              <w:insideV w:val="single" w:sz="2" w:space="0" w:color="000000"/>
+            </w:tcBorders>
+            <w:shd w:fill="auto" w:val="clear"/>
+          </w:tcPr>
+          <w:p>
+            <w:pPr>
+              <w:pStyle w:val="TableContents"/>
+              <w:rPr>
+                <w:rFonts w:ascii="Liberation Serif" w:hAnsi="Liberation Serif"/>
+              </w:rPr>
+            </w:pPr>
+            <w:r>
+              <w:rPr>
+                <w:rFonts w:ascii="Liberation Serif" w:hAnsi="Liberation Serif"/>
+                <w:sz w:val="22"/>
+                <w:szCs w:val="22"/>
+              </w:rPr>
+              <w:t>Consumo</w:t>
+            </w:r>
+          </w:p>
+        </w:tc>
+        <w:tc>
+          <w:tcPr>
+            <w:tcW w:w="1597" w:type="dxa"/>
+            <w:tcBorders>
+              <w:top w:val="single" w:sz="2" w:space="0" w:color="000000"/>
+              <w:left w:val="single" w:sz="2" w:space="0" w:color="000000"/>
+              <w:bottom w:val="single" w:sz="2" w:space="0" w:color="000000"/>
+              <w:right w:val="single" w:sz="2" w:space="0" w:color="000000"/>
+              <w:insideH w:val="single" w:sz="2" w:space="0" w:color="000000"/>
+              <w:insideV w:val="single" w:sz="2" w:space="0" w:color="000000"/>
+            </w:tcBorders>
+            <w:shd w:fill="auto" w:val="clear"/>
+          </w:tcPr>
+          <w:p>
+            <w:pPr>
+              <w:pStyle w:val="TableContents"/>
+              <w:rPr>
+                <w:rFonts w:ascii="Liberation Serif" w:hAnsi="Liberation Serif"/>
+              </w:rPr>
+            </w:pPr>
+            <w:r>
+              <w:rPr>
+                <w:rFonts w:ascii="Liberation Serif" w:hAnsi="Liberation Serif"/>
+                <w:sz w:val="22"/>
+                <w:szCs w:val="22"/>
+              </w:rPr>
+              <w:t>Fecha Lectura</w:t>
+            </w:r>
+          </w:p>
+        </w:tc>
+        <w:tc>
+          <w:tcPr>
+            <w:tcW w:w="4259" w:type="dxa"/>
             <w:gridSpan w:val="2"/>
+            <w:vMerge w:val="continue"/>
             <w:tcBorders>
               <w:top w:val="single" w:sz="2" w:space="0" w:color="000000"/>
               <w:left w:val="single" w:sz="2" w:space="0" w:color="000000"/>
@@ -713,10 +768,136 @@
             </w:r>
           </w:p>
         </w:tc>
+      </w:tr>
+      <w:tr>
+        <w:trPr>
+          <w:trHeight w:val="374" w:hRule="exact"/>
+        </w:trPr>
         <w:tc>
           <w:tcPr>
-            <w:tcW w:w="2407" w:type="dxa"/>
-            <w:gridSpan w:val="4"/>
+            <w:tcW w:w="1250" w:type="dxa"/>
+            <w:tcBorders>
+              <w:top w:val="single" w:sz="2" w:space="0" w:color="000000"/>
+              <w:left w:val="single" w:sz="2" w:space="0" w:color="000000"/>
+              <w:bottom w:val="single" w:sz="2" w:space="0" w:color="000000"/>
+              <w:right w:val="single" w:sz="2" w:space="0" w:color="000000"/>
+              <w:insideH w:val="single" w:sz="2" w:space="0" w:color="000000"/>
+              <w:insideV w:val="single" w:sz="2" w:space="0" w:color="000000"/>
+            </w:tcBorders>
+            <w:shd w:fill="auto" w:val="clear"/>
+          </w:tcPr>
+          <w:p>
+            <w:pPr>
+              <w:pStyle w:val="Standard"/>
+              <w:rPr>
+                <w:rFonts w:ascii="Liberation Serif" w:hAnsi="Liberation Serif"/>
+              </w:rPr>
+            </w:pPr>
+            <w:r>
+              <w:rPr>
+                <w:rFonts w:ascii="Liberation Serif" w:hAnsi="Liberation Serif"/>
+                <w:sz w:val="22"/>
+                <w:szCs w:val="22"/>
+              </w:rPr>
+              <w:t>+++=$invoice.caudal_anterior+++</w:t>
+            </w:r>
+          </w:p>
+        </w:tc>
+        <w:tc>
+          <w:tcPr>
+            <w:tcW w:w="1255" w:type="dxa"/>
+            <w:tcBorders>
+              <w:top w:val="single" w:sz="2" w:space="0" w:color="000000"/>
+              <w:left w:val="single" w:sz="2" w:space="0" w:color="000000"/>
+              <w:bottom w:val="single" w:sz="2" w:space="0" w:color="000000"/>
+              <w:right w:val="single" w:sz="2" w:space="0" w:color="000000"/>
+              <w:insideH w:val="single" w:sz="2" w:space="0" w:color="000000"/>
+              <w:insideV w:val="single" w:sz="2" w:space="0" w:color="000000"/>
+            </w:tcBorders>
+            <w:shd w:fill="auto" w:val="clear"/>
+          </w:tcPr>
+          <w:p>
+            <w:pPr>
+              <w:pStyle w:val="Standard"/>
+              <w:rPr>
+                <w:rFonts w:ascii="Liberation Serif" w:hAnsi="Liberation Serif"/>
+              </w:rPr>
+            </w:pPr>
+            <w:r>
+              <w:rPr>
+                <w:rFonts w:ascii="Liberation Serif" w:hAnsi="Liberation Serif"/>
+                <w:sz w:val="22"/>
+                <w:szCs w:val="22"/>
+              </w:rPr>
+              <w:t>+++=$invoice.caudal_actual+++</w:t>
+            </w:r>
+          </w:p>
+        </w:tc>
+        <w:tc>
+          <w:tcPr>
+            <w:tcW w:w="1273" w:type="dxa"/>
+            <w:tcBorders>
+              <w:top w:val="single" w:sz="2" w:space="0" w:color="000000"/>
+              <w:left w:val="single" w:sz="2" w:space="0" w:color="000000"/>
+              <w:bottom w:val="single" w:sz="2" w:space="0" w:color="000000"/>
+              <w:right w:val="single" w:sz="2" w:space="0" w:color="000000"/>
+              <w:insideH w:val="single" w:sz="2" w:space="0" w:color="000000"/>
+              <w:insideV w:val="single" w:sz="2" w:space="0" w:color="000000"/>
+            </w:tcBorders>
+            <w:shd w:fill="auto" w:val="clear"/>
+          </w:tcPr>
+          <w:p>
+            <w:pPr>
+              <w:pStyle w:val="Standard"/>
+              <w:rPr>
+                <w:rFonts w:ascii="Liberation Serif" w:hAnsi="Liberation Serif"/>
+              </w:rPr>
+            </w:pPr>
+            <w:bookmarkStart w:id="3" w:name="__DdeLink__587594_1925253249"/>
+            <w:r>
+              <w:rPr>
+                <w:rFonts w:ascii="Liberation Serif" w:hAnsi="Liberation Serif"/>
+                <w:sz w:val="22"/>
+                <w:szCs w:val="22"/>
+              </w:rPr>
+              <w:t>+++=$invoice.consumo+++</w:t>
+            </w:r>
+            <w:bookmarkEnd w:id="3"/>
+          </w:p>
+        </w:tc>
+        <w:tc>
+          <w:tcPr>
+            <w:tcW w:w="1597" w:type="dxa"/>
+            <w:tcBorders>
+              <w:top w:val="single" w:sz="2" w:space="0" w:color="000000"/>
+              <w:left w:val="single" w:sz="2" w:space="0" w:color="000000"/>
+              <w:bottom w:val="single" w:sz="2" w:space="0" w:color="000000"/>
+              <w:right w:val="single" w:sz="2" w:space="0" w:color="000000"/>
+              <w:insideH w:val="single" w:sz="2" w:space="0" w:color="000000"/>
+              <w:insideV w:val="single" w:sz="2" w:space="0" w:color="000000"/>
+            </w:tcBorders>
+            <w:shd w:fill="auto" w:val="clear"/>
+          </w:tcPr>
+          <w:p>
+            <w:pPr>
+              <w:pStyle w:val="TableContents"/>
+              <w:rPr/>
+            </w:pPr>
+            <w:r>
+              <w:rPr>
+                <w:rFonts w:ascii="Liberation Serif" w:hAnsi="Liberation Serif"/>
+                <w:sz w:val="22"/>
+                <w:szCs w:val="22"/>
+              </w:rPr>
+              <w:t>27/+++=$invoice.mes_facturado+++/+++=$invoice.anho+++</w:t>
+            </w:r>
+          </w:p>
+        </w:tc>
+        <w:tc>
+          <w:tcPr>
+            <w:tcW w:w="4259" w:type="dxa"/>
+            <w:gridSpan w:val="2"/>
+            <w:vMerge w:val="continue"/>
             <w:tcBorders>
               <w:top w:val="single" w:sz="2" w:space="0" w:color="000000"/>
               <w:left w:val="single" w:sz="2" w:space="0" w:color="000000"/>
@@ -750,512 +931,10 @@
         </w:tc>
       </w:tr>
       <w:tr>
-        <w:trPr>
-          <w:trHeight w:val="387" w:hRule="atLeast"/>
-        </w:trPr>
-        <w:tc>
-          <w:tcPr>
-            <w:tcW w:w="1251" w:type="dxa"/>
-            <w:tcBorders>
-              <w:top w:val="single" w:sz="2" w:space="0" w:color="000000"/>
-              <w:left w:val="single" w:sz="2" w:space="0" w:color="000000"/>
-              <w:bottom w:val="single" w:sz="2" w:space="0" w:color="000000"/>
-              <w:right w:val="single" w:sz="2" w:space="0" w:color="000000"/>
-              <w:insideH w:val="single" w:sz="2" w:space="0" w:color="000000"/>
-              <w:insideV w:val="single" w:sz="2" w:space="0" w:color="000000"/>
-            </w:tcBorders>
-            <w:shd w:fill="auto" w:val="clear"/>
-          </w:tcPr>
-          <w:p>
-            <w:pPr>
-              <w:pStyle w:val="TableContents"/>
-              <w:rPr>
-                <w:rFonts w:ascii="Liberation Serif" w:hAnsi="Liberation Serif"/>
-              </w:rPr>
-            </w:pPr>
-            <w:r>
-              <w:rPr>
-                <w:rFonts w:ascii="Liberation Serif" w:hAnsi="Liberation Serif"/>
-                <w:sz w:val="22"/>
-                <w:szCs w:val="22"/>
-              </w:rPr>
-              <w:t>Anterior</w:t>
-            </w:r>
-          </w:p>
-        </w:tc>
-        <w:tc>
-          <w:tcPr>
-            <w:tcW w:w="1257" w:type="dxa"/>
-            <w:gridSpan w:val="2"/>
-            <w:tcBorders>
-              <w:top w:val="single" w:sz="2" w:space="0" w:color="000000"/>
-              <w:left w:val="single" w:sz="2" w:space="0" w:color="000000"/>
-              <w:bottom w:val="single" w:sz="2" w:space="0" w:color="000000"/>
-              <w:right w:val="single" w:sz="2" w:space="0" w:color="000000"/>
-              <w:insideH w:val="single" w:sz="2" w:space="0" w:color="000000"/>
-              <w:insideV w:val="single" w:sz="2" w:space="0" w:color="000000"/>
-            </w:tcBorders>
-            <w:shd w:fill="auto" w:val="clear"/>
-          </w:tcPr>
-          <w:p>
-            <w:pPr>
-              <w:pStyle w:val="TableContents"/>
-              <w:rPr>
-                <w:rFonts w:ascii="Liberation Serif" w:hAnsi="Liberation Serif"/>
-              </w:rPr>
-            </w:pPr>
-            <w:r>
-              <w:rPr>
-                <w:rFonts w:ascii="Liberation Serif" w:hAnsi="Liberation Serif"/>
-                <w:sz w:val="22"/>
-                <w:szCs w:val="22"/>
-              </w:rPr>
-              <w:t>Actual</w:t>
-            </w:r>
-          </w:p>
-        </w:tc>
-        <w:tc>
-          <w:tcPr>
-            <w:tcW w:w="1059" w:type="dxa"/>
-            <w:tcBorders>
-              <w:top w:val="single" w:sz="2" w:space="0" w:color="000000"/>
-              <w:left w:val="single" w:sz="2" w:space="0" w:color="000000"/>
-              <w:bottom w:val="single" w:sz="2" w:space="0" w:color="000000"/>
-              <w:right w:val="single" w:sz="2" w:space="0" w:color="000000"/>
-              <w:insideH w:val="single" w:sz="2" w:space="0" w:color="000000"/>
-              <w:insideV w:val="single" w:sz="2" w:space="0" w:color="000000"/>
-            </w:tcBorders>
-            <w:shd w:fill="auto" w:val="clear"/>
-          </w:tcPr>
-          <w:p>
-            <w:pPr>
-              <w:pStyle w:val="TableContents"/>
-              <w:rPr>
-                <w:rFonts w:ascii="Liberation Serif" w:hAnsi="Liberation Serif"/>
-              </w:rPr>
-            </w:pPr>
-            <w:r>
-              <w:rPr>
-                <w:rFonts w:ascii="Liberation Serif" w:hAnsi="Liberation Serif"/>
-                <w:sz w:val="22"/>
-                <w:szCs w:val="22"/>
-              </w:rPr>
-              <w:t>Consumo</w:t>
-            </w:r>
-          </w:p>
-        </w:tc>
-        <w:tc>
-          <w:tcPr>
-            <w:tcW w:w="1651" w:type="dxa"/>
-            <w:tcBorders>
-              <w:top w:val="single" w:sz="2" w:space="0" w:color="000000"/>
-              <w:left w:val="single" w:sz="2" w:space="0" w:color="000000"/>
-              <w:bottom w:val="single" w:sz="2" w:space="0" w:color="000000"/>
-              <w:right w:val="single" w:sz="2" w:space="0" w:color="000000"/>
-              <w:insideH w:val="single" w:sz="2" w:space="0" w:color="000000"/>
-              <w:insideV w:val="single" w:sz="2" w:space="0" w:color="000000"/>
-            </w:tcBorders>
-            <w:shd w:fill="auto" w:val="clear"/>
-          </w:tcPr>
-          <w:p>
-            <w:pPr>
-              <w:pStyle w:val="TableContents"/>
-              <w:rPr>
-                <w:rFonts w:ascii="Liberation Serif" w:hAnsi="Liberation Serif"/>
-              </w:rPr>
-            </w:pPr>
-            <w:r>
-              <w:rPr>
-                <w:rFonts w:ascii="Liberation Serif" w:hAnsi="Liberation Serif"/>
-                <w:sz w:val="22"/>
-                <w:szCs w:val="22"/>
-              </w:rPr>
-              <w:t>Fecha Lectura</w:t>
-            </w:r>
-          </w:p>
-        </w:tc>
-        <w:tc>
-          <w:tcPr>
-            <w:tcW w:w="160" w:type="dxa"/>
-            <w:tcBorders>
-              <w:top w:val="single" w:sz="2" w:space="0" w:color="000000"/>
-              <w:left w:val="single" w:sz="2" w:space="0" w:color="000000"/>
-              <w:bottom w:val="single" w:sz="2" w:space="0" w:color="000000"/>
-              <w:right w:val="single" w:sz="2" w:space="0" w:color="000000"/>
-              <w:insideH w:val="single" w:sz="2" w:space="0" w:color="000000"/>
-              <w:insideV w:val="single" w:sz="2" w:space="0" w:color="000000"/>
-            </w:tcBorders>
-            <w:shd w:fill="auto" w:val="clear"/>
-            <w:tcMar>
-              <w:top w:w="0" w:type="dxa"/>
-              <w:left w:w="-2" w:type="dxa"/>
-              <w:bottom w:w="0" w:type="dxa"/>
-              <w:right w:w="10" w:type="dxa"/>
-            </w:tcMar>
-          </w:tcPr>
-          <w:p>
-            <w:pPr>
-              <w:pStyle w:val="Normal"/>
-              <w:spacing w:before="0" w:after="200"/>
-              <w:rPr>
-                <w:rFonts w:ascii="Liberation Serif" w:hAnsi="Liberation Serif"/>
-              </w:rPr>
-            </w:pPr>
-            <w:r>
-              <w:rPr>
-                <w:rFonts w:ascii="Liberation Serif" w:hAnsi="Liberation Serif"/>
-              </w:rPr>
-            </w:r>
-          </w:p>
-        </w:tc>
-        <w:tc>
-          <w:tcPr>
-            <w:tcW w:w="1855" w:type="dxa"/>
-            <w:gridSpan w:val="4"/>
-            <w:tcBorders>
-              <w:top w:val="single" w:sz="2" w:space="0" w:color="000000"/>
-              <w:left w:val="single" w:sz="2" w:space="0" w:color="000000"/>
-              <w:bottom w:val="single" w:sz="2" w:space="0" w:color="000000"/>
-              <w:right w:val="single" w:sz="2" w:space="0" w:color="000000"/>
-              <w:insideH w:val="single" w:sz="2" w:space="0" w:color="000000"/>
-              <w:insideV w:val="single" w:sz="2" w:space="0" w:color="000000"/>
-            </w:tcBorders>
-            <w:shd w:fill="auto" w:val="clear"/>
-            <w:tcMar>
-              <w:top w:w="0" w:type="dxa"/>
-              <w:left w:w="-2" w:type="dxa"/>
-              <w:bottom w:w="0" w:type="dxa"/>
-              <w:right w:w="10" w:type="dxa"/>
-            </w:tcMar>
-          </w:tcPr>
-          <w:p>
-            <w:pPr>
-              <w:pStyle w:val="Normal"/>
-              <w:spacing w:before="0" w:after="200"/>
-              <w:rPr>
-                <w:rFonts w:ascii="Liberation Serif" w:hAnsi="Liberation Serif"/>
-              </w:rPr>
-            </w:pPr>
-            <w:r>
-              <w:rPr>
-                <w:rFonts w:ascii="Liberation Serif" w:hAnsi="Liberation Serif"/>
-              </w:rPr>
-            </w:r>
-          </w:p>
-        </w:tc>
-        <w:tc>
-          <w:tcPr>
-            <w:tcW w:w="2404" w:type="dxa"/>
-            <w:gridSpan w:val="2"/>
-            <w:tcBorders>
-              <w:top w:val="single" w:sz="2" w:space="0" w:color="000000"/>
-              <w:left w:val="single" w:sz="2" w:space="0" w:color="000000"/>
-              <w:bottom w:val="single" w:sz="2" w:space="0" w:color="000000"/>
-              <w:right w:val="single" w:sz="2" w:space="0" w:color="000000"/>
-              <w:insideH w:val="single" w:sz="2" w:space="0" w:color="000000"/>
-              <w:insideV w:val="single" w:sz="2" w:space="0" w:color="000000"/>
-            </w:tcBorders>
-            <w:shd w:fill="auto" w:val="clear"/>
-            <w:tcMar>
-              <w:top w:w="0" w:type="dxa"/>
-              <w:left w:w="-2" w:type="dxa"/>
-              <w:bottom w:w="0" w:type="dxa"/>
-              <w:right w:w="10" w:type="dxa"/>
-            </w:tcMar>
-          </w:tcPr>
-          <w:p>
-            <w:pPr>
-              <w:pStyle w:val="Normal"/>
-              <w:spacing w:before="0" w:after="200"/>
-              <w:rPr>
-                <w:rFonts w:ascii="Liberation Serif" w:hAnsi="Liberation Serif"/>
-              </w:rPr>
-            </w:pPr>
-            <w:r>
-              <w:rPr>
-                <w:rFonts w:ascii="Liberation Serif" w:hAnsi="Liberation Serif"/>
-              </w:rPr>
-            </w:r>
-          </w:p>
-        </w:tc>
-      </w:tr>
-      <w:tr>
-        <w:trPr>
-          <w:trHeight w:val="387" w:hRule="atLeast"/>
-        </w:trPr>
-        <w:tc>
-          <w:tcPr>
-            <w:tcW w:w="1251" w:type="dxa"/>
-            <w:tcBorders>
-              <w:top w:val="single" w:sz="2" w:space="0" w:color="000000"/>
-              <w:left w:val="single" w:sz="2" w:space="0" w:color="000000"/>
-              <w:bottom w:val="single" w:sz="2" w:space="0" w:color="000000"/>
-              <w:right w:val="single" w:sz="2" w:space="0" w:color="000000"/>
-              <w:insideH w:val="single" w:sz="2" w:space="0" w:color="000000"/>
-              <w:insideV w:val="single" w:sz="2" w:space="0" w:color="000000"/>
-            </w:tcBorders>
-            <w:shd w:fill="auto" w:val="clear"/>
-          </w:tcPr>
-          <w:p>
-            <w:pPr>
-              <w:pStyle w:val="Standard"/>
-              <w:rPr>
-                <w:rFonts w:ascii="Liberation Serif" w:hAnsi="Liberation Serif"/>
-              </w:rPr>
-            </w:pPr>
-            <w:r>
-              <w:rPr>
-                <w:rFonts w:ascii="Liberation Serif" w:hAnsi="Liberation Serif"/>
-                <w:sz w:val="22"/>
-                <w:szCs w:val="22"/>
-              </w:rPr>
-              <w:t>+++=$invoice.caudal_anterior+++</w:t>
-            </w:r>
-          </w:p>
-        </w:tc>
-        <w:tc>
-          <w:tcPr>
-            <w:tcW w:w="1257" w:type="dxa"/>
-            <w:gridSpan w:val="2"/>
-            <w:tcBorders>
-              <w:top w:val="single" w:sz="2" w:space="0" w:color="000000"/>
-              <w:left w:val="single" w:sz="2" w:space="0" w:color="000000"/>
-              <w:bottom w:val="single" w:sz="2" w:space="0" w:color="000000"/>
-              <w:right w:val="single" w:sz="2" w:space="0" w:color="000000"/>
-              <w:insideH w:val="single" w:sz="2" w:space="0" w:color="000000"/>
-              <w:insideV w:val="single" w:sz="2" w:space="0" w:color="000000"/>
-            </w:tcBorders>
-            <w:shd w:fill="auto" w:val="clear"/>
-          </w:tcPr>
-          <w:p>
-            <w:pPr>
-              <w:pStyle w:val="Standard"/>
-              <w:rPr>
-                <w:rFonts w:ascii="Liberation Serif" w:hAnsi="Liberation Serif"/>
-              </w:rPr>
-            </w:pPr>
-            <w:r>
-              <w:rPr>
-                <w:rFonts w:ascii="Liberation Serif" w:hAnsi="Liberation Serif"/>
-                <w:sz w:val="22"/>
-                <w:szCs w:val="22"/>
-              </w:rPr>
-              <w:t>+++=$invoice.caudal_actual+++</w:t>
-            </w:r>
-          </w:p>
-        </w:tc>
-        <w:tc>
-          <w:tcPr>
-            <w:tcW w:w="1059" w:type="dxa"/>
-            <w:tcBorders>
-              <w:top w:val="single" w:sz="2" w:space="0" w:color="000000"/>
-              <w:left w:val="single" w:sz="2" w:space="0" w:color="000000"/>
-              <w:bottom w:val="single" w:sz="2" w:space="0" w:color="000000"/>
-              <w:right w:val="single" w:sz="2" w:space="0" w:color="000000"/>
-              <w:insideH w:val="single" w:sz="2" w:space="0" w:color="000000"/>
-              <w:insideV w:val="single" w:sz="2" w:space="0" w:color="000000"/>
-            </w:tcBorders>
-            <w:shd w:fill="auto" w:val="clear"/>
-          </w:tcPr>
-          <w:p>
-            <w:pPr>
-              <w:pStyle w:val="Standard"/>
-              <w:rPr>
-                <w:rFonts w:ascii="Liberation Serif" w:hAnsi="Liberation Serif"/>
-              </w:rPr>
-            </w:pPr>
-            <w:bookmarkStart w:id="3" w:name="__DdeLink__587594_1925253249"/>
-            <w:r>
-              <w:rPr>
-                <w:rFonts w:ascii="Liberation Serif" w:hAnsi="Liberation Serif"/>
-                <w:sz w:val="22"/>
-                <w:szCs w:val="22"/>
-              </w:rPr>
-              <w:t>+++=$invoice.consumo+++</w:t>
-            </w:r>
-            <w:bookmarkEnd w:id="3"/>
-          </w:p>
-        </w:tc>
-        <w:tc>
-          <w:tcPr>
-            <w:tcW w:w="1651" w:type="dxa"/>
-            <w:tcBorders>
-              <w:top w:val="single" w:sz="2" w:space="0" w:color="000000"/>
-              <w:left w:val="single" w:sz="2" w:space="0" w:color="000000"/>
-              <w:bottom w:val="single" w:sz="2" w:space="0" w:color="000000"/>
-              <w:right w:val="single" w:sz="2" w:space="0" w:color="000000"/>
-              <w:insideH w:val="single" w:sz="2" w:space="0" w:color="000000"/>
-              <w:insideV w:val="single" w:sz="2" w:space="0" w:color="000000"/>
-            </w:tcBorders>
-            <w:shd w:fill="auto" w:val="clear"/>
-          </w:tcPr>
-          <w:p>
-            <w:pPr>
-              <w:pStyle w:val="TableContents"/>
-              <w:rPr/>
-            </w:pPr>
-            <w:r>
-              <w:rPr>
-                <w:rFonts w:ascii="Liberation Serif" w:hAnsi="Liberation Serif"/>
-                <w:sz w:val="22"/>
-                <w:szCs w:val="22"/>
-              </w:rPr>
-              <w:t>27/+++=$invoice.mes_facturado+++/</w:t>
-            </w:r>
-            <w:r>
-              <w:rPr>
-                <w:rFonts w:ascii="Liberation Serif" w:hAnsi="Liberation Serif"/>
-                <w:sz w:val="22"/>
-                <w:szCs w:val="22"/>
-              </w:rPr>
-              <w:t>+++=$invoice.anho+++</w:t>
-            </w:r>
-          </w:p>
-        </w:tc>
-        <w:tc>
-          <w:tcPr>
-            <w:tcW w:w="160" w:type="dxa"/>
-            <w:tcBorders>
-              <w:top w:val="single" w:sz="2" w:space="0" w:color="000000"/>
-              <w:left w:val="single" w:sz="2" w:space="0" w:color="000000"/>
-              <w:bottom w:val="single" w:sz="2" w:space="0" w:color="000000"/>
-              <w:right w:val="single" w:sz="2" w:space="0" w:color="000000"/>
-              <w:insideH w:val="single" w:sz="2" w:space="0" w:color="000000"/>
-              <w:insideV w:val="single" w:sz="2" w:space="0" w:color="000000"/>
-            </w:tcBorders>
-            <w:shd w:fill="auto" w:val="clear"/>
-            <w:tcMar>
-              <w:top w:w="0" w:type="dxa"/>
-              <w:left w:w="-2" w:type="dxa"/>
-              <w:bottom w:w="0" w:type="dxa"/>
-              <w:right w:w="10" w:type="dxa"/>
-            </w:tcMar>
-          </w:tcPr>
-          <w:p>
-            <w:pPr>
-              <w:pStyle w:val="Normal"/>
-              <w:spacing w:before="0" w:after="200"/>
-              <w:rPr>
-                <w:rFonts w:ascii="Liberation Serif" w:hAnsi="Liberation Serif"/>
-              </w:rPr>
-            </w:pPr>
-            <w:r>
-              <w:rPr>
-                <w:rFonts w:ascii="Liberation Serif" w:hAnsi="Liberation Serif"/>
-              </w:rPr>
-            </w:r>
-          </w:p>
-        </w:tc>
-        <w:tc>
-          <w:tcPr>
-            <w:tcW w:w="1855" w:type="dxa"/>
-            <w:gridSpan w:val="4"/>
-            <w:tcBorders>
-              <w:top w:val="single" w:sz="2" w:space="0" w:color="000000"/>
-              <w:left w:val="single" w:sz="2" w:space="0" w:color="000000"/>
-              <w:bottom w:val="single" w:sz="2" w:space="0" w:color="000000"/>
-              <w:right w:val="single" w:sz="2" w:space="0" w:color="000000"/>
-              <w:insideH w:val="single" w:sz="2" w:space="0" w:color="000000"/>
-              <w:insideV w:val="single" w:sz="2" w:space="0" w:color="000000"/>
-            </w:tcBorders>
-            <w:shd w:fill="auto" w:val="clear"/>
-            <w:tcMar>
-              <w:top w:w="0" w:type="dxa"/>
-              <w:left w:w="-2" w:type="dxa"/>
-              <w:bottom w:w="0" w:type="dxa"/>
-              <w:right w:w="10" w:type="dxa"/>
-            </w:tcMar>
-          </w:tcPr>
-          <w:p>
-            <w:pPr>
-              <w:pStyle w:val="Normal"/>
-              <w:spacing w:before="0" w:after="200"/>
-              <w:rPr>
-                <w:rFonts w:ascii="Liberation Serif" w:hAnsi="Liberation Serif"/>
-              </w:rPr>
-            </w:pPr>
-            <w:r>
-              <w:rPr>
-                <w:rFonts w:ascii="Liberation Serif" w:hAnsi="Liberation Serif"/>
-              </w:rPr>
-            </w:r>
-          </w:p>
-        </w:tc>
-        <w:tc>
-          <w:tcPr>
-            <w:tcW w:w="2404" w:type="dxa"/>
-            <w:gridSpan w:val="2"/>
-            <w:tcBorders>
-              <w:top w:val="single" w:sz="2" w:space="0" w:color="000000"/>
-              <w:left w:val="single" w:sz="2" w:space="0" w:color="000000"/>
-              <w:bottom w:val="single" w:sz="2" w:space="0" w:color="000000"/>
-              <w:right w:val="single" w:sz="2" w:space="0" w:color="000000"/>
-              <w:insideH w:val="single" w:sz="2" w:space="0" w:color="000000"/>
-              <w:insideV w:val="single" w:sz="2" w:space="0" w:color="000000"/>
-            </w:tcBorders>
-            <w:shd w:fill="auto" w:val="clear"/>
-            <w:tcMar>
-              <w:top w:w="0" w:type="dxa"/>
-              <w:left w:w="-2" w:type="dxa"/>
-              <w:bottom w:w="0" w:type="dxa"/>
-              <w:right w:w="10" w:type="dxa"/>
-            </w:tcMar>
-          </w:tcPr>
-          <w:p>
-            <w:pPr>
-              <w:pStyle w:val="Normal"/>
-              <w:spacing w:before="0" w:after="200"/>
-              <w:rPr>
-                <w:rFonts w:ascii="Liberation Serif" w:hAnsi="Liberation Serif"/>
-              </w:rPr>
-            </w:pPr>
-            <w:r>
-              <w:rPr>
-                <w:rFonts w:ascii="Liberation Serif" w:hAnsi="Liberation Serif"/>
-              </w:rPr>
-            </w:r>
-          </w:p>
-        </w:tc>
-      </w:tr>
-      <w:tr>
         <w:trPr/>
         <w:tc>
           <w:tcPr>
-            <w:tcW w:w="7227" w:type="dxa"/>
-            <w:gridSpan w:val="7"/>
-            <w:tcBorders>
-              <w:top w:val="single" w:sz="2" w:space="0" w:color="000000"/>
-              <w:left w:val="single" w:sz="2" w:space="0" w:color="000000"/>
-              <w:bottom w:val="single" w:sz="2" w:space="0" w:color="000000"/>
-              <w:right w:val="single" w:sz="2" w:space="0" w:color="000000"/>
-              <w:insideH w:val="single" w:sz="2" w:space="0" w:color="000000"/>
-              <w:insideV w:val="single" w:sz="2" w:space="0" w:color="000000"/>
-            </w:tcBorders>
-            <w:shd w:fill="auto" w:val="clear"/>
-          </w:tcPr>
-          <w:p>
-            <w:pPr>
-              <w:pStyle w:val="TableContents"/>
-              <w:jc w:val="center"/>
-              <w:rPr>
-                <w:rFonts w:ascii="Liberation Serif" w:hAnsi="Liberation Serif"/>
-              </w:rPr>
-            </w:pPr>
-            <w:r>
-              <w:rPr>
-                <w:rFonts w:ascii="Liberation Serif" w:hAnsi="Liberation Serif"/>
-                <w:b/>
-                <w:bCs/>
-                <w:sz w:val="22"/>
-                <w:szCs w:val="22"/>
-              </w:rPr>
-              <w:t>Concepto</w:t>
-            </w:r>
-          </w:p>
-        </w:tc>
-        <w:tc>
-          <w:tcPr>
-            <w:tcW w:w="2410" w:type="dxa"/>
+            <w:tcW w:w="7286" w:type="dxa"/>
             <w:gridSpan w:val="5"/>
             <w:tcBorders>
               <w:top w:val="single" w:sz="2" w:space="0" w:color="000000"/>
@@ -1283,17 +962,13 @@
                 <w:sz w:val="22"/>
                 <w:szCs w:val="22"/>
               </w:rPr>
-              <w:t>Importe</w:t>
+              <w:t>Concepto</w:t>
             </w:r>
           </w:p>
         </w:tc>
-      </w:tr>
-      <w:tr>
-        <w:trPr/>
         <w:tc>
           <w:tcPr>
-            <w:tcW w:w="7227" w:type="dxa"/>
-            <w:gridSpan w:val="7"/>
+            <w:tcW w:w="2348" w:type="dxa"/>
             <w:tcBorders>
               <w:top w:val="single" w:sz="2" w:space="0" w:color="000000"/>
               <w:left w:val="single" w:sz="2" w:space="0" w:color="000000"/>
@@ -1306,171 +981,30 @@
           </w:tcPr>
           <w:p>
             <w:pPr>
-              <w:pStyle w:val="Textbody1"/>
-              <w:spacing w:lineRule="auto" w:line="240" w:before="0" w:after="0"/>
-              <w:rPr>
-                <w:rFonts w:ascii="Liberation Serif" w:hAnsi="Liberation Serif"/>
-              </w:rPr>
-            </w:pPr>
-            <w:r>
-              <w:rPr>
-                <w:rFonts w:ascii="Liberation Serif" w:hAnsi="Liberation Serif"/>
-                <w:color w:val="000000"/>
-                <w:sz w:val="22"/>
-                <w:szCs w:val="22"/>
-                <w:lang w:val="es-SV"/>
-              </w:rPr>
-              <w:t>Cuota fija</w:t>
-            </w:r>
-          </w:p>
-          <w:p>
-            <w:pPr>
-              <w:pStyle w:val="Textbody1"/>
-              <w:spacing w:lineRule="auto" w:line="240" w:before="0" w:after="0"/>
-              <w:rPr>
-                <w:rFonts w:ascii="Liberation Serif" w:hAnsi="Liberation Serif"/>
-              </w:rPr>
-            </w:pPr>
-            <w:r>
-              <w:rPr>
-                <w:rFonts w:ascii="Liberation Serif" w:hAnsi="Liberation Serif"/>
-                <w:color w:val="000000"/>
-                <w:sz w:val="22"/>
-                <w:szCs w:val="22"/>
-                <w:lang w:val="es-SV"/>
-              </w:rPr>
-              <w:t>Cuota variable</w:t>
-            </w:r>
-          </w:p>
-          <w:p>
-            <w:pPr>
-              <w:pStyle w:val="Textbody1"/>
-              <w:spacing w:lineRule="auto" w:line="240" w:before="0" w:after="0"/>
-              <w:rPr>
-                <w:rFonts w:ascii="Liberation Serif" w:hAnsi="Liberation Serif"/>
-              </w:rPr>
-            </w:pPr>
-            <w:r>
-              <w:rPr>
-                <w:rFonts w:ascii="Liberation Serif" w:hAnsi="Liberation Serif"/>
-                <w:color w:val="000000"/>
-                <w:sz w:val="22"/>
-                <w:szCs w:val="22"/>
-                <w:lang w:val="es-SV"/>
-              </w:rPr>
-              <w:t>Comisión de pago</w:t>
-            </w:r>
-          </w:p>
-          <w:p>
-            <w:pPr>
-              <w:pStyle w:val="Textbody1"/>
-              <w:spacing w:lineRule="auto" w:line="240" w:before="0" w:after="0"/>
-              <w:rPr>
-                <w:rFonts w:ascii="Liberation Serif" w:hAnsi="Liberation Serif"/>
-              </w:rPr>
-            </w:pPr>
-            <w:r>
-              <w:rPr>
-                <w:rFonts w:ascii="Liberation Serif" w:hAnsi="Liberation Serif"/>
-                <w:color w:val="000000"/>
-                <w:sz w:val="22"/>
-                <w:szCs w:val="22"/>
-                <w:lang w:val="es-SV"/>
-              </w:rPr>
-              <w:t>Ahorro para mano de obra</w:t>
-            </w:r>
-          </w:p>
-          <w:p>
-            <w:pPr>
-              <w:pStyle w:val="Textbody1"/>
-              <w:spacing w:lineRule="auto" w:line="240" w:before="0" w:after="0"/>
-              <w:rPr>
-                <w:rFonts w:ascii="Liberation Serif" w:hAnsi="Liberation Serif"/>
-              </w:rPr>
-            </w:pPr>
-            <w:r>
-              <w:rPr>
-                <w:rFonts w:ascii="Liberation Serif" w:hAnsi="Liberation Serif"/>
-                <w:color w:val="000000"/>
-                <w:sz w:val="22"/>
-                <w:szCs w:val="22"/>
-                <w:lang w:val="es-SV"/>
-              </w:rPr>
-              <w:t>Recargo por mora</w:t>
-            </w:r>
-          </w:p>
-          <w:p>
-            <w:pPr>
               <w:pStyle w:val="TableContents"/>
-              <w:spacing w:lineRule="auto" w:line="240"/>
-              <w:rPr>
-                <w:rFonts w:ascii="Liberation Serif" w:hAnsi="Liberation Serif"/>
-              </w:rPr>
-            </w:pPr>
-            <w:r>
-              <w:rPr>
-                <w:rFonts w:ascii="Liberation Serif" w:hAnsi="Liberation Serif"/>
-                <w:sz w:val="22"/>
-                <w:szCs w:val="22"/>
-              </w:rPr>
-              <w:t>Inasistencia a Asambleas</w:t>
-            </w:r>
-          </w:p>
-          <w:p>
-            <w:pPr>
-              <w:pStyle w:val="TableContents"/>
-              <w:spacing w:lineRule="auto" w:line="240"/>
-              <w:rPr>
-                <w:rFonts w:ascii="Liberation Serif" w:hAnsi="Liberation Serif"/>
-              </w:rPr>
-            </w:pPr>
-            <w:r>
-              <w:rPr>
-                <w:rFonts w:ascii="Liberation Serif" w:hAnsi="Liberation Serif"/>
-                <w:sz w:val="22"/>
-                <w:szCs w:val="22"/>
-              </w:rPr>
-              <w:t>Nuevo derecho</w:t>
-            </w:r>
-          </w:p>
-          <w:p>
-            <w:pPr>
-              <w:pStyle w:val="TableContents"/>
-              <w:spacing w:lineRule="auto" w:line="240"/>
-              <w:rPr>
-                <w:rFonts w:ascii="Liberation Serif" w:hAnsi="Liberation Serif"/>
-              </w:rPr>
-            </w:pPr>
-            <w:r>
-              <w:rPr>
-                <w:rFonts w:ascii="Liberation Serif" w:hAnsi="Liberation Serif"/>
-                <w:sz w:val="22"/>
-                <w:szCs w:val="22"/>
-              </w:rPr>
-              <w:t>Re-conexión</w:t>
-            </w:r>
-          </w:p>
-          <w:p>
-            <w:pPr>
-              <w:pStyle w:val="TableContents"/>
-              <w:spacing w:lineRule="auto" w:line="240"/>
-              <w:rPr>
-                <w:rFonts w:ascii="Liberation Serif" w:hAnsi="Liberation Serif"/>
-              </w:rPr>
-            </w:pPr>
-            <w:r>
-              <w:rPr>
-                <w:rFonts w:ascii="Liberation Serif" w:hAnsi="Liberation Serif"/>
-                <w:sz w:val="22"/>
-                <w:szCs w:val="22"/>
-              </w:rPr>
-              <w:t>Traspaso de derecho</w:t>
+              <w:jc w:val="center"/>
+              <w:rPr>
+                <w:rFonts w:ascii="Liberation Serif" w:hAnsi="Liberation Serif"/>
+              </w:rPr>
+            </w:pPr>
+            <w:r>
+              <w:rPr>
+                <w:rFonts w:ascii="Liberation Serif" w:hAnsi="Liberation Serif"/>
+                <w:b/>
+                <w:bCs/>
+                <w:sz w:val="22"/>
+                <w:szCs w:val="22"/>
+              </w:rPr>
+              <w:t>Importe</w:t>
             </w:r>
           </w:p>
         </w:tc>
+      </w:tr>
+      <w:tr>
+        <w:trPr/>
         <w:tc>
           <w:tcPr>
-            <w:tcW w:w="2410" w:type="dxa"/>
+            <w:tcW w:w="7286" w:type="dxa"/>
             <w:gridSpan w:val="5"/>
             <w:tcBorders>
               <w:top w:val="single" w:sz="2" w:space="0" w:color="000000"/>
@@ -1484,179 +1018,171 @@
           </w:tcPr>
           <w:p>
             <w:pPr>
-              <w:pStyle w:val="Standard"/>
-              <w:jc w:val="center"/>
-              <w:rPr>
-                <w:rFonts w:ascii="Liberation Serif" w:hAnsi="Liberation Serif"/>
-              </w:rPr>
-            </w:pPr>
-            <w:r>
-              <w:rPr>
-                <w:rFonts w:ascii="Liberation Serif" w:hAnsi="Liberation Serif"/>
-                <w:sz w:val="22"/>
-                <w:szCs w:val="22"/>
-              </w:rPr>
-              <w:t>+++=getDecimal($invoice.cuota_fija)+++</w:t>
-            </w:r>
-          </w:p>
-          <w:p>
-            <w:pPr>
-              <w:pStyle w:val="Standard"/>
-              <w:jc w:val="center"/>
-              <w:rPr>
-                <w:rFonts w:ascii="Liberation Serif" w:hAnsi="Liberation Serif"/>
-              </w:rPr>
-            </w:pPr>
-            <w:r>
-              <w:rPr>
-                <w:rFonts w:ascii="Liberation Serif" w:hAnsi="Liberation Serif"/>
-                <w:sz w:val="22"/>
-                <w:szCs w:val="22"/>
-              </w:rPr>
-              <w:t>+++=getDecimal($invoice.cuota_variable)+++</w:t>
-            </w:r>
-          </w:p>
-          <w:p>
-            <w:pPr>
-              <w:pStyle w:val="Standard"/>
-              <w:jc w:val="center"/>
-              <w:rPr>
-                <w:rFonts w:ascii="Liberation Serif" w:hAnsi="Liberation Serif"/>
-              </w:rPr>
-            </w:pPr>
-            <w:r>
-              <w:rPr>
-                <w:rFonts w:ascii="Liberation Serif" w:hAnsi="Liberation Serif"/>
-                <w:sz w:val="22"/>
-                <w:szCs w:val="22"/>
-              </w:rPr>
-              <w:t>+++=getDecimal($invoice.comision)+++</w:t>
-            </w:r>
-          </w:p>
-          <w:p>
-            <w:pPr>
-              <w:pStyle w:val="Standard"/>
-              <w:jc w:val="center"/>
-              <w:rPr>
-                <w:rFonts w:ascii="Liberation Serif" w:hAnsi="Liberation Serif"/>
-              </w:rPr>
-            </w:pPr>
-            <w:r>
-              <w:rPr>
-                <w:rFonts w:ascii="Liberation Serif" w:hAnsi="Liberation Serif"/>
-                <w:sz w:val="22"/>
-                <w:szCs w:val="22"/>
-              </w:rPr>
-              <w:t>+++=getDecimal($invoice.ahorro)+++</w:t>
-            </w:r>
-          </w:p>
-          <w:p>
-            <w:pPr>
-              <w:pStyle w:val="Standard"/>
-              <w:jc w:val="center"/>
-              <w:rPr>
-                <w:rFonts w:ascii="Liberation Serif" w:hAnsi="Liberation Serif"/>
-              </w:rPr>
-            </w:pPr>
-            <w:bookmarkStart w:id="4" w:name="__DdeLink__1773_1121781719"/>
-            <w:r>
-              <w:rPr>
-                <w:rFonts w:ascii="Liberation Serif" w:hAnsi="Liberation Serif"/>
-                <w:sz w:val="22"/>
-                <w:szCs w:val="22"/>
-              </w:rPr>
-              <w:t>+++=getDecimal($invoice.mora)+++</w:t>
-            </w:r>
-            <w:bookmarkEnd w:id="4"/>
-          </w:p>
-          <w:p>
-            <w:pPr>
-              <w:pStyle w:val="Standard"/>
-              <w:jc w:val="center"/>
-              <w:rPr/>
-            </w:pPr>
-            <w:r>
-              <w:rPr>
-                <w:rFonts w:ascii="Liberation Serif" w:hAnsi="Liberation Serif"/>
-                <w:sz w:val="22"/>
-                <w:szCs w:val="22"/>
-              </w:rPr>
-              <w:t>+++=getDecimal($invoice.asamblea)+++</w:t>
-            </w:r>
-          </w:p>
-          <w:p>
-            <w:pPr>
-              <w:pStyle w:val="Standard"/>
-              <w:jc w:val="center"/>
-              <w:rPr>
-                <w:rFonts w:ascii="Liberation Serif" w:hAnsi="Liberation Serif"/>
-              </w:rPr>
-            </w:pPr>
-            <w:r>
-              <w:rPr>
-                <w:rFonts w:ascii="Liberation Serif" w:hAnsi="Liberation Serif"/>
-                <w:sz w:val="22"/>
-                <w:szCs w:val="22"/>
-              </w:rPr>
-              <w:t>+++=getDecimal($invoice.derecho)+++</w:t>
-            </w:r>
-          </w:p>
-          <w:p>
-            <w:pPr>
-              <w:pStyle w:val="Standard"/>
-              <w:jc w:val="center"/>
-              <w:rPr/>
-            </w:pPr>
-            <w:r>
-              <w:rPr>
-                <w:rFonts w:ascii="Liberation Serif" w:hAnsi="Liberation Serif"/>
-                <w:sz w:val="22"/>
-                <w:szCs w:val="22"/>
-              </w:rPr>
-              <w:t>+++=getDecimal($invoice.reconexion)+++</w:t>
-            </w:r>
-          </w:p>
-          <w:p>
-            <w:pPr>
-              <w:pStyle w:val="Standard"/>
-              <w:jc w:val="center"/>
-              <w:rPr/>
-            </w:pPr>
-            <w:r>
-              <w:rPr>
-                <w:rFonts w:ascii="Liberation Serif" w:hAnsi="Liberation Serif"/>
-                <w:sz w:val="22"/>
-                <w:szCs w:val="22"/>
-              </w:rPr>
-              <w:t>+++=</w:t>
-            </w:r>
-            <w:bookmarkStart w:id="5" w:name="__DdeLink__45889_1121781719"/>
-            <w:r>
-              <w:rPr>
-                <w:rFonts w:ascii="Liberation Serif" w:hAnsi="Liberation Serif"/>
-                <w:sz w:val="22"/>
-                <w:szCs w:val="22"/>
-              </w:rPr>
-              <w:t>getDecimal(</w:t>
-            </w:r>
-            <w:bookmarkEnd w:id="5"/>
-            <w:r>
-              <w:rPr>
-                <w:rFonts w:ascii="Liberation Serif" w:hAnsi="Liberation Serif"/>
-                <w:sz w:val="22"/>
-                <w:szCs w:val="22"/>
-              </w:rPr>
-              <w:t>$invoice.traspaso)+++</w:t>
+              <w:pStyle w:val="Textbody1"/>
+              <w:spacing w:lineRule="auto" w:line="240" w:before="0" w:after="0"/>
+              <w:rPr>
+                <w:rFonts w:ascii="Liberation Serif" w:hAnsi="Liberation Serif"/>
+              </w:rPr>
+            </w:pPr>
+            <w:r>
+              <w:rPr>
+                <w:rFonts w:ascii="Liberation Serif" w:hAnsi="Liberation Serif"/>
+                <w:color w:val="000000"/>
+                <w:sz w:val="22"/>
+                <w:szCs w:val="22"/>
+                <w:lang w:val="es-SV"/>
+              </w:rPr>
+              <w:t>Cuota fija</w:t>
+            </w:r>
+          </w:p>
+          <w:p>
+            <w:pPr>
+              <w:pStyle w:val="Textbody1"/>
+              <w:spacing w:lineRule="auto" w:line="240" w:before="0" w:after="0"/>
+              <w:rPr>
+                <w:rFonts w:ascii="Liberation Serif" w:hAnsi="Liberation Serif"/>
+              </w:rPr>
+            </w:pPr>
+            <w:r>
+              <w:rPr>
+                <w:rFonts w:ascii="Liberation Serif" w:hAnsi="Liberation Serif"/>
+                <w:color w:val="000000"/>
+                <w:sz w:val="22"/>
+                <w:szCs w:val="22"/>
+                <w:lang w:val="es-SV"/>
+              </w:rPr>
+              <w:t>Cuota variable</w:t>
+            </w:r>
+          </w:p>
+          <w:p>
+            <w:pPr>
+              <w:pStyle w:val="Textbody1"/>
+              <w:spacing w:lineRule="auto" w:line="240" w:before="0" w:after="0"/>
+              <w:rPr>
+                <w:rFonts w:ascii="Liberation Serif" w:hAnsi="Liberation Serif"/>
+              </w:rPr>
+            </w:pPr>
+            <w:r>
+              <w:rPr>
+                <w:rFonts w:ascii="Liberation Serif" w:hAnsi="Liberation Serif"/>
+                <w:color w:val="000000"/>
+                <w:sz w:val="22"/>
+                <w:szCs w:val="22"/>
+                <w:lang w:val="es-SV"/>
+              </w:rPr>
+              <w:t>Comisión de pago</w:t>
+            </w:r>
+          </w:p>
+          <w:p>
+            <w:pPr>
+              <w:pStyle w:val="Textbody1"/>
+              <w:spacing w:lineRule="auto" w:line="240" w:before="0" w:after="0"/>
+              <w:rPr>
+                <w:rFonts w:ascii="Liberation Serif" w:hAnsi="Liberation Serif"/>
+              </w:rPr>
+            </w:pPr>
+            <w:r>
+              <w:rPr>
+                <w:rFonts w:ascii="Liberation Serif" w:hAnsi="Liberation Serif"/>
+                <w:color w:val="000000"/>
+                <w:sz w:val="22"/>
+                <w:szCs w:val="22"/>
+                <w:lang w:val="es-SV"/>
+              </w:rPr>
+              <w:t>Ahorro para mano de obra</w:t>
+            </w:r>
+          </w:p>
+          <w:p>
+            <w:pPr>
+              <w:pStyle w:val="Textbody1"/>
+              <w:spacing w:lineRule="auto" w:line="240" w:before="0" w:after="0"/>
+              <w:rPr>
+                <w:rFonts w:ascii="Liberation Serif" w:hAnsi="Liberation Serif"/>
+              </w:rPr>
+            </w:pPr>
+            <w:r>
+              <w:rPr>
+                <w:rFonts w:ascii="Liberation Serif" w:hAnsi="Liberation Serif"/>
+                <w:color w:val="000000"/>
+                <w:sz w:val="22"/>
+                <w:szCs w:val="22"/>
+                <w:lang w:val="es-SV"/>
+              </w:rPr>
+              <w:t>Recargo por mora</w:t>
+            </w:r>
+          </w:p>
+          <w:p>
+            <w:pPr>
+              <w:pStyle w:val="TableContents"/>
+              <w:spacing w:lineRule="auto" w:line="240"/>
+              <w:rPr>
+                <w:rFonts w:ascii="Liberation Serif" w:hAnsi="Liberation Serif"/>
+              </w:rPr>
+            </w:pPr>
+            <w:r>
+              <w:rPr>
+                <w:rFonts w:ascii="Liberation Serif" w:hAnsi="Liberation Serif"/>
+                <w:sz w:val="22"/>
+                <w:szCs w:val="22"/>
+              </w:rPr>
+              <w:t>Inasistencia a Asambleas</w:t>
+            </w:r>
+          </w:p>
+          <w:p>
+            <w:pPr>
+              <w:pStyle w:val="TableContents"/>
+              <w:spacing w:lineRule="auto" w:line="240"/>
+              <w:rPr>
+                <w:rFonts w:ascii="Liberation Serif" w:hAnsi="Liberation Serif"/>
+              </w:rPr>
+            </w:pPr>
+            <w:r>
+              <w:rPr>
+                <w:rFonts w:ascii="Liberation Serif" w:hAnsi="Liberation Serif"/>
+                <w:sz w:val="22"/>
+                <w:szCs w:val="22"/>
+              </w:rPr>
+              <w:t>Nuevo derecho</w:t>
+            </w:r>
+          </w:p>
+          <w:p>
+            <w:pPr>
+              <w:pStyle w:val="TableContents"/>
+              <w:spacing w:lineRule="auto" w:line="240"/>
+              <w:rPr>
+                <w:rFonts w:ascii="Liberation Serif" w:hAnsi="Liberation Serif"/>
+              </w:rPr>
+            </w:pPr>
+            <w:r>
+              <w:rPr>
+                <w:rFonts w:ascii="Liberation Serif" w:hAnsi="Liberation Serif"/>
+                <w:sz w:val="22"/>
+                <w:szCs w:val="22"/>
+              </w:rPr>
+              <w:t>Re-conexión</w:t>
+            </w:r>
+          </w:p>
+          <w:p>
+            <w:pPr>
+              <w:pStyle w:val="TableContents"/>
+              <w:spacing w:lineRule="auto" w:line="240"/>
+              <w:rPr>
+                <w:rFonts w:ascii="Liberation Serif" w:hAnsi="Liberation Serif"/>
+              </w:rPr>
+            </w:pPr>
+            <w:r>
+              <w:rPr>
+                <w:rFonts w:ascii="Liberation Serif" w:hAnsi="Liberation Serif"/>
+                <w:sz w:val="22"/>
+                <w:szCs w:val="22"/>
+              </w:rPr>
+              <w:t>Traspaso de derecho</w:t>
             </w:r>
           </w:p>
         </w:tc>
-      </w:tr>
-      <w:tr>
-        <w:trPr/>
         <w:tc>
           <w:tcPr>
-            <w:tcW w:w="2400" w:type="dxa"/>
-            <w:gridSpan w:val="2"/>
+            <w:tcW w:w="2348" w:type="dxa"/>
             <w:tcBorders>
               <w:top w:val="single" w:sz="2" w:space="0" w:color="000000"/>
               <w:left w:val="single" w:sz="2" w:space="0" w:color="000000"/>
@@ -1670,24 +1196,179 @@
           <w:p>
             <w:pPr>
               <w:pStyle w:val="Standard"/>
-              <w:rPr>
-                <w:rFonts w:ascii="Liberation Serif" w:hAnsi="Liberation Serif"/>
-              </w:rPr>
-            </w:pPr>
-            <w:r>
-              <w:rPr>
-                <w:rFonts w:ascii="Liberation Serif" w:hAnsi="Liberation Serif"/>
-                <w:sz w:val="22"/>
-                <w:szCs w:val="22"/>
-              </w:rPr>
-              <w:t>Forma de Pago:</w:t>
+              <w:jc w:val="center"/>
+              <w:rPr>
+                <w:rFonts w:ascii="Liberation Serif" w:hAnsi="Liberation Serif"/>
+              </w:rPr>
+            </w:pPr>
+            <w:r>
+              <w:rPr>
+                <w:rFonts w:ascii="Liberation Serif" w:hAnsi="Liberation Serif"/>
+                <w:sz w:val="22"/>
+                <w:szCs w:val="22"/>
+              </w:rPr>
+              <w:t>+++=getDecimal($invoice.cuota_fija)+++</w:t>
+            </w:r>
+          </w:p>
+          <w:p>
+            <w:pPr>
+              <w:pStyle w:val="Standard"/>
+              <w:jc w:val="center"/>
+              <w:rPr>
+                <w:rFonts w:ascii="Liberation Serif" w:hAnsi="Liberation Serif"/>
+              </w:rPr>
+            </w:pPr>
+            <w:r>
+              <w:rPr>
+                <w:rFonts w:ascii="Liberation Serif" w:hAnsi="Liberation Serif"/>
+                <w:sz w:val="22"/>
+                <w:szCs w:val="22"/>
+              </w:rPr>
+              <w:t>+++=getDecimal($invoice.cuota_variable)+++</w:t>
+            </w:r>
+          </w:p>
+          <w:p>
+            <w:pPr>
+              <w:pStyle w:val="Standard"/>
+              <w:jc w:val="center"/>
+              <w:rPr>
+                <w:rFonts w:ascii="Liberation Serif" w:hAnsi="Liberation Serif"/>
+              </w:rPr>
+            </w:pPr>
+            <w:r>
+              <w:rPr>
+                <w:rFonts w:ascii="Liberation Serif" w:hAnsi="Liberation Serif"/>
+                <w:sz w:val="22"/>
+                <w:szCs w:val="22"/>
+              </w:rPr>
+              <w:t>+++=getDecimal($invoice.comision)+++</w:t>
+            </w:r>
+          </w:p>
+          <w:p>
+            <w:pPr>
+              <w:pStyle w:val="Standard"/>
+              <w:jc w:val="center"/>
+              <w:rPr>
+                <w:rFonts w:ascii="Liberation Serif" w:hAnsi="Liberation Serif"/>
+              </w:rPr>
+            </w:pPr>
+            <w:r>
+              <w:rPr>
+                <w:rFonts w:ascii="Liberation Serif" w:hAnsi="Liberation Serif"/>
+                <w:sz w:val="22"/>
+                <w:szCs w:val="22"/>
+              </w:rPr>
+              <w:t>+++=getDecimal($invoice.ahorro)+++</w:t>
+            </w:r>
+          </w:p>
+          <w:p>
+            <w:pPr>
+              <w:pStyle w:val="Standard"/>
+              <w:jc w:val="center"/>
+              <w:rPr>
+                <w:rFonts w:ascii="Liberation Serif" w:hAnsi="Liberation Serif"/>
+              </w:rPr>
+            </w:pPr>
+            <w:bookmarkStart w:id="4" w:name="__DdeLink__1773_1121781719"/>
+            <w:r>
+              <w:rPr>
+                <w:rFonts w:ascii="Liberation Serif" w:hAnsi="Liberation Serif"/>
+                <w:sz w:val="22"/>
+                <w:szCs w:val="22"/>
+              </w:rPr>
+              <w:t>+++=getDecimal($invoice.mora)+++</w:t>
+            </w:r>
+            <w:bookmarkEnd w:id="4"/>
+          </w:p>
+          <w:p>
+            <w:pPr>
+              <w:pStyle w:val="Standard"/>
+              <w:jc w:val="center"/>
+              <w:rPr/>
+            </w:pPr>
+            <w:r>
+              <w:rPr>
+                <w:rFonts w:ascii="Liberation Serif" w:hAnsi="Liberation Serif"/>
+                <w:sz w:val="22"/>
+                <w:szCs w:val="22"/>
+              </w:rPr>
+              <w:t>+++=getDecimal($invoice.asamblea)+++</w:t>
+            </w:r>
+          </w:p>
+          <w:p>
+            <w:pPr>
+              <w:pStyle w:val="Standard"/>
+              <w:jc w:val="center"/>
+              <w:rPr>
+                <w:rFonts w:ascii="Liberation Serif" w:hAnsi="Liberation Serif"/>
+              </w:rPr>
+            </w:pPr>
+            <w:r>
+              <w:rPr>
+                <w:rFonts w:ascii="Liberation Serif" w:hAnsi="Liberation Serif"/>
+                <w:sz w:val="22"/>
+                <w:szCs w:val="22"/>
+              </w:rPr>
+              <w:t>+++=getDecimal($invoice.derecho)+++</w:t>
+            </w:r>
+          </w:p>
+          <w:p>
+            <w:pPr>
+              <w:pStyle w:val="Standard"/>
+              <w:jc w:val="center"/>
+              <w:rPr/>
+            </w:pPr>
+            <w:r>
+              <w:rPr>
+                <w:rFonts w:ascii="Liberation Serif" w:hAnsi="Liberation Serif"/>
+                <w:sz w:val="22"/>
+                <w:szCs w:val="22"/>
+              </w:rPr>
+              <w:t>+++=getDecimal($invoice.reconexion)+++</w:t>
+            </w:r>
+          </w:p>
+          <w:p>
+            <w:pPr>
+              <w:pStyle w:val="Standard"/>
+              <w:jc w:val="center"/>
+              <w:rPr/>
+            </w:pPr>
+            <w:r>
+              <w:rPr>
+                <w:rFonts w:ascii="Liberation Serif" w:hAnsi="Liberation Serif"/>
+                <w:sz w:val="22"/>
+                <w:szCs w:val="22"/>
+              </w:rPr>
+              <w:t>+++=</w:t>
+            </w:r>
+            <w:bookmarkStart w:id="5" w:name="__DdeLink__45889_1121781719"/>
+            <w:r>
+              <w:rPr>
+                <w:rFonts w:ascii="Liberation Serif" w:hAnsi="Liberation Serif"/>
+                <w:sz w:val="22"/>
+                <w:szCs w:val="22"/>
+              </w:rPr>
+              <w:t>getDecimal(</w:t>
+            </w:r>
+            <w:bookmarkEnd w:id="5"/>
+            <w:r>
+              <w:rPr>
+                <w:rFonts w:ascii="Liberation Serif" w:hAnsi="Liberation Serif"/>
+                <w:sz w:val="22"/>
+                <w:szCs w:val="22"/>
+              </w:rPr>
+              <w:t>$invoice.traspaso)+++</w:t>
             </w:r>
           </w:p>
         </w:tc>
+      </w:tr>
+      <w:tr>
+        <w:trPr/>
         <w:tc>
           <w:tcPr>
-            <w:tcW w:w="2978" w:type="dxa"/>
+            <w:tcW w:w="5375" w:type="dxa"/>
             <w:gridSpan w:val="4"/>
+            <w:vMerge w:val="restart"/>
             <w:tcBorders>
               <w:top w:val="single" w:sz="2" w:space="0" w:color="000000"/>
               <w:left w:val="single" w:sz="2" w:space="0" w:color="000000"/>
@@ -1700,26 +1381,71 @@
           </w:tcPr>
           <w:p>
             <w:pPr>
-              <w:pStyle w:val="TableContents"/>
-              <w:rPr>
-                <w:rFonts w:ascii="Liberation Serif" w:hAnsi="Liberation Serif"/>
-                <w:sz w:val="22"/>
-                <w:szCs w:val="22"/>
-              </w:rPr>
-            </w:pPr>
-            <w:r>
-              <w:rPr>
-                <w:rFonts w:ascii="Liberation Serif" w:hAnsi="Liberation Serif"/>
-                <w:sz w:val="22"/>
-                <w:szCs w:val="22"/>
+              <w:pStyle w:val="Standard"/>
+              <w:rPr/>
+            </w:pPr>
+            <w:r>
+              <w:rPr>
+                <w:rFonts w:ascii="Liberation Serif" w:hAnsi="Liberation Serif"/>
+                <w:sz w:val="22"/>
+                <w:szCs w:val="22"/>
+              </w:rPr>
+              <w:t>Forma de Pago:</w:t>
+            </w:r>
+          </w:p>
+          <w:p>
+            <w:pPr>
+              <w:pStyle w:val="Standard"/>
+              <w:rPr>
+                <w:rFonts w:ascii="Liberation Serif" w:hAnsi="Liberation Serif"/>
+              </w:rPr>
+            </w:pPr>
+            <w:r>
+              <w:rPr>
+                <w:sz w:val="12"/>
+                <w:szCs w:val="12"/>
+              </w:rPr>
+            </w:r>
+          </w:p>
+          <w:p>
+            <w:pPr>
+              <w:pStyle w:val="Standard"/>
+              <w:rPr>
+                <w:rFonts w:ascii="Liberation Serif" w:hAnsi="Liberation Serif"/>
+              </w:rPr>
+            </w:pPr>
+            <w:r>
+              <w:rPr>
+                <w:rFonts w:ascii="Liberation Serif" w:hAnsi="Liberation Serif"/>
+                <w:color w:val="000000"/>
+                <w:sz w:val="18"/>
+                <w:szCs w:val="18"/>
+                <w:lang w:val="es-SV"/>
+              </w:rPr>
+              <w:t>BANCO DE FOMENTO AGROPECUARIO cuenta         No:1005507004704</w:t>
+            </w:r>
+          </w:p>
+          <w:p>
+            <w:pPr>
+              <w:pStyle w:val="Standard"/>
+              <w:rPr>
+                <w:rFonts w:ascii="Liberation Serif" w:hAnsi="Liberation Serif"/>
+                <w:sz w:val="18"/>
+                <w:szCs w:val="18"/>
+              </w:rPr>
+            </w:pPr>
+            <w:r>
+              <w:rPr>
+                <w:rFonts w:ascii="Liberation Serif" w:hAnsi="Liberation Serif"/>
+                <w:sz w:val="18"/>
+                <w:szCs w:val="18"/>
               </w:rPr>
             </w:r>
           </w:p>
         </w:tc>
         <w:tc>
           <w:tcPr>
-            <w:tcW w:w="1859" w:type="dxa"/>
-            <w:gridSpan w:val="5"/>
+            <w:tcW w:w="1911" w:type="dxa"/>
             <w:tcBorders>
               <w:top w:val="single" w:sz="2" w:space="0" w:color="000000"/>
               <w:left w:val="single" w:sz="2" w:space="0" w:color="000000"/>
@@ -1749,7 +1475,7 @@
         </w:tc>
         <w:tc>
           <w:tcPr>
-            <w:tcW w:w="2400" w:type="dxa"/>
+            <w:tcW w:w="2348" w:type="dxa"/>
             <w:tcBorders>
               <w:top w:val="single" w:sz="2" w:space="0" w:color="000000"/>
               <w:left w:val="single" w:sz="2" w:space="0" w:color="000000"/>
@@ -1783,8 +1509,9 @@
         <w:trPr/>
         <w:tc>
           <w:tcPr>
-            <w:tcW w:w="5378" w:type="dxa"/>
-            <w:gridSpan w:val="6"/>
+            <w:tcW w:w="5375" w:type="dxa"/>
+            <w:gridSpan w:val="4"/>
+            <w:vMerge w:val="continue"/>
             <w:tcBorders>
               <w:top w:val="single" w:sz="2" w:space="0" w:color="000000"/>
               <w:left w:val="single" w:sz="2" w:space="0" w:color="000000"/>
@@ -1800,24 +1527,6 @@
               <w:pStyle w:val="Standard"/>
               <w:rPr>
                 <w:rFonts w:ascii="Liberation Serif" w:hAnsi="Liberation Serif"/>
-              </w:rPr>
-            </w:pPr>
-            <w:r>
-              <w:rPr>
-                <w:rFonts w:ascii="Liberation Serif" w:hAnsi="Liberation Serif"/>
-                <w:color w:val="000000"/>
-                <w:sz w:val="18"/>
-                <w:szCs w:val="18"/>
-                <w:lang w:val="es-SV"/>
-              </w:rPr>
-              <w:t>BANCO DE FOMENTO AGROPECUARIO cuenta         No:1005507004704</w:t>
-            </w:r>
-          </w:p>
-          <w:p>
-            <w:pPr>
-              <w:pStyle w:val="Standard"/>
-              <w:rPr>
-                <w:rFonts w:ascii="Liberation Serif" w:hAnsi="Liberation Serif"/>
                 <w:sz w:val="18"/>
                 <w:szCs w:val="18"/>
               </w:rPr>
@@ -1833,8 +1542,7 @@
         </w:tc>
         <w:tc>
           <w:tcPr>
-            <w:tcW w:w="1853" w:type="dxa"/>
-            <w:gridSpan w:val="3"/>
+            <w:tcW w:w="1911" w:type="dxa"/>
             <w:tcBorders>
               <w:top w:val="single" w:sz="2" w:space="0" w:color="000000"/>
               <w:left w:val="single" w:sz="2" w:space="0" w:color="000000"/>
@@ -1866,8 +1574,7 @@
         </w:tc>
         <w:tc>
           <w:tcPr>
-            <w:tcW w:w="2406" w:type="dxa"/>
-            <w:gridSpan w:val="3"/>
+            <w:tcW w:w="2348" w:type="dxa"/>
             <w:tcBorders>
               <w:top w:val="single" w:sz="2" w:space="0" w:color="000000"/>
               <w:left w:val="single" w:sz="2" w:space="0" w:color="000000"/>
@@ -1877,6 +1584,7 @@
               <w:insideV w:val="single" w:sz="2" w:space="0" w:color="000000"/>
             </w:tcBorders>
             <w:shd w:fill="auto" w:val="clear"/>
+            <w:vAlign w:val="center"/>
           </w:tcPr>
           <w:p>
             <w:pPr>
@@ -1943,8 +1651,8 @@
     </w:p>
     <w:sectPr>
       <w:type w:val="nextPage"/>
-      <w:pgSz w:w="11906" w:h="16838"/>
-      <w:pgMar w:left="1138" w:right="1138" w:header="0" w:top="576" w:footer="0" w:bottom="389" w:gutter="0"/>
+      <w:pgSz w:w="11909" w:h="16834"/>
+      <w:pgMar w:left="1138" w:right="1138" w:header="0" w:top="58" w:footer="0" w:bottom="389" w:gutter="0"/>
       <w:pgNumType w:fmt="decimal"/>
       <w:formProt w:val="false"/>
       <w:textDirection w:val="lrTb"/>
@@ -2348,7 +2056,7 @@
     <w:rsid w:val="00940b19"/>
     <w:pPr>
       <w:widowControl/>
-      <w:overflowPunct w:val="true"/>
+      <w:overflowPunct w:val="false"/>
       <w:bidi w:val="0"/>
       <w:spacing w:lineRule="auto" w:line="288" w:before="0" w:after="200"/>
       <w:jc w:val="left"/>
@@ -3390,7 +3098,7 @@
     <w:qFormat/>
     <w:pPr>
       <w:widowControl/>
-      <w:overflowPunct w:val="true"/>
+      <w:overflowPunct w:val="false"/>
       <w:bidi w:val="0"/>
       <w:jc w:val="left"/>
     </w:pPr>

</xml_diff>

<commit_message>
Add Otros field to invoice model
</commit_message>
<xml_diff>
--- a/web/src/assets/print-templates/invoice/Modelo_Factura_ASCATLI.docx
+++ b/web/src/assets/print-templates/invoice/Modelo_Factura_ASCATLI.docx
@@ -163,8 +163,8 @@
               </w:rPr>
               <w:t>Recibo nº: +++=</w:t>
             </w:r>
-            <w:bookmarkStart w:id="0" w:name="__DdeLink__146_3255043841"/>
-            <w:bookmarkStart w:id="1" w:name="__DdeLink__156_802158442"/>
+            <w:bookmarkStart w:id="0" w:name="__DdeLink__156_802158442"/>
+            <w:bookmarkStart w:id="1" w:name="__DdeLink__146_3255043841"/>
             <w:r>
               <w:rPr>
                 <w:rFonts w:ascii="Liberation Serif" w:hAnsi="Liberation Serif"/>
@@ -340,7 +340,9 @@
         </w:tc>
       </w:tr>
       <w:tr>
-        <w:trPr/>
+        <w:trPr>
+          <w:trHeight w:val="374" w:hRule="atLeast"/>
+        </w:trPr>
         <w:tc>
           <w:tcPr>
             <w:tcW w:w="1435" w:type="dxa"/>
@@ -373,9 +375,7 @@
             <w:pPr>
               <w:pStyle w:val="Standard"/>
               <w:spacing w:lineRule="auto" w:line="240"/>
-              <w:rPr>
-                <w:rFonts w:ascii="Liberation Serif" w:hAnsi="Liberation Serif"/>
-              </w:rPr>
+              <w:rPr/>
             </w:pPr>
             <w:r>
               <w:rPr>
@@ -393,7 +393,7 @@
                 <w:sz w:val="22"/>
                 <w:szCs w:val="22"/>
               </w:rPr>
-              <w:t>+++=$invoice.numero_socio+++  +++=$invoice.nombre+++</w:t>
+              <w:t>+++=$invoice.num_socio+++  +++=$invoice.nombre+++</w:t>
             </w:r>
           </w:p>
         </w:tc>
@@ -426,9 +426,7 @@
     <w:p>
       <w:pPr>
         <w:pStyle w:val="Standard"/>
-        <w:rPr>
-          <w:rFonts w:ascii="Liberation Serif" w:hAnsi="Liberation Serif"/>
-        </w:rPr>
+        <w:rPr/>
       </w:pPr>
       <w:r>
         <w:rPr>
@@ -441,48 +439,41 @@
     </w:p>
     <w:tbl>
       <w:tblPr>
-        <w:tblW w:w="9634" w:type="dxa"/>
-        <w:jc w:val="center"/>
+        <w:tblW w:w="9630" w:type="dxa"/>
+        <w:jc w:val="left"/>
         <w:tblInd w:w="0" w:type="dxa"/>
         <w:tblBorders>
           <w:top w:val="single" w:sz="2" w:space="0" w:color="000000"/>
           <w:left w:val="single" w:sz="2" w:space="0" w:color="000000"/>
           <w:bottom w:val="single" w:sz="2" w:space="0" w:color="000000"/>
-          <w:right w:val="single" w:sz="2" w:space="0" w:color="000000"/>
           <w:insideH w:val="single" w:sz="2" w:space="0" w:color="000000"/>
-          <w:insideV w:val="single" w:sz="2" w:space="0" w:color="000000"/>
         </w:tblBorders>
         <w:tblCellMar>
           <w:top w:w="55" w:type="dxa"/>
-          <w:left w:w="40" w:type="dxa"/>
+          <w:left w:w="54" w:type="dxa"/>
           <w:bottom w:w="55" w:type="dxa"/>
           <w:right w:w="55" w:type="dxa"/>
         </w:tblCellMar>
-        <w:tblLook w:noVBand="0" w:val="0000" w:noHBand="0" w:lastColumn="0" w:firstColumn="0" w:lastRow="0" w:firstRow="0"/>
       </w:tblPr>
       <w:tblGrid>
-        <w:gridCol w:w="1250"/>
-        <w:gridCol w:w="1255"/>
-        <w:gridCol w:w="1273"/>
-        <w:gridCol w:w="1597"/>
-        <w:gridCol w:w="1911"/>
-        <w:gridCol w:w="2348"/>
+        <w:gridCol w:w="1440"/>
+        <w:gridCol w:w="1515"/>
+        <w:gridCol w:w="1440"/>
+        <w:gridCol w:w="1485"/>
+        <w:gridCol w:w="1770"/>
+        <w:gridCol w:w="1980"/>
       </w:tblGrid>
       <w:tr>
-        <w:trPr>
-          <w:trHeight w:val="450" w:hRule="atLeast"/>
-        </w:trPr>
+        <w:trPr/>
         <w:tc>
           <w:tcPr>
-            <w:tcW w:w="5375" w:type="dxa"/>
+            <w:tcW w:w="5880" w:type="dxa"/>
             <w:gridSpan w:val="4"/>
             <w:tcBorders>
               <w:top w:val="single" w:sz="2" w:space="0" w:color="000000"/>
               <w:left w:val="single" w:sz="2" w:space="0" w:color="000000"/>
               <w:bottom w:val="single" w:sz="2" w:space="0" w:color="000000"/>
-              <w:right w:val="single" w:sz="2" w:space="0" w:color="000000"/>
               <w:insideH w:val="single" w:sz="2" w:space="0" w:color="000000"/>
-              <w:insideV w:val="single" w:sz="2" w:space="0" w:color="000000"/>
             </w:tcBorders>
             <w:shd w:fill="auto" w:val="clear"/>
           </w:tcPr>
@@ -490,20 +481,8 @@
             <w:pPr>
               <w:pStyle w:val="TableContents"/>
               <w:jc w:val="center"/>
-              <w:rPr>
-                <w:rFonts w:ascii="Liberation Serif" w:hAnsi="Liberation Serif"/>
-              </w:rPr>
-            </w:pPr>
-            <w:r>
-              <w:rPr>
-                <w:rFonts w:ascii="Liberation Serif" w:hAnsi="Liberation Serif"/>
-                <w:b/>
-                <w:bCs/>
-                <w:sz w:val="22"/>
-                <w:szCs w:val="22"/>
-              </w:rPr>
-              <w:t xml:space="preserve"> </w:t>
-            </w:r>
+              <w:rPr/>
+            </w:pPr>
             <w:r>
               <w:rPr>
                 <w:rFonts w:ascii="Liberation Serif" w:hAnsi="Liberation Serif"/>
@@ -539,7 +518,7 @@
         </w:tc>
         <w:tc>
           <w:tcPr>
-            <w:tcW w:w="4259" w:type="dxa"/>
+            <w:tcW w:w="3750" w:type="dxa"/>
             <w:gridSpan w:val="2"/>
             <w:vMerge w:val="restart"/>
             <w:tcBorders>
@@ -551,12 +530,6 @@
               <w:insideV w:val="single" w:sz="2" w:space="0" w:color="000000"/>
             </w:tcBorders>
             <w:shd w:fill="auto" w:val="clear"/>
-            <w:tcMar>
-              <w:top w:w="0" w:type="dxa"/>
-              <w:left w:w="-2" w:type="dxa"/>
-              <w:bottom w:w="0" w:type="dxa"/>
-              <w:right w:w="10" w:type="dxa"/>
-            </w:tcMar>
           </w:tcPr>
           <w:p>
             <w:pPr>
@@ -566,9 +539,7 @@
               <w:spacing w:lineRule="auto" w:line="288" w:before="0" w:after="200"/>
               <w:jc w:val="center"/>
               <w:textAlignment w:val="center"/>
-              <w:rPr>
-                <w:rFonts w:ascii="Liberation Serif" w:hAnsi="Liberation Serif"/>
-              </w:rPr>
+              <w:rPr/>
             </w:pPr>
             <w:r>
               <w:rPr>
@@ -609,28 +580,21 @@
         </w:tc>
       </w:tr>
       <w:tr>
-        <w:trPr>
-          <w:trHeight w:val="387" w:hRule="atLeast"/>
-        </w:trPr>
+        <w:trPr/>
         <w:tc>
           <w:tcPr>
-            <w:tcW w:w="1250" w:type="dxa"/>
+            <w:tcW w:w="1440" w:type="dxa"/>
             <w:tcBorders>
-              <w:top w:val="single" w:sz="2" w:space="0" w:color="000000"/>
               <w:left w:val="single" w:sz="2" w:space="0" w:color="000000"/>
               <w:bottom w:val="single" w:sz="2" w:space="0" w:color="000000"/>
-              <w:right w:val="single" w:sz="2" w:space="0" w:color="000000"/>
               <w:insideH w:val="single" w:sz="2" w:space="0" w:color="000000"/>
-              <w:insideV w:val="single" w:sz="2" w:space="0" w:color="000000"/>
             </w:tcBorders>
             <w:shd w:fill="auto" w:val="clear"/>
           </w:tcPr>
           <w:p>
             <w:pPr>
               <w:pStyle w:val="TableContents"/>
-              <w:rPr>
-                <w:rFonts w:ascii="Liberation Serif" w:hAnsi="Liberation Serif"/>
-              </w:rPr>
+              <w:rPr/>
             </w:pPr>
             <w:r>
               <w:rPr>
@@ -644,23 +608,18 @@
         </w:tc>
         <w:tc>
           <w:tcPr>
-            <w:tcW w:w="1255" w:type="dxa"/>
+            <w:tcW w:w="1515" w:type="dxa"/>
             <w:tcBorders>
-              <w:top w:val="single" w:sz="2" w:space="0" w:color="000000"/>
               <w:left w:val="single" w:sz="2" w:space="0" w:color="000000"/>
               <w:bottom w:val="single" w:sz="2" w:space="0" w:color="000000"/>
-              <w:right w:val="single" w:sz="2" w:space="0" w:color="000000"/>
               <w:insideH w:val="single" w:sz="2" w:space="0" w:color="000000"/>
-              <w:insideV w:val="single" w:sz="2" w:space="0" w:color="000000"/>
             </w:tcBorders>
             <w:shd w:fill="auto" w:val="clear"/>
           </w:tcPr>
           <w:p>
             <w:pPr>
               <w:pStyle w:val="TableContents"/>
-              <w:rPr>
-                <w:rFonts w:ascii="Liberation Serif" w:hAnsi="Liberation Serif"/>
-              </w:rPr>
+              <w:rPr/>
             </w:pPr>
             <w:r>
               <w:rPr>
@@ -674,23 +633,18 @@
         </w:tc>
         <w:tc>
           <w:tcPr>
-            <w:tcW w:w="1273" w:type="dxa"/>
+            <w:tcW w:w="1440" w:type="dxa"/>
             <w:tcBorders>
-              <w:top w:val="single" w:sz="2" w:space="0" w:color="000000"/>
               <w:left w:val="single" w:sz="2" w:space="0" w:color="000000"/>
               <w:bottom w:val="single" w:sz="2" w:space="0" w:color="000000"/>
-              <w:right w:val="single" w:sz="2" w:space="0" w:color="000000"/>
               <w:insideH w:val="single" w:sz="2" w:space="0" w:color="000000"/>
-              <w:insideV w:val="single" w:sz="2" w:space="0" w:color="000000"/>
             </w:tcBorders>
             <w:shd w:fill="auto" w:val="clear"/>
           </w:tcPr>
           <w:p>
             <w:pPr>
               <w:pStyle w:val="TableContents"/>
-              <w:rPr>
-                <w:rFonts w:ascii="Liberation Serif" w:hAnsi="Liberation Serif"/>
-              </w:rPr>
+              <w:rPr/>
             </w:pPr>
             <w:r>
               <w:rPr>
@@ -704,23 +658,18 @@
         </w:tc>
         <w:tc>
           <w:tcPr>
-            <w:tcW w:w="1597" w:type="dxa"/>
+            <w:tcW w:w="1485" w:type="dxa"/>
             <w:tcBorders>
-              <w:top w:val="single" w:sz="2" w:space="0" w:color="000000"/>
               <w:left w:val="single" w:sz="2" w:space="0" w:color="000000"/>
               <w:bottom w:val="single" w:sz="2" w:space="0" w:color="000000"/>
-              <w:right w:val="single" w:sz="2" w:space="0" w:color="000000"/>
               <w:insideH w:val="single" w:sz="2" w:space="0" w:color="000000"/>
-              <w:insideV w:val="single" w:sz="2" w:space="0" w:color="000000"/>
             </w:tcBorders>
             <w:shd w:fill="auto" w:val="clear"/>
           </w:tcPr>
           <w:p>
             <w:pPr>
               <w:pStyle w:val="TableContents"/>
-              <w:rPr>
-                <w:rFonts w:ascii="Liberation Serif" w:hAnsi="Liberation Serif"/>
-              </w:rPr>
+              <w:rPr/>
             </w:pPr>
             <w:r>
               <w:rPr>
@@ -734,7 +683,7 @@
         </w:tc>
         <w:tc>
           <w:tcPr>
-            <w:tcW w:w="4259" w:type="dxa"/>
+            <w:tcW w:w="3750" w:type="dxa"/>
             <w:gridSpan w:val="2"/>
             <w:vMerge w:val="continue"/>
             <w:tcBorders>
@@ -746,25 +695,14 @@
               <w:insideV w:val="single" w:sz="2" w:space="0" w:color="000000"/>
             </w:tcBorders>
             <w:shd w:fill="auto" w:val="clear"/>
-            <w:tcMar>
-              <w:top w:w="0" w:type="dxa"/>
-              <w:left w:w="-2" w:type="dxa"/>
-              <w:bottom w:w="0" w:type="dxa"/>
-              <w:right w:w="10" w:type="dxa"/>
-            </w:tcMar>
           </w:tcPr>
           <w:p>
             <w:pPr>
-              <w:pStyle w:val="Normal"/>
-              <w:spacing w:before="0" w:after="200"/>
-              <w:rPr>
-                <w:rFonts w:ascii="Liberation Serif" w:hAnsi="Liberation Serif"/>
-              </w:rPr>
-            </w:pPr>
-            <w:r>
-              <w:rPr>
-                <w:rFonts w:ascii="Liberation Serif" w:hAnsi="Liberation Serif"/>
-              </w:rPr>
+              <w:pStyle w:val="TableContents"/>
+              <w:rPr/>
+            </w:pPr>
+            <w:r>
+              <w:rPr/>
             </w:r>
           </w:p>
         </w:tc>
@@ -775,23 +713,18 @@
         </w:trPr>
         <w:tc>
           <w:tcPr>
-            <w:tcW w:w="1250" w:type="dxa"/>
+            <w:tcW w:w="1440" w:type="dxa"/>
             <w:tcBorders>
-              <w:top w:val="single" w:sz="2" w:space="0" w:color="000000"/>
               <w:left w:val="single" w:sz="2" w:space="0" w:color="000000"/>
               <w:bottom w:val="single" w:sz="2" w:space="0" w:color="000000"/>
-              <w:right w:val="single" w:sz="2" w:space="0" w:color="000000"/>
               <w:insideH w:val="single" w:sz="2" w:space="0" w:color="000000"/>
-              <w:insideV w:val="single" w:sz="2" w:space="0" w:color="000000"/>
             </w:tcBorders>
             <w:shd w:fill="auto" w:val="clear"/>
           </w:tcPr>
           <w:p>
             <w:pPr>
               <w:pStyle w:val="Standard"/>
-              <w:rPr>
-                <w:rFonts w:ascii="Liberation Serif" w:hAnsi="Liberation Serif"/>
-              </w:rPr>
+              <w:rPr/>
             </w:pPr>
             <w:r>
               <w:rPr>
@@ -805,23 +738,18 @@
         </w:tc>
         <w:tc>
           <w:tcPr>
-            <w:tcW w:w="1255" w:type="dxa"/>
+            <w:tcW w:w="1515" w:type="dxa"/>
             <w:tcBorders>
-              <w:top w:val="single" w:sz="2" w:space="0" w:color="000000"/>
               <w:left w:val="single" w:sz="2" w:space="0" w:color="000000"/>
               <w:bottom w:val="single" w:sz="2" w:space="0" w:color="000000"/>
-              <w:right w:val="single" w:sz="2" w:space="0" w:color="000000"/>
               <w:insideH w:val="single" w:sz="2" w:space="0" w:color="000000"/>
-              <w:insideV w:val="single" w:sz="2" w:space="0" w:color="000000"/>
             </w:tcBorders>
             <w:shd w:fill="auto" w:val="clear"/>
           </w:tcPr>
           <w:p>
             <w:pPr>
               <w:pStyle w:val="Standard"/>
-              <w:rPr>
-                <w:rFonts w:ascii="Liberation Serif" w:hAnsi="Liberation Serif"/>
-              </w:rPr>
+              <w:rPr/>
             </w:pPr>
             <w:r>
               <w:rPr>
@@ -835,25 +763,20 @@
         </w:tc>
         <w:tc>
           <w:tcPr>
-            <w:tcW w:w="1273" w:type="dxa"/>
+            <w:tcW w:w="1440" w:type="dxa"/>
             <w:tcBorders>
-              <w:top w:val="single" w:sz="2" w:space="0" w:color="000000"/>
               <w:left w:val="single" w:sz="2" w:space="0" w:color="000000"/>
               <w:bottom w:val="single" w:sz="2" w:space="0" w:color="000000"/>
-              <w:right w:val="single" w:sz="2" w:space="0" w:color="000000"/>
               <w:insideH w:val="single" w:sz="2" w:space="0" w:color="000000"/>
-              <w:insideV w:val="single" w:sz="2" w:space="0" w:color="000000"/>
             </w:tcBorders>
             <w:shd w:fill="auto" w:val="clear"/>
           </w:tcPr>
           <w:p>
             <w:pPr>
               <w:pStyle w:val="Standard"/>
-              <w:rPr>
-                <w:rFonts w:ascii="Liberation Serif" w:hAnsi="Liberation Serif"/>
-              </w:rPr>
-            </w:pPr>
-            <w:bookmarkStart w:id="3" w:name="__DdeLink__587594_1925253249"/>
+              <w:rPr/>
+            </w:pPr>
+            <w:bookmarkStart w:id="3" w:name="__DdeLink__587594_19252532492"/>
             <w:r>
               <w:rPr>
                 <w:rFonts w:ascii="Liberation Serif" w:hAnsi="Liberation Serif"/>
@@ -867,14 +790,11 @@
         </w:tc>
         <w:tc>
           <w:tcPr>
-            <w:tcW w:w="1597" w:type="dxa"/>
+            <w:tcW w:w="1485" w:type="dxa"/>
             <w:tcBorders>
-              <w:top w:val="single" w:sz="2" w:space="0" w:color="000000"/>
               <w:left w:val="single" w:sz="2" w:space="0" w:color="000000"/>
               <w:bottom w:val="single" w:sz="2" w:space="0" w:color="000000"/>
-              <w:right w:val="single" w:sz="2" w:space="0" w:color="000000"/>
               <w:insideH w:val="single" w:sz="2" w:space="0" w:color="000000"/>
-              <w:insideV w:val="single" w:sz="2" w:space="0" w:color="000000"/>
             </w:tcBorders>
             <w:shd w:fill="auto" w:val="clear"/>
           </w:tcPr>
@@ -895,7 +815,7 @@
         </w:tc>
         <w:tc>
           <w:tcPr>
-            <w:tcW w:w="4259" w:type="dxa"/>
+            <w:tcW w:w="3750" w:type="dxa"/>
             <w:gridSpan w:val="2"/>
             <w:vMerge w:val="continue"/>
             <w:tcBorders>
@@ -907,25 +827,14 @@
               <w:insideV w:val="single" w:sz="2" w:space="0" w:color="000000"/>
             </w:tcBorders>
             <w:shd w:fill="auto" w:val="clear"/>
-            <w:tcMar>
-              <w:top w:w="0" w:type="dxa"/>
-              <w:left w:w="-2" w:type="dxa"/>
-              <w:bottom w:w="0" w:type="dxa"/>
-              <w:right w:w="10" w:type="dxa"/>
-            </w:tcMar>
           </w:tcPr>
           <w:p>
             <w:pPr>
-              <w:pStyle w:val="Normal"/>
-              <w:spacing w:before="0" w:after="200"/>
-              <w:rPr>
-                <w:rFonts w:ascii="Liberation Serif" w:hAnsi="Liberation Serif"/>
-              </w:rPr>
-            </w:pPr>
-            <w:r>
-              <w:rPr>
-                <w:rFonts w:ascii="Liberation Serif" w:hAnsi="Liberation Serif"/>
-              </w:rPr>
+              <w:pStyle w:val="TableContents"/>
+              <w:rPr/>
+            </w:pPr>
+            <w:r>
+              <w:rPr/>
             </w:r>
           </w:p>
         </w:tc>
@@ -934,10 +843,37 @@
         <w:trPr/>
         <w:tc>
           <w:tcPr>
-            <w:tcW w:w="7286" w:type="dxa"/>
+            <w:tcW w:w="7650" w:type="dxa"/>
             <w:gridSpan w:val="5"/>
             <w:tcBorders>
-              <w:top w:val="single" w:sz="2" w:space="0" w:color="000000"/>
+              <w:left w:val="single" w:sz="2" w:space="0" w:color="000000"/>
+              <w:bottom w:val="single" w:sz="2" w:space="0" w:color="000000"/>
+              <w:insideH w:val="single" w:sz="2" w:space="0" w:color="000000"/>
+            </w:tcBorders>
+            <w:shd w:fill="auto" w:val="clear"/>
+          </w:tcPr>
+          <w:p>
+            <w:pPr>
+              <w:pStyle w:val="TableContents"/>
+              <w:jc w:val="center"/>
+              <w:rPr/>
+            </w:pPr>
+            <w:r>
+              <w:rPr>
+                <w:rFonts w:ascii="Liberation Serif" w:hAnsi="Liberation Serif"/>
+                <w:b/>
+                <w:bCs/>
+                <w:sz w:val="22"/>
+                <w:szCs w:val="22"/>
+              </w:rPr>
+              <w:t>Concepto</w:t>
+            </w:r>
+          </w:p>
+        </w:tc>
+        <w:tc>
+          <w:tcPr>
+            <w:tcW w:w="1980" w:type="dxa"/>
+            <w:tcBorders>
               <w:left w:val="single" w:sz="2" w:space="0" w:color="000000"/>
               <w:bottom w:val="single" w:sz="2" w:space="0" w:color="000000"/>
               <w:right w:val="single" w:sz="2" w:space="0" w:color="000000"/>
@@ -950,9 +886,7 @@
             <w:pPr>
               <w:pStyle w:val="TableContents"/>
               <w:jc w:val="center"/>
-              <w:rPr>
-                <w:rFonts w:ascii="Liberation Serif" w:hAnsi="Liberation Serif"/>
-              </w:rPr>
+              <w:rPr/>
             </w:pPr>
             <w:r>
               <w:rPr>
@@ -962,15 +896,189 @@
                 <w:sz w:val="22"/>
                 <w:szCs w:val="22"/>
               </w:rPr>
-              <w:t>Concepto</w:t>
+              <w:t>Importe</w:t>
+            </w:r>
+          </w:p>
+        </w:tc>
+      </w:tr>
+      <w:tr>
+        <w:trPr/>
+        <w:tc>
+          <w:tcPr>
+            <w:tcW w:w="7650" w:type="dxa"/>
+            <w:gridSpan w:val="5"/>
+            <w:tcBorders>
+              <w:left w:val="single" w:sz="2" w:space="0" w:color="000000"/>
+              <w:bottom w:val="single" w:sz="2" w:space="0" w:color="000000"/>
+              <w:insideH w:val="single" w:sz="2" w:space="0" w:color="000000"/>
+            </w:tcBorders>
+            <w:shd w:fill="auto" w:val="clear"/>
+          </w:tcPr>
+          <w:p>
+            <w:pPr>
+              <w:pStyle w:val="Textbody1"/>
+              <w:spacing w:lineRule="auto" w:line="240" w:before="0" w:after="0"/>
+              <w:rPr/>
+            </w:pPr>
+            <w:r>
+              <w:rPr>
+                <w:rFonts w:ascii="Liberation Serif" w:hAnsi="Liberation Serif"/>
+                <w:color w:val="000000"/>
+                <w:sz w:val="22"/>
+                <w:szCs w:val="22"/>
+                <w:lang w:val="es-SV"/>
+              </w:rPr>
+              <w:t>Cuota fija</w:t>
+            </w:r>
+          </w:p>
+          <w:p>
+            <w:pPr>
+              <w:pStyle w:val="Textbody1"/>
+              <w:spacing w:lineRule="auto" w:line="240" w:before="0" w:after="0"/>
+              <w:rPr/>
+            </w:pPr>
+            <w:r>
+              <w:rPr>
+                <w:rFonts w:ascii="Liberation Serif" w:hAnsi="Liberation Serif"/>
+                <w:color w:val="000000"/>
+                <w:sz w:val="22"/>
+                <w:szCs w:val="22"/>
+                <w:lang w:val="es-SV"/>
+              </w:rPr>
+              <w:t>Cuota variable</w:t>
+            </w:r>
+          </w:p>
+          <w:p>
+            <w:pPr>
+              <w:pStyle w:val="Textbody1"/>
+              <w:spacing w:lineRule="auto" w:line="240" w:before="0" w:after="0"/>
+              <w:rPr/>
+            </w:pPr>
+            <w:r>
+              <w:rPr>
+                <w:rFonts w:ascii="Liberation Serif" w:hAnsi="Liberation Serif"/>
+                <w:color w:val="000000"/>
+                <w:sz w:val="22"/>
+                <w:szCs w:val="22"/>
+                <w:lang w:val="es-SV"/>
+              </w:rPr>
+              <w:t>Comisión de pago</w:t>
+            </w:r>
+          </w:p>
+          <w:p>
+            <w:pPr>
+              <w:pStyle w:val="Textbody1"/>
+              <w:spacing w:lineRule="auto" w:line="240" w:before="0" w:after="0"/>
+              <w:rPr/>
+            </w:pPr>
+            <w:r>
+              <w:rPr>
+                <w:rFonts w:ascii="Liberation Serif" w:hAnsi="Liberation Serif"/>
+                <w:color w:val="000000"/>
+                <w:sz w:val="22"/>
+                <w:szCs w:val="22"/>
+                <w:lang w:val="es-SV"/>
+              </w:rPr>
+              <w:t>Ahorro para mano de obra</w:t>
+            </w:r>
+          </w:p>
+          <w:p>
+            <w:pPr>
+              <w:pStyle w:val="Textbody1"/>
+              <w:spacing w:lineRule="auto" w:line="240" w:before="0" w:after="0"/>
+              <w:rPr/>
+            </w:pPr>
+            <w:r>
+              <w:rPr>
+                <w:rFonts w:ascii="Liberation Serif" w:hAnsi="Liberation Serif"/>
+                <w:color w:val="000000"/>
+                <w:sz w:val="22"/>
+                <w:szCs w:val="22"/>
+                <w:lang w:val="es-SV"/>
+              </w:rPr>
+              <w:t>Recargo por mora</w:t>
+            </w:r>
+          </w:p>
+          <w:p>
+            <w:pPr>
+              <w:pStyle w:val="TableContents"/>
+              <w:spacing w:lineRule="auto" w:line="240"/>
+              <w:rPr/>
+            </w:pPr>
+            <w:r>
+              <w:rPr>
+                <w:rFonts w:ascii="Liberation Serif" w:hAnsi="Liberation Serif"/>
+                <w:sz w:val="22"/>
+                <w:szCs w:val="22"/>
+              </w:rPr>
+              <w:t>Inasistencia a Asambleas</w:t>
+            </w:r>
+          </w:p>
+          <w:p>
+            <w:pPr>
+              <w:pStyle w:val="TableContents"/>
+              <w:spacing w:lineRule="auto" w:line="240"/>
+              <w:rPr/>
+            </w:pPr>
+            <w:r>
+              <w:rPr>
+                <w:rFonts w:ascii="Liberation Serif" w:hAnsi="Liberation Serif"/>
+                <w:sz w:val="22"/>
+                <w:szCs w:val="22"/>
+              </w:rPr>
+              <w:t>Nuevo derecho</w:t>
+            </w:r>
+          </w:p>
+          <w:p>
+            <w:pPr>
+              <w:pStyle w:val="TableContents"/>
+              <w:spacing w:lineRule="auto" w:line="240"/>
+              <w:rPr/>
+            </w:pPr>
+            <w:r>
+              <w:rPr>
+                <w:rFonts w:ascii="Liberation Serif" w:hAnsi="Liberation Serif"/>
+                <w:sz w:val="22"/>
+                <w:szCs w:val="22"/>
+              </w:rPr>
+              <w:t>Re-conexión</w:t>
+            </w:r>
+          </w:p>
+          <w:p>
+            <w:pPr>
+              <w:pStyle w:val="TableContents"/>
+              <w:spacing w:lineRule="auto" w:line="240"/>
+              <w:rPr/>
+            </w:pPr>
+            <w:r>
+              <w:rPr>
+                <w:rFonts w:ascii="Liberation Serif" w:hAnsi="Liberation Serif"/>
+                <w:sz w:val="22"/>
+                <w:szCs w:val="22"/>
+              </w:rPr>
+              <w:t>Traspaso de derecho</w:t>
+            </w:r>
+          </w:p>
+          <w:p>
+            <w:pPr>
+              <w:pStyle w:val="TableContents"/>
+              <w:spacing w:lineRule="auto" w:line="240"/>
+              <w:rPr/>
+            </w:pPr>
+            <w:r>
+              <w:rPr>
+                <w:rFonts w:ascii="Liberation Serif" w:hAnsi="Liberation Serif"/>
+                <w:sz w:val="22"/>
+                <w:szCs w:val="22"/>
+              </w:rPr>
+              <w:t>Otros</w:t>
             </w:r>
           </w:p>
         </w:tc>
         <w:tc>
           <w:tcPr>
-            <w:tcW w:w="2348" w:type="dxa"/>
+            <w:tcW w:w="1980" w:type="dxa"/>
             <w:tcBorders>
-              <w:top w:val="single" w:sz="2" w:space="0" w:color="000000"/>
               <w:left w:val="single" w:sz="2" w:space="0" w:color="000000"/>
               <w:bottom w:val="single" w:sz="2" w:space="0" w:color="000000"/>
               <w:right w:val="single" w:sz="2" w:space="0" w:color="000000"/>
@@ -981,21 +1089,206 @@
           </w:tcPr>
           <w:p>
             <w:pPr>
-              <w:pStyle w:val="TableContents"/>
+              <w:pStyle w:val="Standard"/>
               <w:jc w:val="center"/>
-              <w:rPr>
-                <w:rFonts w:ascii="Liberation Serif" w:hAnsi="Liberation Serif"/>
-              </w:rPr>
-            </w:pPr>
-            <w:r>
-              <w:rPr>
-                <w:rFonts w:ascii="Liberation Serif" w:hAnsi="Liberation Serif"/>
-                <w:b/>
-                <w:bCs/>
-                <w:sz w:val="22"/>
-                <w:szCs w:val="22"/>
-              </w:rPr>
-              <w:t>Importe</w:t>
+              <w:rPr/>
+            </w:pPr>
+            <w:r>
+              <w:rPr>
+                <w:rFonts w:ascii="Liberation Serif" w:hAnsi="Liberation Serif"/>
+                <w:sz w:val="22"/>
+                <w:szCs w:val="22"/>
+              </w:rPr>
+              <w:t>+++=getDecimal($invoice.cuota_fija)+++</w:t>
+            </w:r>
+          </w:p>
+          <w:p>
+            <w:pPr>
+              <w:pStyle w:val="Standard"/>
+              <w:jc w:val="center"/>
+              <w:rPr/>
+            </w:pPr>
+            <w:r>
+              <w:rPr>
+                <w:rFonts w:ascii="Liberation Serif" w:hAnsi="Liberation Serif"/>
+                <w:sz w:val="22"/>
+                <w:szCs w:val="22"/>
+              </w:rPr>
+              <w:t>+++=getDecimal($invoice.cuota_variable)+++</w:t>
+            </w:r>
+          </w:p>
+          <w:p>
+            <w:pPr>
+              <w:pStyle w:val="Standard"/>
+              <w:jc w:val="center"/>
+              <w:rPr/>
+            </w:pPr>
+            <w:r>
+              <w:rPr>
+                <w:rFonts w:ascii="Liberation Serif" w:hAnsi="Liberation Serif"/>
+                <w:sz w:val="22"/>
+                <w:szCs w:val="22"/>
+              </w:rPr>
+              <w:t>+++=getDecimal($invoice.comision)+++</w:t>
+            </w:r>
+          </w:p>
+          <w:p>
+            <w:pPr>
+              <w:pStyle w:val="Standard"/>
+              <w:jc w:val="center"/>
+              <w:rPr/>
+            </w:pPr>
+            <w:r>
+              <w:rPr>
+                <w:rFonts w:ascii="Liberation Serif" w:hAnsi="Liberation Serif"/>
+                <w:sz w:val="22"/>
+                <w:szCs w:val="22"/>
+              </w:rPr>
+              <w:t>+++=getDecimal($invoice.ahorro)+++</w:t>
+            </w:r>
+          </w:p>
+          <w:p>
+            <w:pPr>
+              <w:pStyle w:val="Standard"/>
+              <w:jc w:val="center"/>
+              <w:rPr/>
+            </w:pPr>
+            <w:bookmarkStart w:id="4" w:name="__DdeLink__1773_11217817192"/>
+            <w:r>
+              <w:rPr>
+                <w:rFonts w:ascii="Liberation Serif" w:hAnsi="Liberation Serif"/>
+                <w:sz w:val="22"/>
+                <w:szCs w:val="22"/>
+              </w:rPr>
+              <w:t>+++=getDecimal($invoice.mora)+++</w:t>
+            </w:r>
+            <w:bookmarkEnd w:id="4"/>
+          </w:p>
+          <w:p>
+            <w:pPr>
+              <w:pStyle w:val="Standard"/>
+              <w:jc w:val="center"/>
+              <w:rPr/>
+            </w:pPr>
+            <w:r>
+              <w:rPr>
+                <w:rFonts w:ascii="Liberation Serif" w:hAnsi="Liberation Serif"/>
+                <w:sz w:val="22"/>
+                <w:szCs w:val="22"/>
+              </w:rPr>
+              <w:t>+++=getDecimal($invoice.asamblea)+++</w:t>
+            </w:r>
+          </w:p>
+          <w:p>
+            <w:pPr>
+              <w:pStyle w:val="Standard"/>
+              <w:jc w:val="center"/>
+              <w:rPr/>
+            </w:pPr>
+            <w:r>
+              <w:rPr>
+                <w:rFonts w:ascii="Liberation Serif" w:hAnsi="Liberation Serif"/>
+                <w:sz w:val="22"/>
+                <w:szCs w:val="22"/>
+              </w:rPr>
+              <w:t>+++=getDecimal($invoice.derecho)+++</w:t>
+            </w:r>
+          </w:p>
+          <w:p>
+            <w:pPr>
+              <w:pStyle w:val="Standard"/>
+              <w:jc w:val="center"/>
+              <w:rPr/>
+            </w:pPr>
+            <w:r>
+              <w:rPr>
+                <w:rFonts w:ascii="Liberation Serif" w:hAnsi="Liberation Serif"/>
+                <w:sz w:val="22"/>
+                <w:szCs w:val="22"/>
+              </w:rPr>
+              <w:t>+++=getDecimal($invoice.reconexion)+++</w:t>
+            </w:r>
+          </w:p>
+          <w:p>
+            <w:pPr>
+              <w:pStyle w:val="Standard"/>
+              <w:jc w:val="center"/>
+              <w:rPr/>
+            </w:pPr>
+            <w:r>
+              <w:rPr>
+                <w:rFonts w:ascii="Liberation Serif" w:hAnsi="Liberation Serif"/>
+                <w:sz w:val="22"/>
+                <w:szCs w:val="22"/>
+              </w:rPr>
+              <w:t>+++=</w:t>
+            </w:r>
+            <w:bookmarkStart w:id="5" w:name="__DdeLink__45889_11217817192"/>
+            <w:r>
+              <w:rPr>
+                <w:rFonts w:ascii="Liberation Serif" w:hAnsi="Liberation Serif"/>
+                <w:sz w:val="22"/>
+                <w:szCs w:val="22"/>
+              </w:rPr>
+              <w:t>getDecimal(</w:t>
+            </w:r>
+            <w:bookmarkEnd w:id="5"/>
+            <w:r>
+              <w:rPr>
+                <w:rFonts w:ascii="Liberation Serif" w:hAnsi="Liberation Serif"/>
+                <w:sz w:val="22"/>
+                <w:szCs w:val="22"/>
+              </w:rPr>
+              <w:t>$invoice.traspaso)+++</w:t>
+            </w:r>
+          </w:p>
+          <w:p>
+            <w:pPr>
+              <w:pStyle w:val="Standard"/>
+              <w:jc w:val="center"/>
+              <w:rPr/>
+            </w:pPr>
+            <w:r>
+              <w:rPr>
+                <w:rFonts w:ascii="Liberation Serif" w:hAnsi="Liberation Serif"/>
+                <w:sz w:val="22"/>
+                <w:szCs w:val="22"/>
+              </w:rPr>
+              <w:t>+++=</w:t>
+            </w:r>
+            <w:bookmarkStart w:id="6" w:name="__DdeLink__45889_112178171921"/>
+            <w:r>
+              <w:rPr>
+                <w:rFonts w:ascii="Liberation Serif" w:hAnsi="Liberation Serif"/>
+                <w:sz w:val="22"/>
+                <w:szCs w:val="22"/>
+              </w:rPr>
+              <w:t>getDecimal(</w:t>
+            </w:r>
+            <w:bookmarkEnd w:id="6"/>
+            <w:r>
+              <w:rPr>
+                <w:rFonts w:ascii="Liberation Serif" w:hAnsi="Liberation Serif"/>
+                <w:sz w:val="22"/>
+                <w:szCs w:val="22"/>
+              </w:rPr>
+              <w:t>$invoice.</w:t>
+            </w:r>
+            <w:r>
+              <w:rPr>
+                <w:rFonts w:ascii="Liberation Serif" w:hAnsi="Liberation Serif"/>
+                <w:sz w:val="22"/>
+                <w:szCs w:val="22"/>
+              </w:rPr>
+              <w:t>otros</w:t>
+            </w:r>
+            <w:r>
+              <w:rPr>
+                <w:rFonts w:ascii="Liberation Serif" w:hAnsi="Liberation Serif"/>
+                <w:sz w:val="22"/>
+                <w:szCs w:val="22"/>
+              </w:rPr>
+              <w:t>)+++</w:t>
             </w:r>
           </w:p>
         </w:tc>
@@ -1004,10 +1297,92 @@
         <w:trPr/>
         <w:tc>
           <w:tcPr>
-            <w:tcW w:w="7286" w:type="dxa"/>
-            <w:gridSpan w:val="5"/>
+            <w:tcW w:w="5880" w:type="dxa"/>
+            <w:gridSpan w:val="4"/>
+            <w:vMerge w:val="restart"/>
             <w:tcBorders>
-              <w:top w:val="single" w:sz="2" w:space="0" w:color="000000"/>
+              <w:left w:val="single" w:sz="2" w:space="0" w:color="000000"/>
+              <w:bottom w:val="single" w:sz="2" w:space="0" w:color="000000"/>
+              <w:insideH w:val="single" w:sz="2" w:space="0" w:color="000000"/>
+            </w:tcBorders>
+            <w:shd w:fill="auto" w:val="clear"/>
+          </w:tcPr>
+          <w:p>
+            <w:pPr>
+              <w:pStyle w:val="Standard"/>
+              <w:rPr/>
+            </w:pPr>
+            <w:r>
+              <w:rPr>
+                <w:rFonts w:ascii="Liberation Serif" w:hAnsi="Liberation Serif"/>
+                <w:sz w:val="22"/>
+                <w:szCs w:val="22"/>
+              </w:rPr>
+              <w:t>Forma de Pago:</w:t>
+            </w:r>
+          </w:p>
+          <w:p>
+            <w:pPr>
+              <w:pStyle w:val="Standard"/>
+              <w:rPr/>
+            </w:pPr>
+            <w:r>
+              <w:rPr>
+                <w:rFonts w:ascii="Liberation Serif" w:hAnsi="Liberation Serif"/>
+                <w:color w:val="000000"/>
+                <w:sz w:val="18"/>
+                <w:szCs w:val="18"/>
+                <w:lang w:val="es-SV"/>
+              </w:rPr>
+              <w:t>BANCO DE FOMENTO AGROPECUARIO cuenta         No:1005507004704</w:t>
+            </w:r>
+          </w:p>
+          <w:p>
+            <w:pPr>
+              <w:pStyle w:val="Standard"/>
+              <w:rPr>
+                <w:rFonts w:ascii="Liberation Serif" w:hAnsi="Liberation Serif"/>
+                <w:sz w:val="18"/>
+                <w:szCs w:val="18"/>
+              </w:rPr>
+            </w:pPr>
+            <w:r>
+              <w:rPr>
+                <w:rFonts w:ascii="Liberation Serif" w:hAnsi="Liberation Serif"/>
+                <w:sz w:val="18"/>
+                <w:szCs w:val="18"/>
+              </w:rPr>
+            </w:r>
+          </w:p>
+        </w:tc>
+        <w:tc>
+          <w:tcPr>
+            <w:tcW w:w="1770" w:type="dxa"/>
+            <w:tcBorders>
+              <w:left w:val="single" w:sz="2" w:space="0" w:color="000000"/>
+              <w:bottom w:val="single" w:sz="2" w:space="0" w:color="000000"/>
+              <w:insideH w:val="single" w:sz="2" w:space="0" w:color="000000"/>
+            </w:tcBorders>
+            <w:shd w:fill="auto" w:val="clear"/>
+          </w:tcPr>
+          <w:p>
+            <w:pPr>
+              <w:pStyle w:val="TableContents"/>
+              <w:rPr/>
+            </w:pPr>
+            <w:r>
+              <w:rPr>
+                <w:rFonts w:ascii="Liberation Serif" w:hAnsi="Liberation Serif"/>
+                <w:sz w:val="22"/>
+              </w:rPr>
+              <w:t>Saldo pendiente $</w:t>
+            </w:r>
+          </w:p>
+        </w:tc>
+        <w:tc>
+          <w:tcPr>
+            <w:tcW w:w="1980" w:type="dxa"/>
+            <w:tcBorders>
               <w:left w:val="single" w:sz="2" w:space="0" w:color="000000"/>
               <w:bottom w:val="single" w:sz="2" w:space="0" w:color="000000"/>
               <w:right w:val="single" w:sz="2" w:space="0" w:color="000000"/>
@@ -1018,173 +1393,75 @@
           </w:tcPr>
           <w:p>
             <w:pPr>
-              <w:pStyle w:val="Textbody1"/>
-              <w:spacing w:lineRule="auto" w:line="240" w:before="0" w:after="0"/>
-              <w:rPr>
-                <w:rFonts w:ascii="Liberation Serif" w:hAnsi="Liberation Serif"/>
-              </w:rPr>
-            </w:pPr>
-            <w:r>
-              <w:rPr>
-                <w:rFonts w:ascii="Liberation Serif" w:hAnsi="Liberation Serif"/>
-                <w:color w:val="000000"/>
-                <w:sz w:val="22"/>
-                <w:szCs w:val="22"/>
-                <w:lang w:val="es-SV"/>
-              </w:rPr>
-              <w:t>Cuota fija</w:t>
-            </w:r>
-          </w:p>
-          <w:p>
-            <w:pPr>
-              <w:pStyle w:val="Textbody1"/>
-              <w:spacing w:lineRule="auto" w:line="240" w:before="0" w:after="0"/>
-              <w:rPr>
-                <w:rFonts w:ascii="Liberation Serif" w:hAnsi="Liberation Serif"/>
-              </w:rPr>
-            </w:pPr>
-            <w:r>
-              <w:rPr>
-                <w:rFonts w:ascii="Liberation Serif" w:hAnsi="Liberation Serif"/>
-                <w:color w:val="000000"/>
-                <w:sz w:val="22"/>
-                <w:szCs w:val="22"/>
-                <w:lang w:val="es-SV"/>
-              </w:rPr>
-              <w:t>Cuota variable</w:t>
-            </w:r>
-          </w:p>
-          <w:p>
-            <w:pPr>
-              <w:pStyle w:val="Textbody1"/>
-              <w:spacing w:lineRule="auto" w:line="240" w:before="0" w:after="0"/>
-              <w:rPr>
-                <w:rFonts w:ascii="Liberation Serif" w:hAnsi="Liberation Serif"/>
-              </w:rPr>
-            </w:pPr>
-            <w:r>
-              <w:rPr>
-                <w:rFonts w:ascii="Liberation Serif" w:hAnsi="Liberation Serif"/>
-                <w:color w:val="000000"/>
-                <w:sz w:val="22"/>
-                <w:szCs w:val="22"/>
-                <w:lang w:val="es-SV"/>
-              </w:rPr>
-              <w:t>Comisión de pago</w:t>
-            </w:r>
-          </w:p>
-          <w:p>
-            <w:pPr>
-              <w:pStyle w:val="Textbody1"/>
-              <w:spacing w:lineRule="auto" w:line="240" w:before="0" w:after="0"/>
-              <w:rPr>
-                <w:rFonts w:ascii="Liberation Serif" w:hAnsi="Liberation Serif"/>
-              </w:rPr>
-            </w:pPr>
-            <w:r>
-              <w:rPr>
-                <w:rFonts w:ascii="Liberation Serif" w:hAnsi="Liberation Serif"/>
-                <w:color w:val="000000"/>
-                <w:sz w:val="22"/>
-                <w:szCs w:val="22"/>
-                <w:lang w:val="es-SV"/>
-              </w:rPr>
-              <w:t>Ahorro para mano de obra</w:t>
-            </w:r>
-          </w:p>
-          <w:p>
-            <w:pPr>
-              <w:pStyle w:val="Textbody1"/>
-              <w:spacing w:lineRule="auto" w:line="240" w:before="0" w:after="0"/>
-              <w:rPr>
-                <w:rFonts w:ascii="Liberation Serif" w:hAnsi="Liberation Serif"/>
-              </w:rPr>
-            </w:pPr>
-            <w:r>
-              <w:rPr>
-                <w:rFonts w:ascii="Liberation Serif" w:hAnsi="Liberation Serif"/>
-                <w:color w:val="000000"/>
-                <w:sz w:val="22"/>
-                <w:szCs w:val="22"/>
-                <w:lang w:val="es-SV"/>
-              </w:rPr>
-              <w:t>Recargo por mora</w:t>
-            </w:r>
-          </w:p>
+              <w:pStyle w:val="Standard"/>
+              <w:jc w:val="center"/>
+              <w:rPr/>
+            </w:pPr>
+            <w:r>
+              <w:rPr>
+                <w:rFonts w:ascii="Liberation Serif" w:hAnsi="Liberation Serif"/>
+                <w:sz w:val="22"/>
+                <w:szCs w:val="22"/>
+              </w:rPr>
+              <w:t>+++=getDecimal($invoice.saldo_pendiente)+++</w:t>
+            </w:r>
+          </w:p>
+        </w:tc>
+      </w:tr>
+      <w:tr>
+        <w:trPr/>
+        <w:tc>
+          <w:tcPr>
+            <w:tcW w:w="5880" w:type="dxa"/>
+            <w:gridSpan w:val="4"/>
+            <w:vMerge w:val="continue"/>
+            <w:tcBorders>
+              <w:left w:val="single" w:sz="2" w:space="0" w:color="000000"/>
+              <w:bottom w:val="single" w:sz="2" w:space="0" w:color="000000"/>
+              <w:insideH w:val="single" w:sz="2" w:space="0" w:color="000000"/>
+            </w:tcBorders>
+            <w:shd w:fill="auto" w:val="clear"/>
+          </w:tcPr>
           <w:p>
             <w:pPr>
               <w:pStyle w:val="TableContents"/>
-              <w:spacing w:lineRule="auto" w:line="240"/>
-              <w:rPr>
-                <w:rFonts w:ascii="Liberation Serif" w:hAnsi="Liberation Serif"/>
-              </w:rPr>
-            </w:pPr>
-            <w:r>
-              <w:rPr>
-                <w:rFonts w:ascii="Liberation Serif" w:hAnsi="Liberation Serif"/>
-                <w:sz w:val="22"/>
-                <w:szCs w:val="22"/>
-              </w:rPr>
-              <w:t>Inasistencia a Asambleas</w:t>
-            </w:r>
-          </w:p>
-          <w:p>
-            <w:pPr>
-              <w:pStyle w:val="TableContents"/>
-              <w:spacing w:lineRule="auto" w:line="240"/>
-              <w:rPr>
-                <w:rFonts w:ascii="Liberation Serif" w:hAnsi="Liberation Serif"/>
-              </w:rPr>
-            </w:pPr>
-            <w:r>
-              <w:rPr>
-                <w:rFonts w:ascii="Liberation Serif" w:hAnsi="Liberation Serif"/>
-                <w:sz w:val="22"/>
-                <w:szCs w:val="22"/>
-              </w:rPr>
-              <w:t>Nuevo derecho</w:t>
-            </w:r>
-          </w:p>
-          <w:p>
-            <w:pPr>
-              <w:pStyle w:val="TableContents"/>
-              <w:spacing w:lineRule="auto" w:line="240"/>
-              <w:rPr>
-                <w:rFonts w:ascii="Liberation Serif" w:hAnsi="Liberation Serif"/>
-              </w:rPr>
-            </w:pPr>
-            <w:r>
-              <w:rPr>
-                <w:rFonts w:ascii="Liberation Serif" w:hAnsi="Liberation Serif"/>
-                <w:sz w:val="22"/>
-                <w:szCs w:val="22"/>
-              </w:rPr>
-              <w:t>Re-conexión</w:t>
-            </w:r>
-          </w:p>
-          <w:p>
-            <w:pPr>
-              <w:pStyle w:val="TableContents"/>
-              <w:spacing w:lineRule="auto" w:line="240"/>
-              <w:rPr>
-                <w:rFonts w:ascii="Liberation Serif" w:hAnsi="Liberation Serif"/>
-              </w:rPr>
-            </w:pPr>
-            <w:r>
-              <w:rPr>
-                <w:rFonts w:ascii="Liberation Serif" w:hAnsi="Liberation Serif"/>
-                <w:sz w:val="22"/>
-                <w:szCs w:val="22"/>
-              </w:rPr>
-              <w:t>Traspaso de derecho</w:t>
+              <w:rPr/>
+            </w:pPr>
+            <w:r>
+              <w:rPr/>
             </w:r>
           </w:p>
         </w:tc>
         <w:tc>
           <w:tcPr>
-            <w:tcW w:w="2348" w:type="dxa"/>
+            <w:tcW w:w="1770" w:type="dxa"/>
             <w:tcBorders>
-              <w:top w:val="single" w:sz="2" w:space="0" w:color="000000"/>
+              <w:left w:val="single" w:sz="2" w:space="0" w:color="000000"/>
+              <w:bottom w:val="single" w:sz="2" w:space="0" w:color="000000"/>
+              <w:insideH w:val="single" w:sz="2" w:space="0" w:color="000000"/>
+            </w:tcBorders>
+            <w:shd w:fill="auto" w:val="clear"/>
+          </w:tcPr>
+          <w:p>
+            <w:pPr>
+              <w:pStyle w:val="TableContents"/>
+              <w:rPr/>
+            </w:pPr>
+            <w:r>
+              <w:rPr>
+                <w:rFonts w:ascii="Liberation Serif" w:hAnsi="Liberation Serif"/>
+                <w:b/>
+                <w:bCs/>
+                <w:sz w:val="22"/>
+              </w:rPr>
+              <w:t>Total a pagar $</w:t>
+            </w:r>
+          </w:p>
+        </w:tc>
+        <w:tc>
+          <w:tcPr>
+            <w:tcW w:w="1980" w:type="dxa"/>
+            <w:tcBorders>
               <w:left w:val="single" w:sz="2" w:space="0" w:color="000000"/>
               <w:bottom w:val="single" w:sz="2" w:space="0" w:color="000000"/>
               <w:right w:val="single" w:sz="2" w:space="0" w:color="000000"/>
@@ -1197,402 +1474,7 @@
             <w:pPr>
               <w:pStyle w:val="Standard"/>
               <w:jc w:val="center"/>
-              <w:rPr>
-                <w:rFonts w:ascii="Liberation Serif" w:hAnsi="Liberation Serif"/>
-              </w:rPr>
-            </w:pPr>
-            <w:r>
-              <w:rPr>
-                <w:rFonts w:ascii="Liberation Serif" w:hAnsi="Liberation Serif"/>
-                <w:sz w:val="22"/>
-                <w:szCs w:val="22"/>
-              </w:rPr>
-              <w:t>+++=getDecimal($invoice.cuota_fija)+++</w:t>
-            </w:r>
-          </w:p>
-          <w:p>
-            <w:pPr>
-              <w:pStyle w:val="Standard"/>
-              <w:jc w:val="center"/>
-              <w:rPr>
-                <w:rFonts w:ascii="Liberation Serif" w:hAnsi="Liberation Serif"/>
-              </w:rPr>
-            </w:pPr>
-            <w:r>
-              <w:rPr>
-                <w:rFonts w:ascii="Liberation Serif" w:hAnsi="Liberation Serif"/>
-                <w:sz w:val="22"/>
-                <w:szCs w:val="22"/>
-              </w:rPr>
-              <w:t>+++=getDecimal($invoice.cuota_variable)+++</w:t>
-            </w:r>
-          </w:p>
-          <w:p>
-            <w:pPr>
-              <w:pStyle w:val="Standard"/>
-              <w:jc w:val="center"/>
-              <w:rPr>
-                <w:rFonts w:ascii="Liberation Serif" w:hAnsi="Liberation Serif"/>
-              </w:rPr>
-            </w:pPr>
-            <w:r>
-              <w:rPr>
-                <w:rFonts w:ascii="Liberation Serif" w:hAnsi="Liberation Serif"/>
-                <w:sz w:val="22"/>
-                <w:szCs w:val="22"/>
-              </w:rPr>
-              <w:t>+++=getDecimal($invoice.comision)+++</w:t>
-            </w:r>
-          </w:p>
-          <w:p>
-            <w:pPr>
-              <w:pStyle w:val="Standard"/>
-              <w:jc w:val="center"/>
-              <w:rPr>
-                <w:rFonts w:ascii="Liberation Serif" w:hAnsi="Liberation Serif"/>
-              </w:rPr>
-            </w:pPr>
-            <w:r>
-              <w:rPr>
-                <w:rFonts w:ascii="Liberation Serif" w:hAnsi="Liberation Serif"/>
-                <w:sz w:val="22"/>
-                <w:szCs w:val="22"/>
-              </w:rPr>
-              <w:t>+++=getDecimal($invoice.ahorro)+++</w:t>
-            </w:r>
-          </w:p>
-          <w:p>
-            <w:pPr>
-              <w:pStyle w:val="Standard"/>
-              <w:jc w:val="center"/>
-              <w:rPr>
-                <w:rFonts w:ascii="Liberation Serif" w:hAnsi="Liberation Serif"/>
-              </w:rPr>
-            </w:pPr>
-            <w:bookmarkStart w:id="4" w:name="__DdeLink__1773_1121781719"/>
-            <w:r>
-              <w:rPr>
-                <w:rFonts w:ascii="Liberation Serif" w:hAnsi="Liberation Serif"/>
-                <w:sz w:val="22"/>
-                <w:szCs w:val="22"/>
-              </w:rPr>
-              <w:t>+++=getDecimal($invoice.mora)+++</w:t>
-            </w:r>
-            <w:bookmarkEnd w:id="4"/>
-          </w:p>
-          <w:p>
-            <w:pPr>
-              <w:pStyle w:val="Standard"/>
-              <w:jc w:val="center"/>
-              <w:rPr/>
-            </w:pPr>
-            <w:r>
-              <w:rPr>
-                <w:rFonts w:ascii="Liberation Serif" w:hAnsi="Liberation Serif"/>
-                <w:sz w:val="22"/>
-                <w:szCs w:val="22"/>
-              </w:rPr>
-              <w:t>+++=getDecimal($invoice.asamblea)+++</w:t>
-            </w:r>
-          </w:p>
-          <w:p>
-            <w:pPr>
-              <w:pStyle w:val="Standard"/>
-              <w:jc w:val="center"/>
-              <w:rPr>
-                <w:rFonts w:ascii="Liberation Serif" w:hAnsi="Liberation Serif"/>
-              </w:rPr>
-            </w:pPr>
-            <w:r>
-              <w:rPr>
-                <w:rFonts w:ascii="Liberation Serif" w:hAnsi="Liberation Serif"/>
-                <w:sz w:val="22"/>
-                <w:szCs w:val="22"/>
-              </w:rPr>
-              <w:t>+++=getDecimal($invoice.derecho)+++</w:t>
-            </w:r>
-          </w:p>
-          <w:p>
-            <w:pPr>
-              <w:pStyle w:val="Standard"/>
-              <w:jc w:val="center"/>
-              <w:rPr/>
-            </w:pPr>
-            <w:r>
-              <w:rPr>
-                <w:rFonts w:ascii="Liberation Serif" w:hAnsi="Liberation Serif"/>
-                <w:sz w:val="22"/>
-                <w:szCs w:val="22"/>
-              </w:rPr>
-              <w:t>+++=getDecimal($invoice.reconexion)+++</w:t>
-            </w:r>
-          </w:p>
-          <w:p>
-            <w:pPr>
-              <w:pStyle w:val="Standard"/>
-              <w:jc w:val="center"/>
-              <w:rPr/>
-            </w:pPr>
-            <w:r>
-              <w:rPr>
-                <w:rFonts w:ascii="Liberation Serif" w:hAnsi="Liberation Serif"/>
-                <w:sz w:val="22"/>
-                <w:szCs w:val="22"/>
-              </w:rPr>
-              <w:t>+++=</w:t>
-            </w:r>
-            <w:bookmarkStart w:id="5" w:name="__DdeLink__45889_1121781719"/>
-            <w:r>
-              <w:rPr>
-                <w:rFonts w:ascii="Liberation Serif" w:hAnsi="Liberation Serif"/>
-                <w:sz w:val="22"/>
-                <w:szCs w:val="22"/>
-              </w:rPr>
-              <w:t>getDecimal(</w:t>
-            </w:r>
-            <w:bookmarkEnd w:id="5"/>
-            <w:r>
-              <w:rPr>
-                <w:rFonts w:ascii="Liberation Serif" w:hAnsi="Liberation Serif"/>
-                <w:sz w:val="22"/>
-                <w:szCs w:val="22"/>
-              </w:rPr>
-              <w:t>$invoice.traspaso)+++</w:t>
-            </w:r>
-          </w:p>
-        </w:tc>
-      </w:tr>
-      <w:tr>
-        <w:trPr/>
-        <w:tc>
-          <w:tcPr>
-            <w:tcW w:w="5375" w:type="dxa"/>
-            <w:gridSpan w:val="4"/>
-            <w:vMerge w:val="restart"/>
-            <w:tcBorders>
-              <w:top w:val="single" w:sz="2" w:space="0" w:color="000000"/>
-              <w:left w:val="single" w:sz="2" w:space="0" w:color="000000"/>
-              <w:bottom w:val="single" w:sz="2" w:space="0" w:color="000000"/>
-              <w:right w:val="single" w:sz="2" w:space="0" w:color="000000"/>
-              <w:insideH w:val="single" w:sz="2" w:space="0" w:color="000000"/>
-              <w:insideV w:val="single" w:sz="2" w:space="0" w:color="000000"/>
-            </w:tcBorders>
-            <w:shd w:fill="auto" w:val="clear"/>
-          </w:tcPr>
-          <w:p>
-            <w:pPr>
-              <w:pStyle w:val="Standard"/>
-              <w:rPr/>
-            </w:pPr>
-            <w:r>
-              <w:rPr>
-                <w:rFonts w:ascii="Liberation Serif" w:hAnsi="Liberation Serif"/>
-                <w:sz w:val="22"/>
-                <w:szCs w:val="22"/>
-              </w:rPr>
-              <w:t>Forma de Pago:</w:t>
-            </w:r>
-          </w:p>
-          <w:p>
-            <w:pPr>
-              <w:pStyle w:val="Standard"/>
-              <w:rPr>
-                <w:rFonts w:ascii="Liberation Serif" w:hAnsi="Liberation Serif"/>
-              </w:rPr>
-            </w:pPr>
-            <w:r>
-              <w:rPr>
-                <w:sz w:val="12"/>
-                <w:szCs w:val="12"/>
-              </w:rPr>
-            </w:r>
-          </w:p>
-          <w:p>
-            <w:pPr>
-              <w:pStyle w:val="Standard"/>
-              <w:rPr>
-                <w:rFonts w:ascii="Liberation Serif" w:hAnsi="Liberation Serif"/>
-              </w:rPr>
-            </w:pPr>
-            <w:r>
-              <w:rPr>
-                <w:rFonts w:ascii="Liberation Serif" w:hAnsi="Liberation Serif"/>
-                <w:color w:val="000000"/>
-                <w:sz w:val="18"/>
-                <w:szCs w:val="18"/>
-                <w:lang w:val="es-SV"/>
-              </w:rPr>
-              <w:t>BANCO DE FOMENTO AGROPECUARIO cuenta         No:1005507004704</w:t>
-            </w:r>
-          </w:p>
-          <w:p>
-            <w:pPr>
-              <w:pStyle w:val="Standard"/>
-              <w:rPr>
-                <w:rFonts w:ascii="Liberation Serif" w:hAnsi="Liberation Serif"/>
-                <w:sz w:val="18"/>
-                <w:szCs w:val="18"/>
-              </w:rPr>
-            </w:pPr>
-            <w:r>
-              <w:rPr>
-                <w:rFonts w:ascii="Liberation Serif" w:hAnsi="Liberation Serif"/>
-                <w:sz w:val="18"/>
-                <w:szCs w:val="18"/>
-              </w:rPr>
-            </w:r>
-          </w:p>
-        </w:tc>
-        <w:tc>
-          <w:tcPr>
-            <w:tcW w:w="1911" w:type="dxa"/>
-            <w:tcBorders>
-              <w:top w:val="single" w:sz="2" w:space="0" w:color="000000"/>
-              <w:left w:val="single" w:sz="2" w:space="0" w:color="000000"/>
-              <w:bottom w:val="single" w:sz="2" w:space="0" w:color="000000"/>
-              <w:right w:val="single" w:sz="2" w:space="0" w:color="000000"/>
-              <w:insideH w:val="single" w:sz="2" w:space="0" w:color="000000"/>
-              <w:insideV w:val="single" w:sz="2" w:space="0" w:color="000000"/>
-            </w:tcBorders>
-            <w:shd w:fill="auto" w:val="clear"/>
-          </w:tcPr>
-          <w:p>
-            <w:pPr>
-              <w:pStyle w:val="TableContents"/>
-              <w:rPr>
-                <w:rFonts w:ascii="Liberation Serif" w:hAnsi="Liberation Serif"/>
-              </w:rPr>
-            </w:pPr>
-            <w:r>
-              <w:rPr>
-                <w:rFonts w:ascii="Liberation Serif" w:hAnsi="Liberation Serif"/>
-                <w:sz w:val="22"/>
-                <w:szCs w:val="22"/>
-              </w:rPr>
-              <w:t>Saldo pendiente $</w:t>
-            </w:r>
-          </w:p>
-        </w:tc>
-        <w:tc>
-          <w:tcPr>
-            <w:tcW w:w="2348" w:type="dxa"/>
-            <w:tcBorders>
-              <w:top w:val="single" w:sz="2" w:space="0" w:color="000000"/>
-              <w:left w:val="single" w:sz="2" w:space="0" w:color="000000"/>
-              <w:bottom w:val="single" w:sz="2" w:space="0" w:color="000000"/>
-              <w:right w:val="single" w:sz="2" w:space="0" w:color="000000"/>
-              <w:insideH w:val="single" w:sz="2" w:space="0" w:color="000000"/>
-              <w:insideV w:val="single" w:sz="2" w:space="0" w:color="000000"/>
-            </w:tcBorders>
-            <w:shd w:fill="auto" w:val="clear"/>
-          </w:tcPr>
-          <w:p>
-            <w:pPr>
-              <w:pStyle w:val="Standard"/>
-              <w:jc w:val="center"/>
-              <w:rPr>
-                <w:rFonts w:ascii="Liberation Serif" w:hAnsi="Liberation Serif"/>
-              </w:rPr>
-            </w:pPr>
-            <w:r>
-              <w:rPr>
-                <w:rFonts w:ascii="Liberation Serif" w:hAnsi="Liberation Serif"/>
-                <w:sz w:val="22"/>
-                <w:szCs w:val="22"/>
-              </w:rPr>
-              <w:t>+++=getDecimal($invoice.saldo_pendiente)+++</w:t>
-            </w:r>
-          </w:p>
-        </w:tc>
-      </w:tr>
-      <w:tr>
-        <w:trPr/>
-        <w:tc>
-          <w:tcPr>
-            <w:tcW w:w="5375" w:type="dxa"/>
-            <w:gridSpan w:val="4"/>
-            <w:vMerge w:val="continue"/>
-            <w:tcBorders>
-              <w:top w:val="single" w:sz="2" w:space="0" w:color="000000"/>
-              <w:left w:val="single" w:sz="2" w:space="0" w:color="000000"/>
-              <w:bottom w:val="single" w:sz="2" w:space="0" w:color="000000"/>
-              <w:right w:val="single" w:sz="2" w:space="0" w:color="000000"/>
-              <w:insideH w:val="single" w:sz="2" w:space="0" w:color="000000"/>
-              <w:insideV w:val="single" w:sz="2" w:space="0" w:color="000000"/>
-            </w:tcBorders>
-            <w:shd w:fill="auto" w:val="clear"/>
-          </w:tcPr>
-          <w:p>
-            <w:pPr>
-              <w:pStyle w:val="Standard"/>
-              <w:rPr>
-                <w:rFonts w:ascii="Liberation Serif" w:hAnsi="Liberation Serif"/>
-                <w:sz w:val="18"/>
-                <w:szCs w:val="18"/>
-              </w:rPr>
-            </w:pPr>
-            <w:r>
-              <w:rPr>
-                <w:rFonts w:ascii="Liberation Serif" w:hAnsi="Liberation Serif"/>
-                <w:sz w:val="18"/>
-                <w:szCs w:val="18"/>
-              </w:rPr>
-            </w:r>
-          </w:p>
-        </w:tc>
-        <w:tc>
-          <w:tcPr>
-            <w:tcW w:w="1911" w:type="dxa"/>
-            <w:tcBorders>
-              <w:top w:val="single" w:sz="2" w:space="0" w:color="000000"/>
-              <w:left w:val="single" w:sz="2" w:space="0" w:color="000000"/>
-              <w:bottom w:val="single" w:sz="2" w:space="0" w:color="000000"/>
-              <w:right w:val="single" w:sz="2" w:space="0" w:color="000000"/>
-              <w:insideH w:val="single" w:sz="2" w:space="0" w:color="000000"/>
-              <w:insideV w:val="single" w:sz="2" w:space="0" w:color="000000"/>
-            </w:tcBorders>
-            <w:shd w:fill="auto" w:val="clear"/>
-            <w:vAlign w:val="center"/>
-          </w:tcPr>
-          <w:p>
-            <w:pPr>
-              <w:pStyle w:val="TableContents"/>
-              <w:rPr>
-                <w:rFonts w:ascii="Liberation Serif" w:hAnsi="Liberation Serif"/>
-              </w:rPr>
-            </w:pPr>
-            <w:r>
-              <w:rPr>
-                <w:rFonts w:ascii="Liberation Serif" w:hAnsi="Liberation Serif"/>
-                <w:b/>
-                <w:bCs/>
-                <w:sz w:val="22"/>
-              </w:rPr>
-              <w:t>Total a pagar $</w:t>
-            </w:r>
-          </w:p>
-        </w:tc>
-        <w:tc>
-          <w:tcPr>
-            <w:tcW w:w="2348" w:type="dxa"/>
-            <w:tcBorders>
-              <w:top w:val="single" w:sz="2" w:space="0" w:color="000000"/>
-              <w:left w:val="single" w:sz="2" w:space="0" w:color="000000"/>
-              <w:bottom w:val="single" w:sz="2" w:space="0" w:color="000000"/>
-              <w:right w:val="single" w:sz="2" w:space="0" w:color="000000"/>
-              <w:insideH w:val="single" w:sz="2" w:space="0" w:color="000000"/>
-              <w:insideV w:val="single" w:sz="2" w:space="0" w:color="000000"/>
-            </w:tcBorders>
-            <w:shd w:fill="auto" w:val="clear"/>
-            <w:vAlign w:val="center"/>
-          </w:tcPr>
-          <w:p>
-            <w:pPr>
-              <w:pStyle w:val="Standard"/>
-              <w:jc w:val="center"/>
-              <w:rPr>
-                <w:rFonts w:ascii="Liberation Serif" w:hAnsi="Liberation Serif"/>
-              </w:rPr>
+              <w:rPr/>
             </w:pPr>
             <w:r>
               <w:rPr>
@@ -1608,13 +1490,21 @@
     </w:tbl>
     <w:p>
       <w:pPr>
-        <w:pStyle w:val="Normal"/>
-        <w:widowControl/>
-        <w:bidi w:val="0"/>
-        <w:spacing w:lineRule="auto" w:line="288" w:before="0" w:after="200"/>
-        <w:jc w:val="center"/>
+        <w:pStyle w:val="Standard"/>
         <w:rPr>
-          <w:rStyle w:val="SourceText"/>
+          <w:rFonts w:ascii="Liberation Serif" w:hAnsi="Liberation Serif"/>
+          <w:sz w:val="22"/>
+          <w:szCs w:val="22"/>
+        </w:rPr>
+      </w:pPr>
+      <w:r>
+        <w:rPr/>
+      </w:r>
+    </w:p>
+    <w:p>
+      <w:pPr>
+        <w:pStyle w:val="Standard"/>
+        <w:rPr>
           <w:rFonts w:ascii="Liberation Serif" w:hAnsi="Liberation Serif"/>
           <w:b/>
           <w:b/>
@@ -1651,7 +1541,7 @@
     </w:p>
     <w:sectPr>
       <w:type w:val="nextPage"/>
-      <w:pgSz w:w="11909" w:h="16834"/>
+      <w:pgSz w:w="11906" w:h="16838"/>
       <w:pgMar w:left="1138" w:right="1138" w:header="0" w:top="58" w:footer="0" w:bottom="389" w:gutter="0"/>
       <w:pgNumType w:fmt="decimal"/>
       <w:formProt w:val="false"/>
@@ -2056,7 +1946,7 @@
     <w:rsid w:val="00940b19"/>
     <w:pPr>
       <w:widowControl/>
-      <w:overflowPunct w:val="false"/>
+      <w:overflowPunct w:val="true"/>
       <w:bidi w:val="0"/>
       <w:spacing w:lineRule="auto" w:line="288" w:before="0" w:after="200"/>
       <w:jc w:val="left"/>
@@ -3098,7 +2988,7 @@
     <w:qFormat/>
     <w:pPr>
       <w:widowControl/>
-      <w:overflowPunct w:val="false"/>
+      <w:overflowPunct w:val="true"/>
       <w:bidi w:val="0"/>
       <w:jc w:val="left"/>
     </w:pPr>

</xml_diff>

<commit_message>
Change payment max day from 10 to 15
</commit_message>
<xml_diff>
--- a/web/src/assets/print-templates/invoice/Modelo_Factura_ASCATLI.docx
+++ b/web/src/assets/print-templates/invoice/Modelo_Factura_ASCATLI.docx
@@ -163,8 +163,8 @@
               </w:rPr>
               <w:t>Recibo nº: +++=</w:t>
             </w:r>
-            <w:bookmarkStart w:id="0" w:name="__DdeLink__156_802158442"/>
-            <w:bookmarkStart w:id="1" w:name="__DdeLink__146_3255043841"/>
+            <w:bookmarkStart w:id="0" w:name="__DdeLink__146_3255043841"/>
+            <w:bookmarkStart w:id="1" w:name="__DdeLink__156_802158442"/>
             <w:r>
               <w:rPr>
                 <w:rFonts w:ascii="Liberation Serif" w:hAnsi="Liberation Serif"/>
@@ -316,7 +316,23 @@
                 <w:sz w:val="22"/>
                 <w:szCs w:val="22"/>
               </w:rPr>
-              <w:t>Fecha límite de Pago: 10/</w:t>
+              <w:t>Fecha límite de Pago: 1</w:t>
+            </w:r>
+            <w:r>
+              <w:rPr>
+                <w:rFonts w:ascii="Liberation Serif" w:hAnsi="Liberation Serif"/>
+                <w:sz w:val="22"/>
+                <w:szCs w:val="22"/>
+              </w:rPr>
+              <w:t>5</w:t>
+            </w:r>
+            <w:r>
+              <w:rPr>
+                <w:rFonts w:ascii="Liberation Serif" w:hAnsi="Liberation Serif"/>
+                <w:sz w:val="22"/>
+                <w:szCs w:val="22"/>
+              </w:rPr>
+              <w:t>/</w:t>
             </w:r>
             <w:bookmarkStart w:id="2" w:name="__DdeLink__2338_858773535"/>
             <w:r>
@@ -450,16 +466,17 @@
         </w:tblBorders>
         <w:tblCellMar>
           <w:top w:w="55" w:type="dxa"/>
-          <w:left w:w="54" w:type="dxa"/>
+          <w:left w:w="53" w:type="dxa"/>
           <w:bottom w:w="55" w:type="dxa"/>
           <w:right w:w="55" w:type="dxa"/>
         </w:tblCellMar>
       </w:tblPr>
       <w:tblGrid>
-        <w:gridCol w:w="1440"/>
+        <w:gridCol w:w="1439"/>
         <w:gridCol w:w="1515"/>
         <w:gridCol w:w="1440"/>
         <w:gridCol w:w="1485"/>
+        <w:gridCol w:w="1"/>
         <w:gridCol w:w="1770"/>
         <w:gridCol w:w="1980"/>
       </w:tblGrid>
@@ -468,7 +485,7 @@
         <w:tc>
           <w:tcPr>
             <w:tcW w:w="5880" w:type="dxa"/>
-            <w:gridSpan w:val="4"/>
+            <w:gridSpan w:val="5"/>
             <w:tcBorders>
               <w:top w:val="single" w:sz="2" w:space="0" w:color="000000"/>
               <w:left w:val="single" w:sz="2" w:space="0" w:color="000000"/>
@@ -583,8 +600,9 @@
         <w:trPr/>
         <w:tc>
           <w:tcPr>
-            <w:tcW w:w="1440" w:type="dxa"/>
+            <w:tcW w:w="1439" w:type="dxa"/>
             <w:tcBorders>
+              <w:top w:val="single" w:sz="2" w:space="0" w:color="000000"/>
               <w:left w:val="single" w:sz="2" w:space="0" w:color="000000"/>
               <w:bottom w:val="single" w:sz="2" w:space="0" w:color="000000"/>
               <w:insideH w:val="single" w:sz="2" w:space="0" w:color="000000"/>
@@ -610,6 +628,7 @@
           <w:tcPr>
             <w:tcW w:w="1515" w:type="dxa"/>
             <w:tcBorders>
+              <w:top w:val="single" w:sz="2" w:space="0" w:color="000000"/>
               <w:left w:val="single" w:sz="2" w:space="0" w:color="000000"/>
               <w:bottom w:val="single" w:sz="2" w:space="0" w:color="000000"/>
               <w:insideH w:val="single" w:sz="2" w:space="0" w:color="000000"/>
@@ -635,6 +654,7 @@
           <w:tcPr>
             <w:tcW w:w="1440" w:type="dxa"/>
             <w:tcBorders>
+              <w:top w:val="single" w:sz="2" w:space="0" w:color="000000"/>
               <w:left w:val="single" w:sz="2" w:space="0" w:color="000000"/>
               <w:bottom w:val="single" w:sz="2" w:space="0" w:color="000000"/>
               <w:insideH w:val="single" w:sz="2" w:space="0" w:color="000000"/>
@@ -660,6 +680,7 @@
           <w:tcPr>
             <w:tcW w:w="1485" w:type="dxa"/>
             <w:tcBorders>
+              <w:top w:val="single" w:sz="2" w:space="0" w:color="000000"/>
               <w:left w:val="single" w:sz="2" w:space="0" w:color="000000"/>
               <w:bottom w:val="single" w:sz="2" w:space="0" w:color="000000"/>
               <w:insideH w:val="single" w:sz="2" w:space="0" w:color="000000"/>
@@ -683,8 +704,8 @@
         </w:tc>
         <w:tc>
           <w:tcPr>
-            <w:tcW w:w="3750" w:type="dxa"/>
-            <w:gridSpan w:val="2"/>
+            <w:tcW w:w="3751" w:type="dxa"/>
+            <w:gridSpan w:val="3"/>
             <w:vMerge w:val="continue"/>
             <w:tcBorders>
               <w:top w:val="single" w:sz="2" w:space="0" w:color="000000"/>
@@ -713,8 +734,9 @@
         </w:trPr>
         <w:tc>
           <w:tcPr>
-            <w:tcW w:w="1440" w:type="dxa"/>
+            <w:tcW w:w="1439" w:type="dxa"/>
             <w:tcBorders>
+              <w:top w:val="single" w:sz="2" w:space="0" w:color="000000"/>
               <w:left w:val="single" w:sz="2" w:space="0" w:color="000000"/>
               <w:bottom w:val="single" w:sz="2" w:space="0" w:color="000000"/>
               <w:insideH w:val="single" w:sz="2" w:space="0" w:color="000000"/>
@@ -740,6 +762,7 @@
           <w:tcPr>
             <w:tcW w:w="1515" w:type="dxa"/>
             <w:tcBorders>
+              <w:top w:val="single" w:sz="2" w:space="0" w:color="000000"/>
               <w:left w:val="single" w:sz="2" w:space="0" w:color="000000"/>
               <w:bottom w:val="single" w:sz="2" w:space="0" w:color="000000"/>
               <w:insideH w:val="single" w:sz="2" w:space="0" w:color="000000"/>
@@ -765,6 +788,7 @@
           <w:tcPr>
             <w:tcW w:w="1440" w:type="dxa"/>
             <w:tcBorders>
+              <w:top w:val="single" w:sz="2" w:space="0" w:color="000000"/>
               <w:left w:val="single" w:sz="2" w:space="0" w:color="000000"/>
               <w:bottom w:val="single" w:sz="2" w:space="0" w:color="000000"/>
               <w:insideH w:val="single" w:sz="2" w:space="0" w:color="000000"/>
@@ -792,6 +816,7 @@
           <w:tcPr>
             <w:tcW w:w="1485" w:type="dxa"/>
             <w:tcBorders>
+              <w:top w:val="single" w:sz="2" w:space="0" w:color="000000"/>
               <w:left w:val="single" w:sz="2" w:space="0" w:color="000000"/>
               <w:bottom w:val="single" w:sz="2" w:space="0" w:color="000000"/>
               <w:insideH w:val="single" w:sz="2" w:space="0" w:color="000000"/>
@@ -815,8 +840,8 @@
         </w:tc>
         <w:tc>
           <w:tcPr>
-            <w:tcW w:w="3750" w:type="dxa"/>
-            <w:gridSpan w:val="2"/>
+            <w:tcW w:w="3751" w:type="dxa"/>
+            <w:gridSpan w:val="3"/>
             <w:vMerge w:val="continue"/>
             <w:tcBorders>
               <w:top w:val="single" w:sz="2" w:space="0" w:color="000000"/>
@@ -844,8 +869,9 @@
         <w:tc>
           <w:tcPr>
             <w:tcW w:w="7650" w:type="dxa"/>
-            <w:gridSpan w:val="5"/>
+            <w:gridSpan w:val="6"/>
             <w:tcBorders>
+              <w:top w:val="single" w:sz="2" w:space="0" w:color="000000"/>
               <w:left w:val="single" w:sz="2" w:space="0" w:color="000000"/>
               <w:bottom w:val="single" w:sz="2" w:space="0" w:color="000000"/>
               <w:insideH w:val="single" w:sz="2" w:space="0" w:color="000000"/>
@@ -874,6 +900,7 @@
           <w:tcPr>
             <w:tcW w:w="1980" w:type="dxa"/>
             <w:tcBorders>
+              <w:top w:val="single" w:sz="2" w:space="0" w:color="000000"/>
               <w:left w:val="single" w:sz="2" w:space="0" w:color="000000"/>
               <w:bottom w:val="single" w:sz="2" w:space="0" w:color="000000"/>
               <w:right w:val="single" w:sz="2" w:space="0" w:color="000000"/>
@@ -906,8 +933,9 @@
         <w:tc>
           <w:tcPr>
             <w:tcW w:w="7650" w:type="dxa"/>
-            <w:gridSpan w:val="5"/>
+            <w:gridSpan w:val="6"/>
             <w:tcBorders>
+              <w:top w:val="single" w:sz="2" w:space="0" w:color="000000"/>
               <w:left w:val="single" w:sz="2" w:space="0" w:color="000000"/>
               <w:bottom w:val="single" w:sz="2" w:space="0" w:color="000000"/>
               <w:insideH w:val="single" w:sz="2" w:space="0" w:color="000000"/>
@@ -1079,6 +1107,7 @@
           <w:tcPr>
             <w:tcW w:w="1980" w:type="dxa"/>
             <w:tcBorders>
+              <w:top w:val="single" w:sz="2" w:space="0" w:color="000000"/>
               <w:left w:val="single" w:sz="2" w:space="0" w:color="000000"/>
               <w:bottom w:val="single" w:sz="2" w:space="0" w:color="000000"/>
               <w:right w:val="single" w:sz="2" w:space="0" w:color="000000"/>
@@ -1272,23 +1301,7 @@
                 <w:sz w:val="22"/>
                 <w:szCs w:val="22"/>
               </w:rPr>
-              <w:t>$invoice.</w:t>
-            </w:r>
-            <w:r>
-              <w:rPr>
-                <w:rFonts w:ascii="Liberation Serif" w:hAnsi="Liberation Serif"/>
-                <w:sz w:val="22"/>
-                <w:szCs w:val="22"/>
-              </w:rPr>
-              <w:t>otros</w:t>
-            </w:r>
-            <w:r>
-              <w:rPr>
-                <w:rFonts w:ascii="Liberation Serif" w:hAnsi="Liberation Serif"/>
-                <w:sz w:val="22"/>
-                <w:szCs w:val="22"/>
-              </w:rPr>
-              <w:t>)+++</w:t>
+              <w:t>$invoice.otros)+++</w:t>
             </w:r>
           </w:p>
         </w:tc>
@@ -1298,9 +1311,10 @@
         <w:tc>
           <w:tcPr>
             <w:tcW w:w="5880" w:type="dxa"/>
-            <w:gridSpan w:val="4"/>
+            <w:gridSpan w:val="5"/>
             <w:vMerge w:val="restart"/>
             <w:tcBorders>
+              <w:top w:val="single" w:sz="2" w:space="0" w:color="000000"/>
               <w:left w:val="single" w:sz="2" w:space="0" w:color="000000"/>
               <w:bottom w:val="single" w:sz="2" w:space="0" w:color="000000"/>
               <w:insideH w:val="single" w:sz="2" w:space="0" w:color="000000"/>
@@ -1359,6 +1373,7 @@
           <w:tcPr>
             <w:tcW w:w="1770" w:type="dxa"/>
             <w:tcBorders>
+              <w:top w:val="single" w:sz="2" w:space="0" w:color="000000"/>
               <w:left w:val="single" w:sz="2" w:space="0" w:color="000000"/>
               <w:bottom w:val="single" w:sz="2" w:space="0" w:color="000000"/>
               <w:insideH w:val="single" w:sz="2" w:space="0" w:color="000000"/>
@@ -1383,6 +1398,7 @@
           <w:tcPr>
             <w:tcW w:w="1980" w:type="dxa"/>
             <w:tcBorders>
+              <w:top w:val="single" w:sz="2" w:space="0" w:color="000000"/>
               <w:left w:val="single" w:sz="2" w:space="0" w:color="000000"/>
               <w:bottom w:val="single" w:sz="2" w:space="0" w:color="000000"/>
               <w:right w:val="single" w:sz="2" w:space="0" w:color="000000"/>
@@ -1413,9 +1429,10 @@
         <w:tc>
           <w:tcPr>
             <w:tcW w:w="5880" w:type="dxa"/>
-            <w:gridSpan w:val="4"/>
+            <w:gridSpan w:val="5"/>
             <w:vMerge w:val="continue"/>
             <w:tcBorders>
+              <w:top w:val="single" w:sz="2" w:space="0" w:color="000000"/>
               <w:left w:val="single" w:sz="2" w:space="0" w:color="000000"/>
               <w:bottom w:val="single" w:sz="2" w:space="0" w:color="000000"/>
               <w:insideH w:val="single" w:sz="2" w:space="0" w:color="000000"/>
@@ -1436,6 +1453,7 @@
           <w:tcPr>
             <w:tcW w:w="1770" w:type="dxa"/>
             <w:tcBorders>
+              <w:top w:val="single" w:sz="2" w:space="0" w:color="000000"/>
               <w:left w:val="single" w:sz="2" w:space="0" w:color="000000"/>
               <w:bottom w:val="single" w:sz="2" w:space="0" w:color="000000"/>
               <w:insideH w:val="single" w:sz="2" w:space="0" w:color="000000"/>
@@ -1462,6 +1480,7 @@
           <w:tcPr>
             <w:tcW w:w="1980" w:type="dxa"/>
             <w:tcBorders>
+              <w:top w:val="single" w:sz="2" w:space="0" w:color="000000"/>
               <w:left w:val="single" w:sz="2" w:space="0" w:color="000000"/>
               <w:bottom w:val="single" w:sz="2" w:space="0" w:color="000000"/>
               <w:right w:val="single" w:sz="2" w:space="0" w:color="000000"/>
@@ -1498,7 +1517,11 @@
         </w:rPr>
       </w:pPr>
       <w:r>
-        <w:rPr/>
+        <w:rPr>
+          <w:rFonts w:ascii="Liberation Serif" w:hAnsi="Liberation Serif"/>
+          <w:sz w:val="22"/>
+          <w:szCs w:val="22"/>
+        </w:rPr>
       </w:r>
     </w:p>
     <w:p>
@@ -1946,7 +1969,7 @@
     <w:rsid w:val="00940b19"/>
     <w:pPr>
       <w:widowControl/>
-      <w:overflowPunct w:val="true"/>
+      <w:overflowPunct w:val="false"/>
       <w:bidi w:val="0"/>
       <w:spacing w:lineRule="auto" w:line="288" w:before="0" w:after="200"/>
       <w:jc w:val="left"/>
@@ -2988,7 +3011,7 @@
     <w:qFormat/>
     <w:pPr>
       <w:widowControl/>
-      <w:overflowPunct w:val="true"/>
+      <w:overflowPunct w:val="false"/>
       <w:bidi w:val="0"/>
       <w:jc w:val="left"/>
     </w:pPr>

</xml_diff>